<commit_message>
protokoll bearbeitet (wireframes für edit und delete tour fehlen)
</commit_message>
<xml_diff>
--- a/Dokumente/Protokoll.docx
+++ b/Dokumente/Protokoll.docx
@@ -32,13 +32,1643 @@
     </w:p>
     <w:p>
       <w:pPr>
+        <w:pStyle w:val="berschrift3"/>
         <w:rPr>
           <w:lang w:val="de-DE"/>
         </w:rPr>
       </w:pPr>
+      <w:r>
+        <w:rPr>
+          <w:lang w:val="de-DE"/>
+        </w:rPr>
+        <w:t>IMG 1</w:t>
+      </w:r>
+      <w:r>
+        <w:rPr>
+          <w:lang w:val="de-DE"/>
+        </w:rPr>
+        <w:t xml:space="preserve"> – </w:t>
+      </w:r>
+      <w:r>
+        <w:rPr>
+          <w:lang w:val="de-DE"/>
+        </w:rPr>
+        <w:t>Select</w:t>
+      </w:r>
+      <w:r>
+        <w:rPr>
+          <w:lang w:val="de-DE"/>
+        </w:rPr>
+        <w:t xml:space="preserve"> Tour</w:t>
+      </w:r>
+    </w:p>
+    <w:p>
+      <w:pPr>
+        <w:rPr>
+          <w:lang w:val="de-DE"/>
+        </w:rPr>
+      </w:pPr>
+      <w:r>
+        <w:rPr>
+          <w:lang w:val="de-DE"/>
+        </w:rPr>
+        <w:drawing>
+          <wp:inline distT="0" distB="0" distL="0" distR="0" wp14:anchorId="453A45B8" wp14:editId="1874E830">
+            <wp:extent cx="5760720" cy="5565775"/>
+            <wp:effectExtent l="0" t="0" r="0" b="0"/>
+            <wp:docPr id="717566782" name="Grafik 1" descr="Ein Bild, das Text, Screenshot, Software, Computersymbol enthält.&#10;&#10;KI-generierte Inhalte können fehlerhaft sein."/>
+            <wp:cNvGraphicFramePr>
+              <a:graphicFrameLocks xmlns:a="http://schemas.openxmlformats.org/drawingml/2006/main" noChangeAspect="1"/>
+            </wp:cNvGraphicFramePr>
+            <a:graphic xmlns:a="http://schemas.openxmlformats.org/drawingml/2006/main">
+              <a:graphicData uri="http://schemas.openxmlformats.org/drawingml/2006/picture">
+                <pic:pic xmlns:pic="http://schemas.openxmlformats.org/drawingml/2006/picture">
+                  <pic:nvPicPr>
+                    <pic:cNvPr id="717566782" name="Grafik 1" descr="Ein Bild, das Text, Screenshot, Software, Computersymbol enthält.&#10;&#10;KI-generierte Inhalte können fehlerhaft sein."/>
+                    <pic:cNvPicPr/>
+                  </pic:nvPicPr>
+                  <pic:blipFill>
+                    <a:blip r:embed="rId6"/>
+                    <a:stretch>
+                      <a:fillRect/>
+                    </a:stretch>
+                  </pic:blipFill>
+                  <pic:spPr>
+                    <a:xfrm>
+                      <a:off x="0" y="0"/>
+                      <a:ext cx="5760720" cy="5565775"/>
+                    </a:xfrm>
+                    <a:prstGeom prst="rect">
+                      <a:avLst/>
+                    </a:prstGeom>
+                  </pic:spPr>
+                </pic:pic>
+              </a:graphicData>
+            </a:graphic>
+          </wp:inline>
+        </w:drawing>
+      </w:r>
+    </w:p>
+    <w:p>
+      <w:pPr>
+        <w:rPr>
+          <w:lang w:val="en-GB"/>
+        </w:rPr>
+      </w:pPr>
+      <w:r>
+        <w:rPr>
+          <w:lang w:val="en-GB"/>
+        </w:rPr>
+        <w:t>When a Tour is</w:t>
+      </w:r>
+      <w:r>
+        <w:rPr>
+          <w:lang w:val="en-GB"/>
+        </w:rPr>
+        <w:t xml:space="preserve"> selected</w:t>
+      </w:r>
+      <w:r>
+        <w:rPr>
+          <w:lang w:val="en-GB"/>
+        </w:rPr>
+        <w:t>,</w:t>
+      </w:r>
+      <w:r>
+        <w:rPr>
+          <w:lang w:val="en-GB"/>
+        </w:rPr>
+        <w:t xml:space="preserve"> </w:t>
+      </w:r>
+      <w:r>
+        <w:rPr>
+          <w:lang w:val="en-GB"/>
+        </w:rPr>
+        <w:t>its’ information is shown to its right.</w:t>
+      </w:r>
+    </w:p>
+    <w:p>
+      <w:pPr>
+        <w:rPr>
+          <w:lang w:val="en-GB"/>
+        </w:rPr>
+      </w:pPr>
+      <w:r>
+        <w:rPr>
+          <w:lang w:val="en-GB"/>
+        </w:rPr>
+        <w:br w:type="page"/>
+      </w:r>
+    </w:p>
+    <w:p>
+      <w:pPr>
+        <w:pStyle w:val="berschrift3"/>
+        <w:rPr>
+          <w:lang w:val="en-GB"/>
+        </w:rPr>
+      </w:pPr>
+      <w:r>
+        <w:rPr>
+          <w:lang w:val="en-GB"/>
+        </w:rPr>
+        <w:lastRenderedPageBreak/>
+        <w:t>IMG 2</w:t>
+      </w:r>
+      <w:r>
+        <w:rPr>
+          <w:lang w:val="en-GB"/>
+        </w:rPr>
+        <w:t xml:space="preserve"> </w:t>
+      </w:r>
+      <w:r>
+        <w:rPr>
+          <w:lang w:val="en-GB"/>
+        </w:rPr>
+        <w:t>–</w:t>
+      </w:r>
+      <w:r>
+        <w:rPr>
+          <w:lang w:val="en-GB"/>
+        </w:rPr>
+        <w:t xml:space="preserve"> </w:t>
+      </w:r>
+      <w:r>
+        <w:rPr>
+          <w:lang w:val="en-GB"/>
+        </w:rPr>
+        <w:t>Add Tour</w:t>
+      </w:r>
+    </w:p>
+    <w:p>
+      <w:pPr>
+        <w:rPr>
+          <w:lang w:val="en-GB"/>
+        </w:rPr>
+      </w:pPr>
+      <w:r>
+        <w:rPr>
+          <w:lang w:val="en-GB"/>
+        </w:rPr>
+        <w:drawing>
+          <wp:inline distT="0" distB="0" distL="0" distR="0" wp14:anchorId="6C366B71" wp14:editId="2E875C31">
+            <wp:extent cx="5760720" cy="6009640"/>
+            <wp:effectExtent l="0" t="0" r="0" b="0"/>
+            <wp:docPr id="707519673" name="Grafik 1" descr="Ein Bild, das Text, Screenshot, Software, Display enthält.&#10;&#10;KI-generierte Inhalte können fehlerhaft sein."/>
+            <wp:cNvGraphicFramePr>
+              <a:graphicFrameLocks xmlns:a="http://schemas.openxmlformats.org/drawingml/2006/main" noChangeAspect="1"/>
+            </wp:cNvGraphicFramePr>
+            <a:graphic xmlns:a="http://schemas.openxmlformats.org/drawingml/2006/main">
+              <a:graphicData uri="http://schemas.openxmlformats.org/drawingml/2006/picture">
+                <pic:pic xmlns:pic="http://schemas.openxmlformats.org/drawingml/2006/picture">
+                  <pic:nvPicPr>
+                    <pic:cNvPr id="707519673" name="Grafik 1" descr="Ein Bild, das Text, Screenshot, Software, Display enthält.&#10;&#10;KI-generierte Inhalte können fehlerhaft sein."/>
+                    <pic:cNvPicPr/>
+                  </pic:nvPicPr>
+                  <pic:blipFill>
+                    <a:blip r:embed="rId7"/>
+                    <a:stretch>
+                      <a:fillRect/>
+                    </a:stretch>
+                  </pic:blipFill>
+                  <pic:spPr>
+                    <a:xfrm>
+                      <a:off x="0" y="0"/>
+                      <a:ext cx="5760720" cy="6009640"/>
+                    </a:xfrm>
+                    <a:prstGeom prst="rect">
+                      <a:avLst/>
+                    </a:prstGeom>
+                  </pic:spPr>
+                </pic:pic>
+              </a:graphicData>
+            </a:graphic>
+          </wp:inline>
+        </w:drawing>
+      </w:r>
+    </w:p>
+    <w:p>
+      <w:pPr>
+        <w:rPr>
+          <w:lang w:val="en-GB"/>
+        </w:rPr>
+      </w:pPr>
+      <w:r>
+        <w:rPr>
+          <w:lang w:val="en-GB"/>
+        </w:rPr>
+        <w:t xml:space="preserve">On clicking the </w:t>
+      </w:r>
+      <w:r>
+        <w:rPr>
+          <w:lang w:val="en-GB"/>
+        </w:rPr>
+        <w:t>“A</w:t>
+      </w:r>
+      <w:r>
+        <w:rPr>
+          <w:lang w:val="en-GB"/>
+        </w:rPr>
+        <w:t>dd</w:t>
+      </w:r>
+      <w:r>
+        <w:rPr>
+          <w:lang w:val="en-GB"/>
+        </w:rPr>
+        <w:t>”</w:t>
+      </w:r>
+      <w:r>
+        <w:rPr>
+          <w:lang w:val="en-GB"/>
+        </w:rPr>
+        <w:t xml:space="preserve"> button</w:t>
+      </w:r>
+      <w:r>
+        <w:rPr>
+          <w:lang w:val="en-GB"/>
+        </w:rPr>
+        <w:t>,</w:t>
+      </w:r>
+      <w:r>
+        <w:rPr>
+          <w:lang w:val="en-GB"/>
+        </w:rPr>
+        <w:t xml:space="preserve"> </w:t>
+      </w:r>
+      <w:r>
+        <w:rPr>
+          <w:lang w:val="en-GB"/>
+        </w:rPr>
+        <w:t>the u</w:t>
+      </w:r>
+      <w:r>
+        <w:rPr>
+          <w:lang w:val="en-GB"/>
+        </w:rPr>
+        <w:t xml:space="preserve">ser </w:t>
+      </w:r>
+      <w:r>
+        <w:rPr>
+          <w:lang w:val="en-GB"/>
+        </w:rPr>
+        <w:t>gets</w:t>
+      </w:r>
+      <w:r>
+        <w:rPr>
+          <w:lang w:val="en-GB"/>
+        </w:rPr>
+        <w:t xml:space="preserve"> write permission on Tour Fields</w:t>
+      </w:r>
+      <w:r>
+        <w:rPr>
+          <w:lang w:val="en-GB"/>
+        </w:rPr>
+        <w:t>.</w:t>
+      </w:r>
+    </w:p>
+    <w:p>
+      <w:pPr>
+        <w:rPr>
+          <w:lang w:val="en-GB"/>
+        </w:rPr>
+      </w:pPr>
+      <w:r>
+        <w:rPr>
+          <w:lang w:val="en-GB"/>
+        </w:rPr>
+        <w:t>“Cancel” button shows up and “</w:t>
+      </w:r>
+      <w:r>
+        <w:rPr>
+          <w:lang w:val="en-GB"/>
+        </w:rPr>
+        <w:t>Add</w:t>
+      </w:r>
+      <w:r>
+        <w:rPr>
+          <w:lang w:val="en-GB"/>
+        </w:rPr>
+        <w:t>” button gets renamed to “</w:t>
+      </w:r>
+      <w:r>
+        <w:rPr>
+          <w:lang w:val="en-GB"/>
+        </w:rPr>
+        <w:t>Confirm</w:t>
+      </w:r>
+      <w:r>
+        <w:rPr>
+          <w:lang w:val="en-GB"/>
+        </w:rPr>
+        <w:t>”.</w:t>
+      </w:r>
+    </w:p>
+    <w:p>
+      <w:pPr>
+        <w:rPr>
+          <w:lang w:val="en-GB"/>
+        </w:rPr>
+      </w:pPr>
+      <w:r>
+        <w:rPr>
+          <w:lang w:val="en-GB"/>
+        </w:rPr>
+        <w:br w:type="page"/>
+      </w:r>
+    </w:p>
+    <w:p>
+      <w:pPr>
+        <w:pStyle w:val="berschrift3"/>
+        <w:rPr>
+          <w:lang w:val="en-GB"/>
+        </w:rPr>
+      </w:pPr>
+      <w:r>
+        <w:rPr>
+          <w:lang w:val="en-GB"/>
+        </w:rPr>
+        <w:lastRenderedPageBreak/>
+        <w:t>IMG 3</w:t>
+      </w:r>
+      <w:r>
+        <w:rPr>
+          <w:lang w:val="en-GB"/>
+        </w:rPr>
+        <w:t xml:space="preserve"> – Edit Tour</w:t>
+      </w:r>
+    </w:p>
+    <w:p>
+      <w:pPr>
+        <w:rPr>
+          <w:lang w:val="en-GB"/>
+        </w:rPr>
+      </w:pPr>
+      <w:r>
+        <w:rPr>
+          <w:lang w:val="en-GB"/>
+        </w:rPr>
+        <w:drawing>
+          <wp:inline distT="0" distB="0" distL="0" distR="0" wp14:anchorId="4322D543" wp14:editId="32D702B8">
+            <wp:extent cx="5760720" cy="6016625"/>
+            <wp:effectExtent l="0" t="0" r="0" b="3175"/>
+            <wp:docPr id="1755199514" name="Grafik 1" descr="Ein Bild, das Text, Screenshot, Software, Computersymbol enthält.&#10;&#10;KI-generierte Inhalte können fehlerhaft sein."/>
+            <wp:cNvGraphicFramePr>
+              <a:graphicFrameLocks xmlns:a="http://schemas.openxmlformats.org/drawingml/2006/main" noChangeAspect="1"/>
+            </wp:cNvGraphicFramePr>
+            <a:graphic xmlns:a="http://schemas.openxmlformats.org/drawingml/2006/main">
+              <a:graphicData uri="http://schemas.openxmlformats.org/drawingml/2006/picture">
+                <pic:pic xmlns:pic="http://schemas.openxmlformats.org/drawingml/2006/picture">
+                  <pic:nvPicPr>
+                    <pic:cNvPr id="1755199514" name="Grafik 1" descr="Ein Bild, das Text, Screenshot, Software, Computersymbol enthält.&#10;&#10;KI-generierte Inhalte können fehlerhaft sein."/>
+                    <pic:cNvPicPr/>
+                  </pic:nvPicPr>
+                  <pic:blipFill>
+                    <a:blip r:embed="rId8"/>
+                    <a:stretch>
+                      <a:fillRect/>
+                    </a:stretch>
+                  </pic:blipFill>
+                  <pic:spPr>
+                    <a:xfrm>
+                      <a:off x="0" y="0"/>
+                      <a:ext cx="5760720" cy="6016625"/>
+                    </a:xfrm>
+                    <a:prstGeom prst="rect">
+                      <a:avLst/>
+                    </a:prstGeom>
+                  </pic:spPr>
+                </pic:pic>
+              </a:graphicData>
+            </a:graphic>
+          </wp:inline>
+        </w:drawing>
+      </w:r>
+    </w:p>
+    <w:p>
+      <w:pPr>
+        <w:rPr>
+          <w:lang w:val="en-GB"/>
+        </w:rPr>
+      </w:pPr>
+      <w:r>
+        <w:rPr>
+          <w:lang w:val="en-GB"/>
+        </w:rPr>
+        <w:t xml:space="preserve">On clicking the </w:t>
+      </w:r>
+      <w:r>
+        <w:rPr>
+          <w:lang w:val="en-GB"/>
+        </w:rPr>
+        <w:t>“</w:t>
+      </w:r>
+      <w:r>
+        <w:rPr>
+          <w:lang w:val="en-GB"/>
+        </w:rPr>
+        <w:t>Edit</w:t>
+      </w:r>
+      <w:r>
+        <w:rPr>
+          <w:lang w:val="en-GB"/>
+        </w:rPr>
+        <w:t>”</w:t>
+      </w:r>
+      <w:r>
+        <w:rPr>
+          <w:lang w:val="en-GB"/>
+        </w:rPr>
+        <w:t xml:space="preserve"> button, </w:t>
+      </w:r>
+      <w:r>
+        <w:rPr>
+          <w:lang w:val="en-GB"/>
+        </w:rPr>
+        <w:t xml:space="preserve">user gets write permission on “Description”, “From:”, “To:”, “Transport </w:t>
+      </w:r>
+      <w:proofErr w:type="gramStart"/>
+      <w:r>
+        <w:rPr>
+          <w:lang w:val="en-GB"/>
+        </w:rPr>
+        <w:t>Type:“</w:t>
+      </w:r>
+      <w:proofErr w:type="gramEnd"/>
+      <w:r>
+        <w:rPr>
+          <w:lang w:val="en-GB"/>
+        </w:rPr>
+        <w:t xml:space="preserve"> fields</w:t>
+      </w:r>
+      <w:r>
+        <w:rPr>
+          <w:lang w:val="en-GB"/>
+        </w:rPr>
+        <w:t>.</w:t>
+      </w:r>
+    </w:p>
+    <w:p>
+      <w:pPr>
+        <w:rPr>
+          <w:lang w:val="en-GB"/>
+        </w:rPr>
+      </w:pPr>
+      <w:r>
+        <w:rPr>
+          <w:lang w:val="en-GB"/>
+        </w:rPr>
+        <w:t>“Cancel” button shows up and “</w:t>
+      </w:r>
+      <w:r>
+        <w:rPr>
+          <w:lang w:val="en-GB"/>
+        </w:rPr>
+        <w:t>Edit</w:t>
+      </w:r>
+      <w:r>
+        <w:rPr>
+          <w:lang w:val="en-GB"/>
+        </w:rPr>
+        <w:t>” button gets renamed to “</w:t>
+      </w:r>
+      <w:r>
+        <w:rPr>
+          <w:lang w:val="en-GB"/>
+        </w:rPr>
+        <w:t>Apply</w:t>
+      </w:r>
+      <w:r>
+        <w:rPr>
+          <w:lang w:val="en-GB"/>
+        </w:rPr>
+        <w:t>”.</w:t>
+      </w:r>
+    </w:p>
+    <w:p>
+      <w:pPr>
+        <w:rPr>
+          <w:lang w:val="en-GB"/>
+        </w:rPr>
+      </w:pPr>
+      <w:r>
+        <w:rPr>
+          <w:lang w:val="en-GB"/>
+        </w:rPr>
+        <w:br w:type="page"/>
+      </w:r>
+    </w:p>
+    <w:p>
+      <w:pPr>
+        <w:pStyle w:val="berschrift3"/>
+      </w:pPr>
+      <w:r>
+        <w:rPr>
+          <w:noProof/>
+        </w:rPr>
+        <w:lastRenderedPageBreak/>
+        <mc:AlternateContent>
+          <mc:Choice Requires="wpi">
+            <w:drawing>
+              <wp:anchor distT="0" distB="0" distL="114300" distR="114300" simplePos="0" relativeHeight="251660288" behindDoc="0" locked="0" layoutInCell="1" allowOverlap="1" wp14:anchorId="38C4D5B8" wp14:editId="7149F8F9">
+                <wp:simplePos x="0" y="0"/>
+                <wp:positionH relativeFrom="column">
+                  <wp:posOffset>-2147645</wp:posOffset>
+                </wp:positionH>
+                <wp:positionV relativeFrom="paragraph">
+                  <wp:posOffset>-23735</wp:posOffset>
+                </wp:positionV>
+                <wp:extent cx="360" cy="360"/>
+                <wp:effectExtent l="57150" t="57150" r="57150" b="76200"/>
+                <wp:wrapNone/>
+                <wp:docPr id="1216199148" name="Freihand 2"/>
+                <wp:cNvGraphicFramePr/>
+                <a:graphic xmlns:a="http://schemas.openxmlformats.org/drawingml/2006/main">
+                  <a:graphicData uri="http://schemas.microsoft.com/office/word/2010/wordprocessingInk">
+                    <w14:contentPart bwMode="auto" r:id="rId9">
+                      <w14:nvContentPartPr>
+                        <w14:cNvContentPartPr/>
+                      </w14:nvContentPartPr>
+                      <w14:xfrm>
+                        <a:off x="0" y="0"/>
+                        <a:ext cx="360" cy="360"/>
+                      </w14:xfrm>
+                    </w14:contentPart>
+                  </a:graphicData>
+                </a:graphic>
+              </wp:anchor>
+            </w:drawing>
+          </mc:Choice>
+          <mc:Fallback>
+            <w:pict>
+              <v:shapetype w14:anchorId="7BEE736B" id="_x0000_t75" coordsize="21600,21600" o:spt="75" o:preferrelative="t" path="m@4@5l@4@11@9@11@9@5xe" filled="f" stroked="f">
+                <v:stroke joinstyle="miter"/>
+                <v:formulas>
+                  <v:f eqn="if lineDrawn pixelLineWidth 0"/>
+                  <v:f eqn="sum @0 1 0"/>
+                  <v:f eqn="sum 0 0 @1"/>
+                  <v:f eqn="prod @2 1 2"/>
+                  <v:f eqn="prod @3 21600 pixelWidth"/>
+                  <v:f eqn="prod @3 21600 pixelHeight"/>
+                  <v:f eqn="sum @0 0 1"/>
+                  <v:f eqn="prod @6 1 2"/>
+                  <v:f eqn="prod @7 21600 pixelWidth"/>
+                  <v:f eqn="sum @8 21600 0"/>
+                  <v:f eqn="prod @7 21600 pixelHeight"/>
+                  <v:f eqn="sum @10 21600 0"/>
+                </v:formulas>
+                <v:path o:extrusionok="f" gradientshapeok="t" o:connecttype="rect"/>
+                <o:lock v:ext="edit" aspectratio="t"/>
+              </v:shapetype>
+              <v:shape id="Freihand 2" o:spid="_x0000_s1026" type="#_x0000_t75" style="position:absolute;margin-left:-170.5pt;margin-top:-3.25pt;width:2.9pt;height:2.9pt;z-index:251660288;visibility:visible;mso-wrap-style:square;mso-wrap-distance-left:9pt;mso-wrap-distance-top:0;mso-wrap-distance-right:9pt;mso-wrap-distance-bottom:0;mso-position-horizontal:absolute;mso-position-horizontal-relative:text;mso-position-vertical:absolute;mso-position-vertical-relative:text" o:gfxdata="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">
+                <v:imagedata r:id="rId10" o:title=""/>
+              </v:shape>
+            </w:pict>
+          </mc:Fallback>
+        </mc:AlternateContent>
+      </w:r>
+      <w:r>
+        <w:t>IMG 4 – Delete Tour</w:t>
+      </w:r>
+    </w:p>
+    <w:p>
+      <w:pPr>
+        <w:pStyle w:val="berschrift3"/>
+        <w:rPr>
+          <w:lang w:val="en-GB"/>
+        </w:rPr>
+      </w:pPr>
+      <w:r>
+        <w:rPr>
+          <w:noProof/>
+          <w:lang w:val="en-GB"/>
+        </w:rPr>
+        <mc:AlternateContent>
+          <mc:Choice Requires="wpi">
+            <w:drawing>
+              <wp:anchor distT="0" distB="0" distL="114300" distR="114300" simplePos="0" relativeHeight="251659264" behindDoc="0" locked="0" layoutInCell="1" allowOverlap="1" wp14:anchorId="4DF6D5CA" wp14:editId="464AC8CE">
+                <wp:simplePos x="0" y="0"/>
+                <wp:positionH relativeFrom="column">
+                  <wp:posOffset>1050955</wp:posOffset>
+                </wp:positionH>
+                <wp:positionV relativeFrom="paragraph">
+                  <wp:posOffset>3045765</wp:posOffset>
+                </wp:positionV>
+                <wp:extent cx="528120" cy="286920"/>
+                <wp:effectExtent l="57150" t="76200" r="43815" b="75565"/>
+                <wp:wrapNone/>
+                <wp:docPr id="2099009584" name="Freihand 1"/>
+                <wp:cNvGraphicFramePr/>
+                <a:graphic xmlns:a="http://schemas.openxmlformats.org/drawingml/2006/main">
+                  <a:graphicData uri="http://schemas.microsoft.com/office/word/2010/wordprocessingInk">
+                    <w14:contentPart bwMode="auto" r:id="rId11">
+                      <w14:nvContentPartPr>
+                        <w14:cNvContentPartPr/>
+                      </w14:nvContentPartPr>
+                      <w14:xfrm>
+                        <a:off x="0" y="0"/>
+                        <a:ext cx="528120" cy="286920"/>
+                      </w14:xfrm>
+                    </w14:contentPart>
+                  </a:graphicData>
+                </a:graphic>
+              </wp:anchor>
+            </w:drawing>
+          </mc:Choice>
+          <mc:Fallback>
+            <w:pict>
+              <v:shape w14:anchorId="540B1666" id="Freihand 1" o:spid="_x0000_s1026" type="#_x0000_t75" style="position:absolute;margin-left:81.35pt;margin-top:238.4pt;width:44.45pt;height:25.45pt;z-index:251659264;visibility:visible;mso-wrap-style:square;mso-wrap-distance-left:9pt;mso-wrap-distance-top:0;mso-wrap-distance-right:9pt;mso-wrap-distance-bottom:0;mso-position-horizontal:absolute;mso-position-horizontal-relative:text;mso-position-vertical:absolute;mso-position-vertical-relative:text" o:gfxdata="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">
+                <v:imagedata r:id="rId12" o:title=""/>
+              </v:shape>
+            </w:pict>
+          </mc:Fallback>
+        </mc:AlternateContent>
+      </w:r>
+      <w:r>
+        <w:rPr>
+          <w:lang w:val="en-GB"/>
+        </w:rPr>
+        <w:drawing>
+          <wp:inline distT="0" distB="0" distL="0" distR="0" wp14:anchorId="512BAEF5" wp14:editId="34373052">
+            <wp:extent cx="5732145" cy="5991860"/>
+            <wp:effectExtent l="0" t="0" r="1905" b="8890"/>
+            <wp:docPr id="939585725" name="Grafik 1" descr="Ein Bild, das Text, Screenshot, Software, Computersymbol enthält.&#10;&#10;KI-generierte Inhalte können fehlerhaft sein."/>
+            <wp:cNvGraphicFramePr>
+              <a:graphicFrameLocks xmlns:a="http://schemas.openxmlformats.org/drawingml/2006/main" noChangeAspect="1"/>
+            </wp:cNvGraphicFramePr>
+            <a:graphic xmlns:a="http://schemas.openxmlformats.org/drawingml/2006/main">
+              <a:graphicData uri="http://schemas.openxmlformats.org/drawingml/2006/picture">
+                <pic:pic xmlns:pic="http://schemas.openxmlformats.org/drawingml/2006/picture">
+                  <pic:nvPicPr>
+                    <pic:cNvPr id="939585725" name="Grafik 1" descr="Ein Bild, das Text, Screenshot, Software, Computersymbol enthält.&#10;&#10;KI-generierte Inhalte können fehlerhaft sein."/>
+                    <pic:cNvPicPr/>
+                  </pic:nvPicPr>
+                  <pic:blipFill rotWithShape="1">
+                    <a:blip r:embed="rId13"/>
+                    <a:srcRect l="496"/>
+                    <a:stretch/>
+                  </pic:blipFill>
+                  <pic:spPr bwMode="auto">
+                    <a:xfrm>
+                      <a:off x="0" y="0"/>
+                      <a:ext cx="5732145" cy="5991860"/>
+                    </a:xfrm>
+                    <a:prstGeom prst="rect">
+                      <a:avLst/>
+                    </a:prstGeom>
+                    <a:ln>
+                      <a:noFill/>
+                    </a:ln>
+                    <a:extLst>
+                      <a:ext uri="{53640926-AAD7-44D8-BBD7-CCE9431645EC}">
+                        <a14:shadowObscured xmlns:a14="http://schemas.microsoft.com/office/drawing/2010/main"/>
+                      </a:ext>
+                    </a:extLst>
+                  </pic:spPr>
+                </pic:pic>
+              </a:graphicData>
+            </a:graphic>
+          </wp:inline>
+        </w:drawing>
+      </w:r>
+    </w:p>
+    <w:p>
+      <w:pPr>
+        <w:rPr>
+          <w:lang w:val="en-GB"/>
+        </w:rPr>
+      </w:pPr>
+      <w:r>
+        <w:rPr>
+          <w:lang w:val="en-GB"/>
+        </w:rPr>
+        <w:t xml:space="preserve">When pressing the </w:t>
+      </w:r>
+      <w:r>
+        <w:rPr>
+          <w:lang w:val="en-GB"/>
+        </w:rPr>
+        <w:t>“</w:t>
+      </w:r>
+      <w:r>
+        <w:rPr>
+          <w:lang w:val="en-GB"/>
+        </w:rPr>
+        <w:t>Delete</w:t>
+      </w:r>
+      <w:r>
+        <w:rPr>
+          <w:lang w:val="en-GB"/>
+        </w:rPr>
+        <w:t>”</w:t>
+      </w:r>
+      <w:r>
+        <w:rPr>
+          <w:lang w:val="en-GB"/>
+        </w:rPr>
+        <w:t xml:space="preserve"> button the currently selected tour will be deleted. (For this </w:t>
+      </w:r>
+      <w:r>
+        <w:rPr>
+          <w:lang w:val="en-GB"/>
+        </w:rPr>
+        <w:t>example,</w:t>
+      </w:r>
+      <w:r>
+        <w:rPr>
+          <w:lang w:val="en-GB"/>
+        </w:rPr>
+        <w:t xml:space="preserve"> we will not delete)</w:t>
+      </w:r>
+    </w:p>
+    <w:p>
+      <w:pPr>
+        <w:rPr>
+          <w:lang w:val="en-GB"/>
+        </w:rPr>
+      </w:pPr>
+      <w:r>
+        <w:rPr>
+          <w:lang w:val="en-GB"/>
+        </w:rPr>
+        <w:br w:type="page"/>
+      </w:r>
+    </w:p>
+    <w:p>
+      <w:pPr>
+        <w:pStyle w:val="berschrift3"/>
+        <w:rPr>
+          <w:lang w:val="en-GB"/>
+        </w:rPr>
+      </w:pPr>
+      <w:r>
+        <w:rPr>
+          <w:lang w:val="en-GB"/>
+        </w:rPr>
+        <w:lastRenderedPageBreak/>
+        <w:t xml:space="preserve">IMG </w:t>
+      </w:r>
+      <w:r>
+        <w:rPr>
+          <w:lang w:val="en-GB"/>
+        </w:rPr>
+        <w:t>4</w:t>
+      </w:r>
+      <w:r>
+        <w:rPr>
+          <w:lang w:val="en-GB"/>
+        </w:rPr>
+        <w:t xml:space="preserve"> – Individual Tours and </w:t>
+      </w:r>
+      <w:r>
+        <w:rPr>
+          <w:lang w:val="en-GB"/>
+        </w:rPr>
+        <w:t xml:space="preserve">Tour </w:t>
+      </w:r>
+      <w:r>
+        <w:rPr>
+          <w:lang w:val="en-GB"/>
+        </w:rPr>
+        <w:t>Logs</w:t>
+      </w:r>
+    </w:p>
+    <w:p>
+      <w:pPr>
+        <w:rPr>
+          <w:lang w:val="en-GB"/>
+        </w:rPr>
+      </w:pPr>
+      <w:r>
+        <w:rPr>
+          <w:lang w:val="en-GB"/>
+        </w:rPr>
+        <w:drawing>
+          <wp:inline distT="0" distB="0" distL="0" distR="0" wp14:anchorId="7E3F023E" wp14:editId="153DA47C">
+            <wp:extent cx="5760720" cy="3886200"/>
+            <wp:effectExtent l="0" t="0" r="0" b="0"/>
+            <wp:docPr id="772473327" name="Grafik 1" descr="Ein Bild, das Text, Screenshot, Software, Zahl enthält.&#10;&#10;KI-generierte Inhalte können fehlerhaft sein."/>
+            <wp:cNvGraphicFramePr>
+              <a:graphicFrameLocks xmlns:a="http://schemas.openxmlformats.org/drawingml/2006/main" noChangeAspect="1"/>
+            </wp:cNvGraphicFramePr>
+            <a:graphic xmlns:a="http://schemas.openxmlformats.org/drawingml/2006/main">
+              <a:graphicData uri="http://schemas.openxmlformats.org/drawingml/2006/picture">
+                <pic:pic xmlns:pic="http://schemas.openxmlformats.org/drawingml/2006/picture">
+                  <pic:nvPicPr>
+                    <pic:cNvPr id="772473327" name="Grafik 1" descr="Ein Bild, das Text, Screenshot, Software, Zahl enthält.&#10;&#10;KI-generierte Inhalte können fehlerhaft sein."/>
+                    <pic:cNvPicPr/>
+                  </pic:nvPicPr>
+                  <pic:blipFill>
+                    <a:blip r:embed="rId14"/>
+                    <a:stretch>
+                      <a:fillRect/>
+                    </a:stretch>
+                  </pic:blipFill>
+                  <pic:spPr>
+                    <a:xfrm>
+                      <a:off x="0" y="0"/>
+                      <a:ext cx="5760720" cy="3886200"/>
+                    </a:xfrm>
+                    <a:prstGeom prst="rect">
+                      <a:avLst/>
+                    </a:prstGeom>
+                  </pic:spPr>
+                </pic:pic>
+              </a:graphicData>
+            </a:graphic>
+          </wp:inline>
+        </w:drawing>
+      </w:r>
+      <w:r>
+        <w:rPr>
+          <w:lang w:val="en-GB"/>
+        </w:rPr>
+        <w:drawing>
+          <wp:inline distT="0" distB="0" distL="0" distR="0" wp14:anchorId="14199AB0" wp14:editId="3ECB1676">
+            <wp:extent cx="5760720" cy="3781425"/>
+            <wp:effectExtent l="0" t="0" r="0" b="9525"/>
+            <wp:docPr id="1192840034" name="Grafik 1" descr="Ein Bild, das Text, Screenshot, Software, Display enthält.&#10;&#10;KI-generierte Inhalte können fehlerhaft sein."/>
+            <wp:cNvGraphicFramePr>
+              <a:graphicFrameLocks xmlns:a="http://schemas.openxmlformats.org/drawingml/2006/main" noChangeAspect="1"/>
+            </wp:cNvGraphicFramePr>
+            <a:graphic xmlns:a="http://schemas.openxmlformats.org/drawingml/2006/main">
+              <a:graphicData uri="http://schemas.openxmlformats.org/drawingml/2006/picture">
+                <pic:pic xmlns:pic="http://schemas.openxmlformats.org/drawingml/2006/picture">
+                  <pic:nvPicPr>
+                    <pic:cNvPr id="1192840034" name="Grafik 1" descr="Ein Bild, das Text, Screenshot, Software, Display enthält.&#10;&#10;KI-generierte Inhalte können fehlerhaft sein."/>
+                    <pic:cNvPicPr/>
+                  </pic:nvPicPr>
+                  <pic:blipFill>
+                    <a:blip r:embed="rId15"/>
+                    <a:stretch>
+                      <a:fillRect/>
+                    </a:stretch>
+                  </pic:blipFill>
+                  <pic:spPr>
+                    <a:xfrm>
+                      <a:off x="0" y="0"/>
+                      <a:ext cx="5760720" cy="3781425"/>
+                    </a:xfrm>
+                    <a:prstGeom prst="rect">
+                      <a:avLst/>
+                    </a:prstGeom>
+                  </pic:spPr>
+                </pic:pic>
+              </a:graphicData>
+            </a:graphic>
+          </wp:inline>
+        </w:drawing>
+      </w:r>
+    </w:p>
+    <w:p>
+      <w:pPr>
+        <w:rPr>
+          <w:lang w:val="en-GB"/>
+        </w:rPr>
+      </w:pPr>
+    </w:p>
+    <w:p>
+      <w:pPr>
+        <w:rPr>
+          <w:lang w:val="en-GB"/>
+        </w:rPr>
+      </w:pPr>
+      <w:r>
+        <w:rPr>
+          <w:lang w:val="en-GB"/>
+        </w:rPr>
+        <w:t xml:space="preserve">Each Tour has its own information and own </w:t>
+      </w:r>
+      <w:r>
+        <w:rPr>
+          <w:lang w:val="en-GB"/>
+        </w:rPr>
+        <w:t xml:space="preserve">Tour </w:t>
+      </w:r>
+      <w:r>
+        <w:rPr>
+          <w:lang w:val="en-GB"/>
+        </w:rPr>
+        <w:t>Logs.</w:t>
+      </w:r>
+    </w:p>
+    <w:p>
+      <w:pPr>
+        <w:rPr>
+          <w:lang w:val="en-GB"/>
+        </w:rPr>
+      </w:pPr>
+      <w:r>
+        <w:rPr>
+          <w:lang w:val="en-GB"/>
+        </w:rPr>
+        <w:br w:type="page"/>
+      </w:r>
+    </w:p>
+    <w:p>
+      <w:pPr>
+        <w:pStyle w:val="berschrift3"/>
+        <w:rPr>
+          <w:lang w:val="en-GB"/>
+        </w:rPr>
+      </w:pPr>
+      <w:r>
+        <w:rPr>
+          <w:lang w:val="en-GB"/>
+        </w:rPr>
+        <w:lastRenderedPageBreak/>
+        <w:t xml:space="preserve">IMG </w:t>
+      </w:r>
+      <w:r>
+        <w:rPr>
+          <w:lang w:val="en-GB"/>
+        </w:rPr>
+        <w:t>5</w:t>
+      </w:r>
+      <w:r>
+        <w:rPr>
+          <w:lang w:val="en-GB"/>
+        </w:rPr>
+        <w:t xml:space="preserve"> – Add</w:t>
+      </w:r>
+      <w:r>
+        <w:rPr>
+          <w:lang w:val="en-GB"/>
+        </w:rPr>
+        <w:t xml:space="preserve"> </w:t>
+      </w:r>
+      <w:r>
+        <w:rPr>
+          <w:lang w:val="en-GB"/>
+        </w:rPr>
+        <w:t>Tour Log</w:t>
+      </w:r>
+    </w:p>
+    <w:p>
+      <w:pPr>
+        <w:rPr>
+          <w:lang w:val="en-GB"/>
+        </w:rPr>
+      </w:pPr>
+      <w:r>
+        <w:rPr>
+          <w:lang w:val="en-GB"/>
+        </w:rPr>
+        <w:drawing>
+          <wp:inline distT="0" distB="0" distL="0" distR="0" wp14:anchorId="30BFE52C" wp14:editId="1F6D60E6">
+            <wp:extent cx="5760720" cy="6000115"/>
+            <wp:effectExtent l="0" t="0" r="0" b="635"/>
+            <wp:docPr id="560032218" name="Grafik 1" descr="Ein Bild, das Text, Screenshot, Software, Computersymbol enthält.&#10;&#10;KI-generierte Inhalte können fehlerhaft sein."/>
+            <wp:cNvGraphicFramePr>
+              <a:graphicFrameLocks xmlns:a="http://schemas.openxmlformats.org/drawingml/2006/main" noChangeAspect="1"/>
+            </wp:cNvGraphicFramePr>
+            <a:graphic xmlns:a="http://schemas.openxmlformats.org/drawingml/2006/main">
+              <a:graphicData uri="http://schemas.openxmlformats.org/drawingml/2006/picture">
+                <pic:pic xmlns:pic="http://schemas.openxmlformats.org/drawingml/2006/picture">
+                  <pic:nvPicPr>
+                    <pic:cNvPr id="560032218" name="Grafik 1" descr="Ein Bild, das Text, Screenshot, Software, Computersymbol enthält.&#10;&#10;KI-generierte Inhalte können fehlerhaft sein."/>
+                    <pic:cNvPicPr/>
+                  </pic:nvPicPr>
+                  <pic:blipFill>
+                    <a:blip r:embed="rId16"/>
+                    <a:stretch>
+                      <a:fillRect/>
+                    </a:stretch>
+                  </pic:blipFill>
+                  <pic:spPr>
+                    <a:xfrm>
+                      <a:off x="0" y="0"/>
+                      <a:ext cx="5760720" cy="6000115"/>
+                    </a:xfrm>
+                    <a:prstGeom prst="rect">
+                      <a:avLst/>
+                    </a:prstGeom>
+                  </pic:spPr>
+                </pic:pic>
+              </a:graphicData>
+            </a:graphic>
+          </wp:inline>
+        </w:drawing>
+      </w:r>
+    </w:p>
+    <w:p>
+      <w:pPr>
+        <w:rPr>
+          <w:lang w:val="en-GB"/>
+        </w:rPr>
+      </w:pPr>
+      <w:r>
+        <w:rPr>
+          <w:lang w:val="en-GB"/>
+        </w:rPr>
+        <w:t xml:space="preserve">On clicking the </w:t>
+      </w:r>
+      <w:r>
+        <w:rPr>
+          <w:lang w:val="en-GB"/>
+        </w:rPr>
+        <w:t>“</w:t>
+      </w:r>
+      <w:r>
+        <w:rPr>
+          <w:lang w:val="en-GB"/>
+        </w:rPr>
+        <w:t>Add Log</w:t>
+      </w:r>
+      <w:r>
+        <w:rPr>
+          <w:lang w:val="en-GB"/>
+        </w:rPr>
+        <w:t>”</w:t>
+      </w:r>
+      <w:r>
+        <w:rPr>
+          <w:lang w:val="en-GB"/>
+        </w:rPr>
+        <w:t xml:space="preserve"> button,</w:t>
+      </w:r>
+      <w:r>
+        <w:rPr>
+          <w:lang w:val="en-GB"/>
+        </w:rPr>
+        <w:t xml:space="preserve"> a</w:t>
+      </w:r>
+      <w:r>
+        <w:rPr>
+          <w:lang w:val="en-GB"/>
+        </w:rPr>
+        <w:t xml:space="preserve"> </w:t>
+      </w:r>
+      <w:r>
+        <w:rPr>
+          <w:lang w:val="en-GB"/>
+        </w:rPr>
+        <w:t xml:space="preserve">new </w:t>
+      </w:r>
+      <w:r>
+        <w:rPr>
+          <w:lang w:val="en-GB"/>
+        </w:rPr>
+        <w:t xml:space="preserve">Tour </w:t>
+      </w:r>
+      <w:r>
+        <w:rPr>
+          <w:lang w:val="en-GB"/>
+        </w:rPr>
+        <w:t xml:space="preserve">Log </w:t>
+      </w:r>
+      <w:r>
+        <w:rPr>
+          <w:lang w:val="en-GB"/>
+        </w:rPr>
+        <w:t>is shown.</w:t>
+      </w:r>
+      <w:r>
+        <w:rPr>
+          <w:lang w:val="en-GB"/>
+        </w:rPr>
+        <w:t xml:space="preserve"> </w:t>
+      </w:r>
+      <w:r>
+        <w:rPr>
+          <w:lang w:val="en-GB"/>
+        </w:rPr>
+        <w:t>U</w:t>
+      </w:r>
+      <w:r>
+        <w:rPr>
+          <w:lang w:val="en-GB"/>
+        </w:rPr>
+        <w:t xml:space="preserve">ser </w:t>
+      </w:r>
+      <w:r>
+        <w:rPr>
+          <w:lang w:val="en-GB"/>
+        </w:rPr>
+        <w:t>must</w:t>
+      </w:r>
+      <w:r>
+        <w:rPr>
+          <w:lang w:val="en-GB"/>
+        </w:rPr>
+        <w:t xml:space="preserve"> fill in sensible information </w:t>
+      </w:r>
+      <w:r>
+        <w:rPr>
+          <w:lang w:val="en-GB"/>
+        </w:rPr>
+        <w:t xml:space="preserve">and confirm to add the </w:t>
+      </w:r>
+      <w:r>
+        <w:rPr>
+          <w:lang w:val="en-GB"/>
+        </w:rPr>
+        <w:t xml:space="preserve">Tour </w:t>
+      </w:r>
+      <w:r>
+        <w:rPr>
+          <w:lang w:val="en-GB"/>
+        </w:rPr>
+        <w:t>Log.</w:t>
+      </w:r>
+    </w:p>
+    <w:p>
+      <w:pPr>
+        <w:rPr>
+          <w:lang w:val="en-GB"/>
+        </w:rPr>
+      </w:pPr>
+      <w:r>
+        <w:rPr>
+          <w:lang w:val="en-GB"/>
+        </w:rPr>
+        <w:t>“Cancel” button shows up and “Add Log” button gets renamed to “Confirm”.</w:t>
+      </w:r>
+    </w:p>
+    <w:p>
+      <w:pPr>
+        <w:rPr>
+          <w:lang w:val="en-GB"/>
+        </w:rPr>
+      </w:pPr>
+      <w:r>
+        <w:rPr>
+          <w:lang w:val="en-GB"/>
+        </w:rPr>
+        <w:br w:type="page"/>
+      </w:r>
+    </w:p>
+    <w:p>
+      <w:pPr>
+        <w:pStyle w:val="berschrift3"/>
+        <w:rPr>
+          <w:lang w:val="en-GB"/>
+        </w:rPr>
+      </w:pPr>
+      <w:r>
+        <w:rPr>
+          <w:lang w:val="en-GB"/>
+        </w:rPr>
+        <w:lastRenderedPageBreak/>
+        <w:t>IMG 6</w:t>
+      </w:r>
+      <w:r>
+        <w:rPr>
+          <w:lang w:val="en-GB"/>
+        </w:rPr>
+        <w:t xml:space="preserve"> – Edit Tour Log</w:t>
+      </w:r>
+    </w:p>
+    <w:p>
+      <w:pPr>
+        <w:rPr>
+          <w:lang w:val="en-GB"/>
+        </w:rPr>
+      </w:pPr>
+    </w:p>
+    <w:p>
+      <w:pPr>
+        <w:rPr>
+          <w:lang w:val="en-GB"/>
+        </w:rPr>
+      </w:pPr>
+      <w:r>
+        <w:rPr>
+          <w:lang w:val="en-GB"/>
+        </w:rPr>
+        <w:t xml:space="preserve">On clicking the </w:t>
+      </w:r>
+      <w:r>
+        <w:rPr>
+          <w:lang w:val="en-GB"/>
+        </w:rPr>
+        <w:t>“</w:t>
+      </w:r>
+      <w:r>
+        <w:rPr>
+          <w:lang w:val="en-GB"/>
+        </w:rPr>
+        <w:t>Edit Log</w:t>
+      </w:r>
+      <w:r>
+        <w:rPr>
+          <w:lang w:val="en-GB"/>
+        </w:rPr>
+        <w:t>”</w:t>
+      </w:r>
+      <w:r>
+        <w:rPr>
+          <w:lang w:val="en-GB"/>
+        </w:rPr>
+        <w:t xml:space="preserve"> button, </w:t>
+      </w:r>
+      <w:r>
+        <w:rPr>
+          <w:lang w:val="en-GB"/>
+        </w:rPr>
+        <w:t xml:space="preserve">User gets write permission over the selected Tour </w:t>
+      </w:r>
+      <w:r>
+        <w:rPr>
+          <w:lang w:val="en-GB"/>
+        </w:rPr>
+        <w:t>L</w:t>
+      </w:r>
+      <w:r>
+        <w:rPr>
+          <w:lang w:val="en-GB"/>
+        </w:rPr>
+        <w:t>og.</w:t>
+      </w:r>
+    </w:p>
+    <w:p>
+      <w:pPr>
+        <w:rPr>
+          <w:lang w:val="en-GB"/>
+        </w:rPr>
+      </w:pPr>
+      <w:r>
+        <w:rPr>
+          <w:lang w:val="en-GB"/>
+        </w:rPr>
+        <w:t>“</w:t>
+      </w:r>
+      <w:r>
+        <w:rPr>
+          <w:lang w:val="en-GB"/>
+        </w:rPr>
+        <w:t>Cancel</w:t>
+      </w:r>
+      <w:r>
+        <w:rPr>
+          <w:lang w:val="en-GB"/>
+        </w:rPr>
+        <w:t>” button shows up</w:t>
+      </w:r>
+      <w:r>
+        <w:rPr>
+          <w:lang w:val="en-GB"/>
+        </w:rPr>
+        <w:t xml:space="preserve"> and </w:t>
+      </w:r>
+      <w:r>
+        <w:rPr>
+          <w:lang w:val="en-GB"/>
+        </w:rPr>
+        <w:t xml:space="preserve">“Edit Log” </w:t>
+      </w:r>
+      <w:r>
+        <w:rPr>
+          <w:lang w:val="en-GB"/>
+        </w:rPr>
+        <w:t xml:space="preserve">button gets renamed to </w:t>
+      </w:r>
+      <w:r>
+        <w:rPr>
+          <w:lang w:val="en-GB"/>
+        </w:rPr>
+        <w:t>“</w:t>
+      </w:r>
+      <w:r>
+        <w:rPr>
+          <w:lang w:val="en-GB"/>
+        </w:rPr>
+        <w:t>Confirm</w:t>
+      </w:r>
+      <w:r>
+        <w:rPr>
+          <w:lang w:val="en-GB"/>
+        </w:rPr>
+        <w:t>”</w:t>
+      </w:r>
+      <w:r>
+        <w:rPr>
+          <w:lang w:val="en-GB"/>
+        </w:rPr>
+        <w:t>.</w:t>
+      </w:r>
+    </w:p>
+    <w:p>
+      <w:pPr>
+        <w:rPr>
+          <w:lang w:val="en-GB"/>
+        </w:rPr>
+      </w:pPr>
+    </w:p>
+    <w:p>
+      <w:pPr>
+        <w:rPr>
+          <w:lang w:val="en-GB"/>
+        </w:rPr>
+      </w:pPr>
+      <w:r>
+        <w:rPr>
+          <w:lang w:val="en-GB"/>
+        </w:rPr>
+        <w:br w:type="page"/>
+      </w:r>
+    </w:p>
+    <w:p>
+      <w:pPr>
+        <w:pStyle w:val="berschrift3"/>
+        <w:rPr>
+          <w:lang w:val="en-GB"/>
+        </w:rPr>
+      </w:pPr>
+      <w:r>
+        <w:rPr>
+          <w:lang w:val="en-GB"/>
+        </w:rPr>
+        <w:lastRenderedPageBreak/>
+        <w:t xml:space="preserve">IMG 7 </w:t>
+      </w:r>
+      <w:r>
+        <w:rPr>
+          <w:lang w:val="en-GB"/>
+        </w:rPr>
+        <w:t>–</w:t>
+      </w:r>
+      <w:r>
+        <w:rPr>
+          <w:lang w:val="en-GB"/>
+        </w:rPr>
+        <w:t xml:space="preserve"> </w:t>
+      </w:r>
+      <w:r>
+        <w:rPr>
+          <w:lang w:val="en-GB"/>
+        </w:rPr>
+        <w:t>Delete Tour Log</w:t>
+      </w:r>
+    </w:p>
+    <w:p>
+      <w:pPr>
+        <w:rPr>
+          <w:lang w:val="en-GB"/>
+        </w:rPr>
+      </w:pPr>
+    </w:p>
+    <w:p>
+      <w:pPr>
+        <w:rPr>
+          <w:lang w:val="en-GB"/>
+        </w:rPr>
+      </w:pPr>
+      <w:r>
+        <w:rPr>
+          <w:lang w:val="en-GB"/>
+        </w:rPr>
+        <w:t xml:space="preserve">When pressing the </w:t>
+      </w:r>
+      <w:r>
+        <w:rPr>
+          <w:lang w:val="en-GB"/>
+        </w:rPr>
+        <w:t>“</w:t>
+      </w:r>
+      <w:r>
+        <w:rPr>
+          <w:lang w:val="en-GB"/>
+        </w:rPr>
+        <w:t>Delete</w:t>
+      </w:r>
+      <w:r>
+        <w:rPr>
+          <w:lang w:val="en-GB"/>
+        </w:rPr>
+        <w:t xml:space="preserve"> Log”</w:t>
+      </w:r>
+      <w:r>
+        <w:rPr>
+          <w:lang w:val="en-GB"/>
+        </w:rPr>
+        <w:t xml:space="preserve"> button the currently selected </w:t>
+      </w:r>
+      <w:r>
+        <w:rPr>
+          <w:lang w:val="en-GB"/>
+        </w:rPr>
+        <w:t>Tour Log</w:t>
+      </w:r>
+      <w:r>
+        <w:rPr>
+          <w:lang w:val="en-GB"/>
+        </w:rPr>
+        <w:t xml:space="preserve"> will be deleted.</w:t>
+      </w:r>
+    </w:p>
+    <w:p>
+      <w:pPr>
+        <w:rPr>
+          <w:lang w:val="en-GB"/>
+        </w:rPr>
+      </w:pPr>
+      <w:r>
+        <w:rPr>
+          <w:lang w:val="en-GB"/>
+        </w:rPr>
+        <w:br w:type="page"/>
+      </w:r>
+    </w:p>
+    <w:p>
+      <w:pPr>
+        <w:pStyle w:val="berschrift3"/>
+        <w:rPr>
+          <w:lang w:val="en-GB"/>
+        </w:rPr>
+      </w:pPr>
+      <w:r>
+        <w:rPr>
+          <w:lang w:val="en-GB"/>
+        </w:rPr>
+        <w:lastRenderedPageBreak/>
+        <w:t xml:space="preserve">IMG 8 </w:t>
+      </w:r>
+      <w:r>
+        <w:rPr>
+          <w:lang w:val="en-GB"/>
+        </w:rPr>
+        <w:t>–</w:t>
+      </w:r>
+      <w:r>
+        <w:rPr>
+          <w:lang w:val="en-GB"/>
+        </w:rPr>
+        <w:t xml:space="preserve"> Validations</w:t>
+      </w:r>
+    </w:p>
+    <w:p>
+      <w:pPr>
+        <w:rPr>
+          <w:lang w:val="en-GB"/>
+        </w:rPr>
+      </w:pPr>
+      <w:r>
+        <w:rPr>
+          <w:lang w:val="en-GB"/>
+        </w:rPr>
+        <w:drawing>
+          <wp:inline distT="0" distB="0" distL="0" distR="0" wp14:anchorId="6B9C1F7F" wp14:editId="3F556FEB">
+            <wp:extent cx="5760720" cy="4180205"/>
+            <wp:effectExtent l="0" t="0" r="0" b="0"/>
+            <wp:docPr id="334460221" name="Grafik 1" descr="Ein Bild, das Text, Screenshot, Display, Software enthält.&#10;&#10;KI-generierte Inhalte können fehlerhaft sein."/>
+            <wp:cNvGraphicFramePr>
+              <a:graphicFrameLocks xmlns:a="http://schemas.openxmlformats.org/drawingml/2006/main" noChangeAspect="1"/>
+            </wp:cNvGraphicFramePr>
+            <a:graphic xmlns:a="http://schemas.openxmlformats.org/drawingml/2006/main">
+              <a:graphicData uri="http://schemas.openxmlformats.org/drawingml/2006/picture">
+                <pic:pic xmlns:pic="http://schemas.openxmlformats.org/drawingml/2006/picture">
+                  <pic:nvPicPr>
+                    <pic:cNvPr id="334460221" name="Grafik 1" descr="Ein Bild, das Text, Screenshot, Display, Software enthält.&#10;&#10;KI-generierte Inhalte können fehlerhaft sein."/>
+                    <pic:cNvPicPr/>
+                  </pic:nvPicPr>
+                  <pic:blipFill>
+                    <a:blip r:embed="rId17"/>
+                    <a:stretch>
+                      <a:fillRect/>
+                    </a:stretch>
+                  </pic:blipFill>
+                  <pic:spPr>
+                    <a:xfrm>
+                      <a:off x="0" y="0"/>
+                      <a:ext cx="5760720" cy="4180205"/>
+                    </a:xfrm>
+                    <a:prstGeom prst="rect">
+                      <a:avLst/>
+                    </a:prstGeom>
+                  </pic:spPr>
+                </pic:pic>
+              </a:graphicData>
+            </a:graphic>
+          </wp:inline>
+        </w:drawing>
+      </w:r>
+    </w:p>
+    <w:p>
+      <w:pPr>
+        <w:rPr>
+          <w:lang w:val="en-GB"/>
+        </w:rPr>
+      </w:pPr>
+      <w:r>
+        <w:rPr>
+          <w:lang w:val="en-GB"/>
+        </w:rPr>
+        <w:drawing>
+          <wp:inline distT="0" distB="0" distL="0" distR="0" wp14:anchorId="768EBB7A" wp14:editId="3A23E21E">
+            <wp:extent cx="5760720" cy="3343275"/>
+            <wp:effectExtent l="0" t="0" r="0" b="9525"/>
+            <wp:docPr id="541285821" name="Grafik 1" descr="Ein Bild, das Text, Screenshot, Software, Computersymbol enthält.&#10;&#10;KI-generierte Inhalte können fehlerhaft sein."/>
+            <wp:cNvGraphicFramePr>
+              <a:graphicFrameLocks xmlns:a="http://schemas.openxmlformats.org/drawingml/2006/main" noChangeAspect="1"/>
+            </wp:cNvGraphicFramePr>
+            <a:graphic xmlns:a="http://schemas.openxmlformats.org/drawingml/2006/main">
+              <a:graphicData uri="http://schemas.openxmlformats.org/drawingml/2006/picture">
+                <pic:pic xmlns:pic="http://schemas.openxmlformats.org/drawingml/2006/picture">
+                  <pic:nvPicPr>
+                    <pic:cNvPr id="541285821" name="Grafik 1" descr="Ein Bild, das Text, Screenshot, Software, Computersymbol enthält.&#10;&#10;KI-generierte Inhalte können fehlerhaft sein."/>
+                    <pic:cNvPicPr/>
+                  </pic:nvPicPr>
+                  <pic:blipFill>
+                    <a:blip r:embed="rId18"/>
+                    <a:stretch>
+                      <a:fillRect/>
+                    </a:stretch>
+                  </pic:blipFill>
+                  <pic:spPr>
+                    <a:xfrm>
+                      <a:off x="0" y="0"/>
+                      <a:ext cx="5760720" cy="3343275"/>
+                    </a:xfrm>
+                    <a:prstGeom prst="rect">
+                      <a:avLst/>
+                    </a:prstGeom>
+                  </pic:spPr>
+                </pic:pic>
+              </a:graphicData>
+            </a:graphic>
+          </wp:inline>
+        </w:drawing>
+      </w:r>
+    </w:p>
+    <w:p>
+      <w:pPr>
+        <w:rPr>
+          <w:lang w:val="en-GB"/>
+        </w:rPr>
+      </w:pPr>
+      <w:r>
+        <w:rPr>
+          <w:lang w:val="en-GB"/>
+        </w:rPr>
+        <w:t>On confirming/applying</w:t>
+      </w:r>
+      <w:r>
+        <w:rPr>
+          <w:lang w:val="en-GB"/>
+        </w:rPr>
+        <w:t>, v</w:t>
+      </w:r>
+      <w:r>
+        <w:rPr>
+          <w:lang w:val="en-GB"/>
+        </w:rPr>
+        <w:t xml:space="preserve">alidations are included as </w:t>
+      </w:r>
+      <w:r>
+        <w:rPr>
+          <w:lang w:val="en-GB"/>
+        </w:rPr>
+        <w:t xml:space="preserve">mentioned in the </w:t>
+      </w:r>
+      <w:r>
+        <w:rPr>
+          <w:lang w:val="en-GB"/>
+        </w:rPr>
+        <w:t>p</w:t>
+      </w:r>
+      <w:r>
+        <w:rPr>
+          <w:lang w:val="en-GB"/>
+        </w:rPr>
+        <w:t xml:space="preserve">roject </w:t>
+      </w:r>
+      <w:r>
+        <w:rPr>
+          <w:lang w:val="en-GB"/>
+        </w:rPr>
+        <w:t>r</w:t>
+      </w:r>
+      <w:r>
+        <w:rPr>
+          <w:lang w:val="en-GB"/>
+        </w:rPr>
+        <w:t>equirements.</w:t>
+      </w:r>
+      <w:r>
+        <w:rPr>
+          <w:lang w:val="en-GB"/>
+        </w:rPr>
+        <w:t xml:space="preserve"> (the examples shown are only a </w:t>
+      </w:r>
+      <w:r>
+        <w:rPr>
+          <w:lang w:val="en-GB"/>
+        </w:rPr>
+        <w:t xml:space="preserve">small </w:t>
+      </w:r>
+      <w:r>
+        <w:rPr>
+          <w:lang w:val="en-GB"/>
+        </w:rPr>
+        <w:t xml:space="preserve">part of all </w:t>
+      </w:r>
+      <w:r>
+        <w:rPr>
+          <w:lang w:val="en-GB"/>
+        </w:rPr>
+        <w:t>validations implemented)</w:t>
+      </w:r>
     </w:p>
     <w:sectPr>
-      <w:headerReference w:type="default" r:id="rId6"/>
+      <w:headerReference w:type="default" r:id="rId19"/>
       <w:pgSz w:w="11906" w:h="16838"/>
       <w:pgMar w:top="1417" w:right="1417" w:bottom="1134" w:left="1417" w:header="708" w:footer="708" w:gutter="0"/>
       <w:cols w:space="708"/>
@@ -531,6 +2161,7 @@
   <w:style w:type="paragraph" w:default="1" w:styleId="Standard">
     <w:name w:val="Normal"/>
     <w:qFormat/>
+    <w:rsid w:val="001B4920"/>
   </w:style>
   <w:style w:type="paragraph" w:styleId="berschrift1">
     <w:name w:val="heading 1"/>
@@ -581,7 +2212,6 @@
     <w:next w:val="Standard"/>
     <w:link w:val="berschrift3Zchn"/>
     <w:uiPriority w:val="9"/>
-    <w:semiHidden/>
     <w:unhideWhenUsed/>
     <w:qFormat/>
     <w:rsid w:val="00F54992"/>
@@ -788,7 +2418,6 @@
     <w:basedOn w:val="Absatz-Standardschriftart"/>
     <w:link w:val="berschrift3"/>
     <w:uiPriority w:val="9"/>
-    <w:semiHidden/>
     <w:rsid w:val="00F54992"/>
     <w:rPr>
       <w:rFonts w:eastAsiaTheme="majorEastAsia" w:cstheme="majorBidi"/>
@@ -1091,6 +2720,62 @@
     <w:rsid w:val="00B27B55"/>
   </w:style>
 </w:styles>
+</file>
+
+<file path=word/ink/ink1.xml><?xml version="1.0" encoding="utf-8"?>
+<inkml:ink xmlns:inkml="http://www.w3.org/2003/InkML">
+  <inkml:definitions>
+    <inkml:context xml:id="ctx0">
+      <inkml:inkSource xml:id="inkSrc0">
+        <inkml:traceFormat>
+          <inkml:channel name="X" type="integer" min="-2.14748E9" max="2.14748E9" units="cm"/>
+          <inkml:channel name="Y" type="integer" min="-2.14748E9" max="2.14748E9" units="cm"/>
+          <inkml:channel name="F" type="integer" max="32767" units="dev"/>
+        </inkml:traceFormat>
+        <inkml:channelProperties>
+          <inkml:channelProperty channel="X" name="resolution" value="1000" units="1/cm"/>
+          <inkml:channelProperty channel="Y" name="resolution" value="1000" units="1/cm"/>
+          <inkml:channelProperty channel="F" name="resolution" value="0" units="1/dev"/>
+        </inkml:channelProperties>
+      </inkml:inkSource>
+      <inkml:timestamp xml:id="ts0" timeString="2025-03-18T21:57:58.232"/>
+    </inkml:context>
+    <inkml:brush xml:id="br0">
+      <inkml:brushProperty name="width" value="0.1" units="cm"/>
+      <inkml:brushProperty name="height" value="0.1" units="cm"/>
+      <inkml:brushProperty name="color" value="#E71224"/>
+    </inkml:brush>
+  </inkml:definitions>
+  <inkml:trace contextRef="#ctx0" brushRef="#br0">0 1 24575,'0'0'-8191</inkml:trace>
+</inkml:ink>
+</file>
+
+<file path=word/ink/ink2.xml><?xml version="1.0" encoding="utf-8"?>
+<inkml:ink xmlns:inkml="http://www.w3.org/2003/InkML">
+  <inkml:definitions>
+    <inkml:context xml:id="ctx0">
+      <inkml:inkSource xml:id="inkSrc0">
+        <inkml:traceFormat>
+          <inkml:channel name="X" type="integer" min="-2.14748E9" max="2.14748E9" units="cm"/>
+          <inkml:channel name="Y" type="integer" min="-2.14748E9" max="2.14748E9" units="cm"/>
+          <inkml:channel name="F" type="integer" max="32767" units="dev"/>
+        </inkml:traceFormat>
+        <inkml:channelProperties>
+          <inkml:channelProperty channel="X" name="resolution" value="1000" units="1/cm"/>
+          <inkml:channelProperty channel="Y" name="resolution" value="1000" units="1/cm"/>
+          <inkml:channelProperty channel="F" name="resolution" value="0" units="1/dev"/>
+        </inkml:channelProperties>
+      </inkml:inkSource>
+      <inkml:timestamp xml:id="ts0" timeString="2025-03-18T21:57:55.424"/>
+    </inkml:context>
+    <inkml:brush xml:id="br0">
+      <inkml:brushProperty name="width" value="0.1" units="cm"/>
+      <inkml:brushProperty name="height" value="0.1" units="cm"/>
+      <inkml:brushProperty name="color" value="#E71224"/>
+    </inkml:brush>
+  </inkml:definitions>
+  <inkml:trace contextRef="#ctx0" brushRef="#br0">164 689 24575,'63'-1'0,"-21"0"0,-1 1 0,1 2 0,73 14 0,-69-9 0,-1-2 0,1-2 0,0-1 0,51-6 0,9 1 0,23 5 0,139-5 0,-261 2 0,0 0 0,0-1 0,0 0 0,0-1 0,0 1 0,0-1 0,-1 0 0,1-1 0,5-4 0,55-44 0,-45 33 0,-17 14 0,0 0 0,-1 0 0,1 0 0,-1 0 0,-1-1 0,1 0 0,-1 0 0,0 0 0,0 0 0,0 0 0,-1-1 0,0 1 0,0-1 0,-1 1 0,1-12 0,0-11 0,-1 0 0,-5-43 0,1 10 0,3 48 0,1-2 0,-2 1 0,0-1 0,-6-29 0,6 41 0,-1-1 0,1 0 0,-1 1 0,0-1 0,-1 1 0,1 0 0,-1-1 0,0 1 0,0 0 0,0 1 0,0-1 0,-1 0 0,1 1 0,-1 0 0,0 0 0,-6-4 0,-7-3 0,-1 1 0,0 0 0,0 1 0,0 1 0,-1 1 0,-22-5 0,-119-17 0,87 16 0,47 7 0,0 1 0,-35-1 0,39 4 0,0-2 0,-28-6 0,-41-4 0,-280 14 0,352-1 0,1 1 0,-1 1 0,1 1 0,0 0 0,0 2 0,0 0 0,0 1 0,1 0 0,0 1 0,1 2 0,-1-1 0,-29 23 0,39-24 0,0 1 0,1 1 0,-1 0 0,2-1 0,-1 2 0,1-1 0,1 1 0,-6 16 0,3-6 0,1 0 0,1 0 0,-3 32 0,5-15 0,1 0 0,3 43 0,0-69 0,0 1 0,1-1 0,0 0 0,1 0 0,0 0 0,0-1 0,2 1 0,-1-1 0,1 0 0,0 0 0,11 14 0,12 15 0,-24-32 0,0 0 0,1 0 0,0-1 0,0 1 0,0-1 0,1-1 0,0 1 0,0-1 0,1 0 0,-1 0 0,1 0 0,0-1 0,8 3 0,37 17 0,-38-17 0,1 0 0,0-1 0,19 6 0,1-4 0,-1-1 0,1-1 0,0-2 0,36-1 0,62-4-1365,-110 1-5461</inkml:trace>
+</inkml:ink>
 </file>
 
 <file path=word/theme/theme1.xml><?xml version="1.0" encoding="utf-8"?>

</xml_diff>

<commit_message>
Protocol checkup ready for handin
</commit_message>
<xml_diff>
--- a/Dokumente/Protokoll.docx
+++ b/Dokumente/Protokoll.docx
@@ -45,18 +45,6 @@
           <w:lang w:val="en-GB"/>
         </w:rPr>
       </w:pPr>
-      <w:r>
-        <w:rPr>
-          <w:lang w:val="en-GB"/>
-        </w:rPr>
-        <w:t>IMG 1</w:t>
-      </w:r>
-      <w:r>
-        <w:rPr>
-          <w:lang w:val="en-GB"/>
-        </w:rPr>
-        <w:t xml:space="preserve"> – </w:t>
-      </w:r>
       <w:r>
         <w:rPr>
           <w:lang w:val="en-GB"/>
@@ -263,7 +251,13 @@
         <w:rPr>
           <w:lang w:val="en-GB"/>
         </w:rPr>
-        <w:t>its’ information is shown to its right.</w:t>
+        <w:t>its</w:t>
+      </w:r>
+      <w:r>
+        <w:rPr>
+          <w:lang w:val="en-GB"/>
+        </w:rPr>
+        <w:t xml:space="preserve"> information is shown to its right.</w:t>
       </w:r>
     </w:p>
     <w:p>
@@ -291,30 +285,6 @@
           <w:lang w:val="en-GB"/>
         </w:rPr>
         <w:lastRenderedPageBreak/>
-        <w:t>IMG 2</w:t>
-      </w:r>
-      <w:r>
-        <w:rPr>
-          <w:lang w:val="en-GB"/>
-        </w:rPr>
-        <w:t xml:space="preserve"> </w:t>
-      </w:r>
-      <w:r>
-        <w:rPr>
-          <w:lang w:val="en-GB"/>
-        </w:rPr>
-        <w:t>–</w:t>
-      </w:r>
-      <w:r>
-        <w:rPr>
-          <w:lang w:val="en-GB"/>
-        </w:rPr>
-        <w:t xml:space="preserve"> </w:t>
-      </w:r>
-      <w:r>
-        <w:rPr>
-          <w:lang w:val="en-GB"/>
-        </w:rPr>
         <w:t>Add Tour</w:t>
       </w:r>
     </w:p>
@@ -551,13 +521,7 @@
           <w:lang w:val="en-GB"/>
         </w:rPr>
         <w:lastRenderedPageBreak/>
-        <w:t>IMG 3</w:t>
-      </w:r>
-      <w:r>
-        <w:rPr>
-          <w:lang w:val="en-GB"/>
-        </w:rPr>
-        <w:t xml:space="preserve"> – Edit Tour</w:t>
+        <w:t>Edit Tour</w:t>
       </w:r>
     </w:p>
     <w:p>
@@ -871,7 +835,7 @@
         </mc:AlternateContent>
       </w:r>
       <w:r>
-        <w:t>IMG 4 – Delete Tour</w:t>
+        <w:t>Delete Tour</w:t>
       </w:r>
     </w:p>
     <w:p>
@@ -1096,7 +1060,7 @@
           <w:lang w:val="en-GB"/>
         </w:rPr>
         <w:lastRenderedPageBreak/>
-        <w:t>IMG 4 – Individual Tours and Tour Logs</w:t>
+        <w:t>Individual Tours and Tour Logs</w:t>
       </w:r>
     </w:p>
     <w:p>
@@ -1521,19 +1485,7 @@
           <w:lang w:val="en-GB"/>
         </w:rPr>
         <w:lastRenderedPageBreak/>
-        <w:t xml:space="preserve">IMG </w:t>
-      </w:r>
-      <w:r>
-        <w:rPr>
-          <w:lang w:val="en-GB"/>
-        </w:rPr>
-        <w:t>5</w:t>
-      </w:r>
-      <w:r>
-        <w:rPr>
-          <w:lang w:val="en-GB"/>
-        </w:rPr>
-        <w:t xml:space="preserve"> – Add</w:t>
+        <w:t>Add</w:t>
       </w:r>
       <w:r>
         <w:rPr>
@@ -1858,6 +1810,7 @@
       </w:pPr>
       <w:r>
         <w:rPr>
+          <w:noProof/>
           <w:lang w:val="en-GB"/>
         </w:rPr>
         <w:drawing>
@@ -2051,24 +2004,6 @@
           <w:lang w:val="en-GB"/>
         </w:rPr>
         <w:lastRenderedPageBreak/>
-        <w:t xml:space="preserve">IMG 7 </w:t>
-      </w:r>
-      <w:r>
-        <w:rPr>
-          <w:lang w:val="en-GB"/>
-        </w:rPr>
-        <w:t>–</w:t>
-      </w:r>
-      <w:r>
-        <w:rPr>
-          <w:lang w:val="en-GB"/>
-        </w:rPr>
-        <w:t xml:space="preserve"> </w:t>
-      </w:r>
-      <w:r>
-        <w:rPr>
-          <w:lang w:val="en-GB"/>
-        </w:rPr>
         <w:t>Delete Tour Log</w:t>
       </w:r>
     </w:p>
@@ -2253,19 +2188,7 @@
           <w:lang w:val="en-GB"/>
         </w:rPr>
         <w:lastRenderedPageBreak/>
-        <w:t xml:space="preserve">IMG 8 </w:t>
-      </w:r>
-      <w:r>
-        <w:rPr>
-          <w:lang w:val="en-GB"/>
-        </w:rPr>
-        <w:t>–</w:t>
-      </w:r>
-      <w:r>
-        <w:rPr>
-          <w:lang w:val="en-GB"/>
-        </w:rPr>
-        <w:t xml:space="preserve"> Validations</w:t>
+        <w:t>Validations</w:t>
       </w:r>
     </w:p>
     <w:p>
@@ -2517,22 +2440,16 @@
       <w:rPr>
         <w:lang w:val="de-DE"/>
       </w:rPr>
-      <w:t xml:space="preserve">Fabio </w:t>
+      <w:t xml:space="preserve">Fabio Anzola, Nicolai </w:t>
     </w:r>
     <w:proofErr w:type="spellStart"/>
     <w:r>
       <w:rPr>
         <w:lang w:val="de-DE"/>
       </w:rPr>
-      <w:t>Anzola</w:t>
+      <w:t>Plachetzky</w:t>
     </w:r>
     <w:proofErr w:type="spellEnd"/>
-    <w:r>
-      <w:rPr>
-        <w:lang w:val="de-DE"/>
-      </w:rPr>
-      <w:t>, Nicolai Plachetzky</w:t>
-    </w:r>
   </w:p>
 </w:hdr>
 </file>

</xml_diff>

<commit_message>
added unit test decisions to protokoll
</commit_message>
<xml_diff>
--- a/Dokumente/Protokoll.docx
+++ b/Dokumente/Protokoll.docx
@@ -35,7 +35,103 @@
         <w:rPr>
           <w:lang w:val="en-GB"/>
         </w:rPr>
-        <w:t>UX-Design (Wireframes)</w:t>
+        <w:t>App Architecture</w:t>
+      </w:r>
+    </w:p>
+    <w:p>
+      <w:pPr>
+        <w:rPr>
+          <w:lang w:val="en-GB"/>
+        </w:rPr>
+      </w:pPr>
+    </w:p>
+    <w:p>
+      <w:pPr>
+        <w:rPr>
+          <w:rFonts w:asciiTheme="majorHAnsi" w:eastAsiaTheme="majorEastAsia" w:hAnsiTheme="majorHAnsi" w:cstheme="majorBidi"/>
+          <w:color w:val="0F4761" w:themeColor="accent1" w:themeShade="BF"/>
+          <w:sz w:val="32"/>
+          <w:szCs w:val="32"/>
+          <w:lang w:val="en-GB"/>
+        </w:rPr>
+      </w:pPr>
+      <w:r>
+        <w:rPr>
+          <w:lang w:val="en-GB"/>
+        </w:rPr>
+        <w:br w:type="page"/>
+      </w:r>
+    </w:p>
+    <w:p>
+      <w:pPr>
+        <w:pStyle w:val="berschrift2"/>
+        <w:rPr>
+          <w:lang w:val="en-GB"/>
+        </w:rPr>
+      </w:pPr>
+      <w:r>
+        <w:rPr>
+          <w:lang w:val="en-GB"/>
+        </w:rPr>
+        <w:lastRenderedPageBreak/>
+        <w:t>Use Cases</w:t>
+      </w:r>
+    </w:p>
+    <w:p>
+      <w:pPr>
+        <w:rPr>
+          <w:lang w:val="en-GB"/>
+        </w:rPr>
+      </w:pPr>
+    </w:p>
+    <w:p>
+      <w:pPr>
+        <w:rPr>
+          <w:rFonts w:asciiTheme="majorHAnsi" w:eastAsiaTheme="majorEastAsia" w:hAnsiTheme="majorHAnsi" w:cstheme="majorBidi"/>
+          <w:color w:val="0F4761" w:themeColor="accent1" w:themeShade="BF"/>
+          <w:sz w:val="32"/>
+          <w:szCs w:val="32"/>
+          <w:lang w:val="en-GB"/>
+        </w:rPr>
+      </w:pPr>
+      <w:r>
+        <w:rPr>
+          <w:lang w:val="en-GB"/>
+        </w:rPr>
+        <w:br w:type="page"/>
+      </w:r>
+    </w:p>
+    <w:p>
+      <w:pPr>
+        <w:pStyle w:val="berschrift2"/>
+        <w:rPr>
+          <w:lang w:val="en-GB"/>
+        </w:rPr>
+      </w:pPr>
+      <w:r>
+        <w:rPr>
+          <w:lang w:val="en-GB"/>
+        </w:rPr>
+        <w:lastRenderedPageBreak/>
+        <w:t xml:space="preserve">UX-Design </w:t>
+      </w:r>
+      <w:r>
+        <w:rPr>
+          <w:lang w:val="en-GB"/>
+        </w:rPr>
+        <w:t xml:space="preserve">&amp; </w:t>
+      </w:r>
+      <w:r>
+        <w:rPr>
+          <w:lang w:val="en-GB"/>
+        </w:rPr>
+        <w:t>Wireframes</w:t>
+      </w:r>
+      <w:r>
+        <w:rPr>
+          <w:lang w:val="en-GB"/>
+        </w:rPr>
+        <w:t xml:space="preserve"> (Done)</w:t>
       </w:r>
     </w:p>
     <w:p>
@@ -87,7 +183,7 @@
                 <wp:cNvGraphicFramePr/>
                 <a:graphic xmlns:a="http://schemas.openxmlformats.org/drawingml/2006/main">
                   <a:graphicData uri="http://schemas.microsoft.com/office/word/2010/wordprocessingInk">
-                    <w14:contentPart bwMode="auto" r:id="rId6">
+                    <w14:contentPart bwMode="auto" r:id="rId7">
                       <w14:nvContentPartPr>
                         <w14:cNvContentPartPr/>
                       </w14:nvContentPartPr>
@@ -123,7 +219,7 @@
                 <o:lock v:ext="edit" aspectratio="t"/>
               </v:shapetype>
               <v:shape id="Freihand 6" o:spid="_x0000_s1026" type="#_x0000_t75" style="position:absolute;margin-left:82.2pt;margin-top:15.45pt;width:258pt;height:162pt;z-index:251662336;visibility:visible;mso-wrap-style:square;mso-wrap-distance-left:9pt;mso-wrap-distance-top:0;mso-wrap-distance-right:9pt;mso-wrap-distance-bottom:0;mso-position-horizontal:absolute;mso-position-horizontal-relative:text;mso-position-vertical:absolute;mso-position-vertical-relative:text" o:gfxdata="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">
-                <v:imagedata r:id="rId7" o:title=""/>
+                <v:imagedata r:id="rId8" o:title=""/>
               </v:shape>
             </w:pict>
           </mc:Fallback>
@@ -152,7 +248,7 @@
                 <wp:cNvGraphicFramePr/>
                 <a:graphic xmlns:a="http://schemas.openxmlformats.org/drawingml/2006/main">
                   <a:graphicData uri="http://schemas.microsoft.com/office/word/2010/wordprocessingInk">
-                    <w14:contentPart bwMode="auto" r:id="rId8">
+                    <w14:contentPart bwMode="auto" r:id="rId9">
                       <w14:nvContentPartPr>
                         <w14:cNvContentPartPr/>
                       </w14:nvContentPartPr>
@@ -169,7 +265,7 @@
           <mc:Fallback>
             <w:pict>
               <v:shape w14:anchorId="312D0594" id="Freihand 1" o:spid="_x0000_s1026" type="#_x0000_t75" style="position:absolute;margin-left:.5pt;margin-top:52.25pt;width:41.75pt;height:4.4pt;z-index:251661312;visibility:visible;mso-wrap-style:square;mso-wrap-distance-left:9pt;mso-wrap-distance-top:0;mso-wrap-distance-right:9pt;mso-wrap-distance-bottom:0;mso-position-horizontal:absolute;mso-position-horizontal-relative:text;mso-position-vertical:absolute;mso-position-vertical-relative:text" o:gfxdata="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">
-                <v:imagedata r:id="rId9" o:title=""/>
+                <v:imagedata r:id="rId10" o:title=""/>
               </v:shape>
             </w:pict>
           </mc:Fallback>
@@ -196,7 +292,7 @@
                     <pic:cNvPicPr/>
                   </pic:nvPicPr>
                   <pic:blipFill>
-                    <a:blip r:embed="rId10"/>
+                    <a:blip r:embed="rId11"/>
                     <a:stretch>
                       <a:fillRect/>
                     </a:stretch>
@@ -317,7 +413,7 @@
                 <wp:cNvGraphicFramePr/>
                 <a:graphic xmlns:a="http://schemas.openxmlformats.org/drawingml/2006/main">
                   <a:graphicData uri="http://schemas.microsoft.com/office/word/2010/wordprocessingInk">
-                    <w14:contentPart bwMode="auto" r:id="rId11">
+                    <w14:contentPart bwMode="auto" r:id="rId12">
                       <w14:nvContentPartPr>
                         <w14:cNvContentPartPr/>
                       </w14:nvContentPartPr>
@@ -334,7 +430,7 @@
           <mc:Fallback>
             <w:pict>
               <v:shape w14:anchorId="77502E28" id="Freihand 10" o:spid="_x0000_s1026" type="#_x0000_t75" style="position:absolute;margin-left:184.85pt;margin-top:29.15pt;width:80.45pt;height:165.05pt;z-index:251664384;visibility:visible;mso-wrap-style:square;mso-wrap-distance-left:9pt;mso-wrap-distance-top:0;mso-wrap-distance-right:9pt;mso-wrap-distance-bottom:0;mso-position-horizontal:absolute;mso-position-horizontal-relative:text;mso-position-vertical:absolute;mso-position-vertical-relative:text" o:gfxdata="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">
-                <v:imagedata r:id="rId12" o:title=""/>
+                <v:imagedata r:id="rId13" o:title=""/>
               </v:shape>
             </w:pict>
           </mc:Fallback>
@@ -363,7 +459,7 @@
                 <wp:cNvGraphicFramePr/>
                 <a:graphic xmlns:a="http://schemas.openxmlformats.org/drawingml/2006/main">
                   <a:graphicData uri="http://schemas.microsoft.com/office/word/2010/wordprocessingInk">
-                    <w14:contentPart bwMode="auto" r:id="rId13">
+                    <w14:contentPart bwMode="auto" r:id="rId14">
                       <w14:nvContentPartPr>
                         <w14:cNvContentPartPr/>
                       </w14:nvContentPartPr>
@@ -380,7 +476,7 @@
           <mc:Fallback>
             <w:pict>
               <v:shape w14:anchorId="4337BEFD" id="Freihand 9" o:spid="_x0000_s1026" type="#_x0000_t75" style="position:absolute;margin-left:-7.7pt;margin-top:237.45pt;width:50.9pt;height:22.65pt;z-index:251663360;visibility:visible;mso-wrap-style:square;mso-wrap-distance-left:9pt;mso-wrap-distance-top:0;mso-wrap-distance-right:9pt;mso-wrap-distance-bottom:0;mso-position-horizontal:absolute;mso-position-horizontal-relative:text;mso-position-vertical:absolute;mso-position-vertical-relative:text" o:gfxdata="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">
-                <v:imagedata r:id="rId14" o:title=""/>
+                <v:imagedata r:id="rId15" o:title=""/>
               </v:shape>
             </w:pict>
           </mc:Fallback>
@@ -407,7 +503,7 @@
                     <pic:cNvPicPr/>
                   </pic:nvPicPr>
                   <pic:blipFill>
-                    <a:blip r:embed="rId15"/>
+                    <a:blip r:embed="rId16"/>
                     <a:stretch>
                       <a:fillRect/>
                     </a:stretch>
@@ -553,7 +649,7 @@
                 <wp:cNvGraphicFramePr/>
                 <a:graphic xmlns:a="http://schemas.openxmlformats.org/drawingml/2006/main">
                   <a:graphicData uri="http://schemas.microsoft.com/office/word/2010/wordprocessingInk">
-                    <w14:contentPart bwMode="auto" r:id="rId16">
+                    <w14:contentPart bwMode="auto" r:id="rId17">
                       <w14:nvContentPartPr>
                         <w14:cNvContentPartPr/>
                       </w14:nvContentPartPr>
@@ -570,7 +666,7 @@
           <mc:Fallback>
             <w:pict>
               <v:shape w14:anchorId="3C2F735D" id="Freihand 12" o:spid="_x0000_s1026" type="#_x0000_t75" style="position:absolute;margin-left:184.9pt;margin-top:55.4pt;width:141pt;height:132.75pt;z-index:251666432;visibility:visible;mso-wrap-style:square;mso-wrap-distance-left:9pt;mso-wrap-distance-top:0;mso-wrap-distance-right:9pt;mso-wrap-distance-bottom:0;mso-position-horizontal:absolute;mso-position-horizontal-relative:text;mso-position-vertical:absolute;mso-position-vertical-relative:text" o:gfxdata="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">
-                <v:imagedata r:id="rId17" o:title=""/>
+                <v:imagedata r:id="rId18" o:title=""/>
               </v:shape>
             </w:pict>
           </mc:Fallback>
@@ -599,7 +695,7 @@
                 <wp:cNvGraphicFramePr/>
                 <a:graphic xmlns:a="http://schemas.openxmlformats.org/drawingml/2006/main">
                   <a:graphicData uri="http://schemas.microsoft.com/office/word/2010/wordprocessingInk">
-                    <w14:contentPart bwMode="auto" r:id="rId18">
+                    <w14:contentPart bwMode="auto" r:id="rId19">
                       <w14:nvContentPartPr>
                         <w14:cNvContentPartPr/>
                       </w14:nvContentPartPr>
@@ -616,7 +712,7 @@
           <mc:Fallback>
             <w:pict>
               <v:shape w14:anchorId="6DB6C50F" id="Freihand 11" o:spid="_x0000_s1026" type="#_x0000_t75" style="position:absolute;margin-left:34.9pt;margin-top:233.8pt;width:50.35pt;height:29.3pt;z-index:251665408;visibility:visible;mso-wrap-style:square;mso-wrap-distance-left:9pt;mso-wrap-distance-top:0;mso-wrap-distance-right:9pt;mso-wrap-distance-bottom:0;mso-position-horizontal:absolute;mso-position-horizontal-relative:text;mso-position-vertical:absolute;mso-position-vertical-relative:text" o:gfxdata="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">
-                <v:imagedata r:id="rId19" o:title=""/>
+                <v:imagedata r:id="rId20" o:title=""/>
               </v:shape>
             </w:pict>
           </mc:Fallback>
@@ -643,7 +739,7 @@
                     <pic:cNvPicPr/>
                   </pic:nvPicPr>
                   <pic:blipFill>
-                    <a:blip r:embed="rId20"/>
+                    <a:blip r:embed="rId21"/>
                     <a:stretch>
                       <a:fillRect/>
                     </a:stretch>
@@ -792,7 +888,7 @@
                 <wp:cNvGraphicFramePr/>
                 <a:graphic xmlns:a="http://schemas.openxmlformats.org/drawingml/2006/main">
                   <a:graphicData uri="http://schemas.microsoft.com/office/word/2010/wordprocessingInk">
-                    <w14:contentPart bwMode="auto" r:id="rId21">
+                    <w14:contentPart bwMode="auto" r:id="rId22">
                       <w14:nvContentPartPr>
                         <w14:cNvContentPartPr/>
                       </w14:nvContentPartPr>
@@ -828,7 +924,7 @@
                 <o:lock v:ext="edit" aspectratio="t"/>
               </v:shapetype>
               <v:shape id="Freihand 2" o:spid="_x0000_s1026" type="#_x0000_t75" style="position:absolute;margin-left:-170.5pt;margin-top:-3.25pt;width:2.9pt;height:2.9pt;z-index:251660288;visibility:visible;mso-wrap-style:square;mso-wrap-distance-left:9pt;mso-wrap-distance-top:0;mso-wrap-distance-right:9pt;mso-wrap-distance-bottom:0;mso-position-horizontal:absolute;mso-position-horizontal-relative:text;mso-position-vertical:absolute;mso-position-vertical-relative:text" o:gfxdata="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">
-                <v:imagedata r:id="rId22" o:title=""/>
+                <v:imagedata r:id="rId23" o:title=""/>
               </v:shape>
             </w:pict>
           </mc:Fallback>
@@ -868,7 +964,7 @@
                 <wp:cNvGraphicFramePr/>
                 <a:graphic xmlns:a="http://schemas.openxmlformats.org/drawingml/2006/main">
                   <a:graphicData uri="http://schemas.microsoft.com/office/word/2010/wordprocessingInk">
-                    <w14:contentPart bwMode="auto" r:id="rId23">
+                    <w14:contentPart bwMode="auto" r:id="rId24">
                       <w14:nvContentPartPr>
                         <w14:cNvContentPartPr/>
                       </w14:nvContentPartPr>
@@ -885,7 +981,7 @@
           <mc:Fallback>
             <w:pict>
               <v:shape w14:anchorId="18CDC34F" id="Freihand 13" o:spid="_x0000_s1026" type="#_x0000_t75" style="position:absolute;margin-left:-1.05pt;margin-top:60.45pt;width:69.8pt;height:19.65pt;z-index:251667456;visibility:visible;mso-wrap-style:square;mso-wrap-distance-left:9pt;mso-wrap-distance-top:0;mso-wrap-distance-right:9pt;mso-wrap-distance-bottom:0;mso-position-horizontal:absolute;mso-position-horizontal-relative:text;mso-position-vertical:absolute;mso-position-vertical-relative:text" o:gfxdata="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">
-                <v:imagedata r:id="rId24" o:title=""/>
+                <v:imagedata r:id="rId25" o:title=""/>
               </v:shape>
             </w:pict>
           </mc:Fallback>
@@ -914,7 +1010,7 @@
                 <wp:cNvGraphicFramePr/>
                 <a:graphic xmlns:a="http://schemas.openxmlformats.org/drawingml/2006/main">
                   <a:graphicData uri="http://schemas.microsoft.com/office/word/2010/wordprocessingInk">
-                    <w14:contentPart bwMode="auto" r:id="rId25">
+                    <w14:contentPart bwMode="auto" r:id="rId26">
                       <w14:nvContentPartPr>
                         <w14:cNvContentPartPr/>
                       </w14:nvContentPartPr>
@@ -931,7 +1027,7 @@
           <mc:Fallback>
             <w:pict>
               <v:shape w14:anchorId="540B1666" id="Freihand 1" o:spid="_x0000_s1026" type="#_x0000_t75" style="position:absolute;margin-left:81.35pt;margin-top:238.4pt;width:44.45pt;height:25.45pt;z-index:251659264;visibility:visible;mso-wrap-style:square;mso-wrap-distance-left:9pt;mso-wrap-distance-top:0;mso-wrap-distance-right:9pt;mso-wrap-distance-bottom:0;mso-position-horizontal:absolute;mso-position-horizontal-relative:text;mso-position-vertical:absolute;mso-position-vertical-relative:text" o:gfxdata="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">
-                <v:imagedata r:id="rId26" o:title=""/>
+                <v:imagedata r:id="rId27" o:title=""/>
               </v:shape>
             </w:pict>
           </mc:Fallback>
@@ -958,7 +1054,7 @@
                     <pic:cNvPicPr/>
                   </pic:nvPicPr>
                   <pic:blipFill rotWithShape="1">
-                    <a:blip r:embed="rId27"/>
+                    <a:blip r:embed="rId28"/>
                     <a:srcRect l="496"/>
                     <a:stretch/>
                   </pic:blipFill>
@@ -1092,7 +1188,7 @@
                 <wp:cNvGraphicFramePr/>
                 <a:graphic xmlns:a="http://schemas.openxmlformats.org/drawingml/2006/main">
                   <a:graphicData uri="http://schemas.microsoft.com/office/word/2010/wordprocessingInk">
-                    <w14:contentPart bwMode="auto" r:id="rId28">
+                    <w14:contentPart bwMode="auto" r:id="rId29">
                       <w14:nvContentPartPr>
                         <w14:cNvContentPartPr/>
                       </w14:nvContentPartPr>
@@ -1109,7 +1205,7 @@
           <mc:Fallback>
             <w:pict>
               <v:shape w14:anchorId="1B4AAD30" id="Freihand 19" o:spid="_x0000_s1026" type="#_x0000_t75" style="position:absolute;margin-left:187.2pt;margin-top:20.15pt;width:15.55pt;height:104.25pt;z-index:251673600;visibility:visible;mso-wrap-style:square;mso-wrap-distance-left:9pt;mso-wrap-distance-top:0;mso-wrap-distance-right:9pt;mso-wrap-distance-bottom:0;mso-position-horizontal:absolute;mso-position-horizontal-relative:text;mso-position-vertical:absolute;mso-position-vertical-relative:text" o:gfxdata="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">
-                <v:imagedata r:id="rId29" o:title=""/>
+                <v:imagedata r:id="rId30" o:title=""/>
               </v:shape>
             </w:pict>
           </mc:Fallback>
@@ -1138,7 +1234,7 @@
                 <wp:cNvGraphicFramePr/>
                 <a:graphic xmlns:a="http://schemas.openxmlformats.org/drawingml/2006/main">
                   <a:graphicData uri="http://schemas.microsoft.com/office/word/2010/wordprocessingInk">
-                    <w14:contentPart bwMode="auto" r:id="rId30">
+                    <w14:contentPart bwMode="auto" r:id="rId31">
                       <w14:nvContentPartPr>
                         <w14:cNvContentPartPr/>
                       </w14:nvContentPartPr>
@@ -1155,7 +1251,7 @@
           <mc:Fallback>
             <w:pict>
               <v:shape w14:anchorId="75C1B7CF" id="Freihand 18" o:spid="_x0000_s1026" type="#_x0000_t75" style="position:absolute;margin-left:190.1pt;margin-top:325.85pt;width:12.75pt;height:102.35pt;z-index:251672576;visibility:visible;mso-wrap-style:square;mso-wrap-distance-left:9pt;mso-wrap-distance-top:0;mso-wrap-distance-right:9pt;mso-wrap-distance-bottom:0;mso-position-horizontal:absolute;mso-position-horizontal-relative:text;mso-position-vertical:absolute;mso-position-vertical-relative:text" o:gfxdata="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">
-                <v:imagedata r:id="rId31" o:title=""/>
+                <v:imagedata r:id="rId32" o:title=""/>
               </v:shape>
             </w:pict>
           </mc:Fallback>
@@ -1184,7 +1280,7 @@
                 <wp:cNvGraphicFramePr/>
                 <a:graphic xmlns:a="http://schemas.openxmlformats.org/drawingml/2006/main">
                   <a:graphicData uri="http://schemas.microsoft.com/office/word/2010/wordprocessingInk">
-                    <w14:contentPart bwMode="auto" r:id="rId32">
+                    <w14:contentPart bwMode="auto" r:id="rId33">
                       <w14:nvContentPartPr>
                         <w14:cNvContentPartPr/>
                       </w14:nvContentPartPr>
@@ -1201,7 +1297,7 @@
           <mc:Fallback>
             <w:pict>
               <v:shape w14:anchorId="61307D35" id="Freihand 17" o:spid="_x0000_s1026" type="#_x0000_t75" style="position:absolute;margin-left:-10.9pt;margin-top:200.9pt;width:17.95pt;height:27.15pt;z-index:251671552;visibility:visible;mso-wrap-style:square;mso-wrap-distance-left:9pt;mso-wrap-distance-top:0;mso-wrap-distance-right:9pt;mso-wrap-distance-bottom:0;mso-position-horizontal:absolute;mso-position-horizontal-relative:text;mso-position-vertical:absolute;mso-position-vertical-relative:text" o:gfxdata="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">
-                <v:imagedata r:id="rId33" o:title=""/>
+                <v:imagedata r:id="rId34" o:title=""/>
               </v:shape>
             </w:pict>
           </mc:Fallback>
@@ -1230,7 +1326,7 @@
                 <wp:cNvGraphicFramePr/>
                 <a:graphic xmlns:a="http://schemas.openxmlformats.org/drawingml/2006/main">
                   <a:graphicData uri="http://schemas.microsoft.com/office/word/2010/wordprocessingInk">
-                    <w14:contentPart bwMode="auto" r:id="rId34">
+                    <w14:contentPart bwMode="auto" r:id="rId35">
                       <w14:nvContentPartPr>
                         <w14:cNvContentPartPr/>
                       </w14:nvContentPartPr>
@@ -1247,7 +1343,7 @@
           <mc:Fallback>
             <w:pict>
               <v:shape w14:anchorId="0E245A33" id="Freihand 16" o:spid="_x0000_s1026" type="#_x0000_t75" style="position:absolute;margin-left:194.05pt;margin-top:573.45pt;width:69.7pt;height:27.3pt;z-index:251670528;visibility:visible;mso-wrap-style:square;mso-wrap-distance-left:9pt;mso-wrap-distance-top:0;mso-wrap-distance-right:9pt;mso-wrap-distance-bottom:0;mso-position-horizontal:absolute;mso-position-horizontal-relative:text;mso-position-vertical:absolute;mso-position-vertical-relative:text" o:gfxdata="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">
-                <v:imagedata r:id="rId35" o:title=""/>
+                <v:imagedata r:id="rId36" o:title=""/>
               </v:shape>
             </w:pict>
           </mc:Fallback>
@@ -1276,7 +1372,7 @@
                 <wp:cNvGraphicFramePr/>
                 <a:graphic xmlns:a="http://schemas.openxmlformats.org/drawingml/2006/main">
                   <a:graphicData uri="http://schemas.microsoft.com/office/word/2010/wordprocessingInk">
-                    <w14:contentPart bwMode="auto" r:id="rId36">
+                    <w14:contentPart bwMode="auto" r:id="rId37">
                       <w14:nvContentPartPr>
                         <w14:cNvContentPartPr/>
                       </w14:nvContentPartPr>
@@ -1293,7 +1389,7 @@
           <mc:Fallback>
             <w:pict>
               <v:shape w14:anchorId="1ADC987C" id="Freihand 15" o:spid="_x0000_s1026" type="#_x0000_t75" style="position:absolute;margin-left:-3.5pt;margin-top:352.35pt;width:10.65pt;height:15.15pt;z-index:251669504;visibility:visible;mso-wrap-style:square;mso-wrap-distance-left:9pt;mso-wrap-distance-top:0;mso-wrap-distance-right:9pt;mso-wrap-distance-bottom:0;mso-position-horizontal:absolute;mso-position-horizontal-relative:text;mso-position-vertical:absolute;mso-position-vertical-relative:text" o:gfxdata="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">
-                <v:imagedata r:id="rId37" o:title=""/>
+                <v:imagedata r:id="rId38" o:title=""/>
               </v:shape>
             </w:pict>
           </mc:Fallback>
@@ -1322,7 +1418,7 @@
                 <wp:cNvGraphicFramePr/>
                 <a:graphic xmlns:a="http://schemas.openxmlformats.org/drawingml/2006/main">
                   <a:graphicData uri="http://schemas.microsoft.com/office/word/2010/wordprocessingInk">
-                    <w14:contentPart bwMode="auto" r:id="rId38">
+                    <w14:contentPart bwMode="auto" r:id="rId39">
                       <w14:nvContentPartPr>
                         <w14:cNvContentPartPr/>
                       </w14:nvContentPartPr>
@@ -1339,7 +1435,7 @@
           <mc:Fallback>
             <w:pict>
               <v:shape w14:anchorId="15DB3504" id="Freihand 14" o:spid="_x0000_s1026" type="#_x0000_t75" style="position:absolute;margin-left:-3.5pt;margin-top:36.6pt;width:8.7pt;height:13.65pt;z-index:251668480;visibility:visible;mso-wrap-style:square;mso-wrap-distance-left:9pt;mso-wrap-distance-top:0;mso-wrap-distance-right:9pt;mso-wrap-distance-bottom:0;mso-position-horizontal:absolute;mso-position-horizontal-relative:text;mso-position-vertical:absolute;mso-position-vertical-relative:text" o:gfxdata="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">
-                <v:imagedata r:id="rId39" o:title=""/>
+                <v:imagedata r:id="rId40" o:title=""/>
               </v:shape>
             </w:pict>
           </mc:Fallback>
@@ -1366,7 +1462,7 @@
                     <pic:cNvPicPr/>
                   </pic:nvPicPr>
                   <pic:blipFill>
-                    <a:blip r:embed="rId40"/>
+                    <a:blip r:embed="rId41"/>
                     <a:stretch>
                       <a:fillRect/>
                     </a:stretch>
@@ -1407,7 +1503,7 @@
                     <pic:cNvPicPr/>
                   </pic:nvPicPr>
                   <pic:blipFill>
-                    <a:blip r:embed="rId41"/>
+                    <a:blip r:embed="rId42"/>
                     <a:stretch>
                       <a:fillRect/>
                     </a:stretch>
@@ -1529,7 +1625,7 @@
                 <wp:cNvGraphicFramePr/>
                 <a:graphic xmlns:a="http://schemas.openxmlformats.org/drawingml/2006/main">
                   <a:graphicData uri="http://schemas.microsoft.com/office/word/2010/wordprocessingInk">
-                    <w14:contentPart bwMode="auto" r:id="rId42">
+                    <w14:contentPart bwMode="auto" r:id="rId43">
                       <w14:nvContentPartPr>
                         <w14:cNvContentPartPr/>
                       </w14:nvContentPartPr>
@@ -1546,7 +1642,7 @@
           <mc:Fallback>
             <w:pict>
               <v:shape w14:anchorId="3F53ACEB" id="Freihand 21" o:spid="_x0000_s1026" type="#_x0000_t75" style="position:absolute;margin-left:-5.75pt;margin-top:329.05pt;width:11.25pt;height:25.65pt;z-index:251675648;visibility:visible;mso-wrap-style:square;mso-wrap-distance-left:9pt;mso-wrap-distance-top:0;mso-wrap-distance-right:9pt;mso-wrap-distance-bottom:0;mso-position-horizontal:absolute;mso-position-horizontal-relative:text;mso-position-vertical:absolute;mso-position-vertical-relative:text" o:gfxdata="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">
-                <v:imagedata r:id="rId43" o:title=""/>
+                <v:imagedata r:id="rId44" o:title=""/>
               </v:shape>
             </w:pict>
           </mc:Fallback>
@@ -1575,7 +1671,7 @@
                 <wp:cNvGraphicFramePr/>
                 <a:graphic xmlns:a="http://schemas.openxmlformats.org/drawingml/2006/main">
                   <a:graphicData uri="http://schemas.microsoft.com/office/word/2010/wordprocessingInk">
-                    <w14:contentPart bwMode="auto" r:id="rId44">
+                    <w14:contentPart bwMode="auto" r:id="rId45">
                       <w14:nvContentPartPr>
                         <w14:cNvContentPartPr/>
                       </w14:nvContentPartPr>
@@ -1592,7 +1688,7 @@
           <mc:Fallback>
             <w:pict>
               <v:shape w14:anchorId="6096259E" id="Freihand 20" o:spid="_x0000_s1026" type="#_x0000_t75" style="position:absolute;margin-left:289.85pt;margin-top:272.75pt;width:55.7pt;height:27.25pt;z-index:251674624;visibility:visible;mso-wrap-style:square;mso-wrap-distance-left:9pt;mso-wrap-distance-top:0;mso-wrap-distance-right:9pt;mso-wrap-distance-bottom:0;mso-position-horizontal:absolute;mso-position-horizontal-relative:text;mso-position-vertical:absolute;mso-position-vertical-relative:text" o:gfxdata="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">
-                <v:imagedata r:id="rId45" o:title=""/>
+                <v:imagedata r:id="rId46" o:title=""/>
               </v:shape>
             </w:pict>
           </mc:Fallback>
@@ -1619,7 +1715,7 @@
                     <pic:cNvPicPr/>
                   </pic:nvPicPr>
                   <pic:blipFill>
-                    <a:blip r:embed="rId46"/>
+                    <a:blip r:embed="rId47"/>
                     <a:stretch>
                       <a:fillRect/>
                     </a:stretch>
@@ -1829,7 +1925,7 @@
                     <pic:cNvPicPr/>
                   </pic:nvPicPr>
                   <pic:blipFill>
-                    <a:blip r:embed="rId47"/>
+                    <a:blip r:embed="rId48"/>
                     <a:stretch>
                       <a:fillRect/>
                     </a:stretch>
@@ -2036,7 +2132,7 @@
                 <wp:cNvGraphicFramePr/>
                 <a:graphic xmlns:a="http://schemas.openxmlformats.org/drawingml/2006/main">
                   <a:graphicData uri="http://schemas.microsoft.com/office/word/2010/wordprocessingInk">
-                    <w14:contentPart bwMode="auto" r:id="rId48">
+                    <w14:contentPart bwMode="auto" r:id="rId49">
                       <w14:nvContentPartPr>
                         <w14:cNvContentPartPr/>
                       </w14:nvContentPartPr>
@@ -2053,7 +2149,7 @@
           <mc:Fallback>
             <w:pict>
               <v:shape w14:anchorId="70199ED6" id="Freihand 23" o:spid="_x0000_s1026" type="#_x0000_t75" style="position:absolute;margin-left:-4.15pt;margin-top:326.15pt;width:8.3pt;height:21.1pt;z-index:251676672;visibility:visible;mso-wrap-style:square;mso-wrap-distance-left:9pt;mso-wrap-distance-top:0;mso-wrap-distance-right:9pt;mso-wrap-distance-bottom:0;mso-position-horizontal:absolute;mso-position-horizontal-relative:text;mso-position-vertical:absolute;mso-position-vertical-relative:text" o:gfxdata="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">
-                <v:imagedata r:id="rId49" o:title=""/>
+                <v:imagedata r:id="rId50" o:title=""/>
               </v:shape>
             </w:pict>
           </mc:Fallback>
@@ -2082,7 +2178,7 @@
                 <wp:cNvGraphicFramePr/>
                 <a:graphic xmlns:a="http://schemas.openxmlformats.org/drawingml/2006/main">
                   <a:graphicData uri="http://schemas.microsoft.com/office/word/2010/wordprocessingInk">
-                    <w14:contentPart bwMode="auto" r:id="rId50">
+                    <w14:contentPart bwMode="auto" r:id="rId51">
                       <w14:nvContentPartPr>
                         <w14:cNvContentPartPr/>
                       </w14:nvContentPartPr>
@@ -2102,7 +2198,7 @@
           <mc:Fallback>
             <w:pict>
               <v:shape w14:anchorId="61759622" id="Freihand 24" o:spid="_x0000_s1026" type="#_x0000_t75" style="position:absolute;margin-left:399.7pt;margin-top:275.2pt;width:53.75pt;height:23.05pt;z-index:251677696;visibility:visible;mso-wrap-style:square;mso-height-percent:0;mso-wrap-distance-left:9pt;mso-wrap-distance-top:0;mso-wrap-distance-right:9pt;mso-wrap-distance-bottom:0;mso-position-horizontal:absolute;mso-position-horizontal-relative:text;mso-position-vertical:absolute;mso-position-vertical-relative:text;mso-height-percent:0;mso-height-relative:margin" o:gfxdata="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">
-                <v:imagedata r:id="rId51" o:title=""/>
+                <v:imagedata r:id="rId52" o:title=""/>
               </v:shape>
             </w:pict>
           </mc:Fallback>
@@ -2129,7 +2225,7 @@
                     <pic:cNvPicPr/>
                   </pic:nvPicPr>
                   <pic:blipFill>
-                    <a:blip r:embed="rId52"/>
+                    <a:blip r:embed="rId53"/>
                     <a:stretch>
                       <a:fillRect/>
                     </a:stretch>
@@ -2218,7 +2314,7 @@
                     <pic:cNvPicPr/>
                   </pic:nvPicPr>
                   <pic:blipFill>
-                    <a:blip r:embed="rId53"/>
+                    <a:blip r:embed="rId54"/>
                     <a:stretch>
                       <a:fillRect/>
                     </a:stretch>
@@ -2266,7 +2362,7 @@
                     <pic:cNvPicPr/>
                   </pic:nvPicPr>
                   <pic:blipFill>
-                    <a:blip r:embed="rId54"/>
+                    <a:blip r:embed="rId55"/>
                     <a:stretch>
                       <a:fillRect/>
                     </a:stretch>
@@ -2366,8 +2462,1401 @@
         <w:t>validations implemented)</w:t>
       </w:r>
     </w:p>
+    <w:p>
+      <w:pPr>
+        <w:rPr>
+          <w:rFonts w:asciiTheme="majorHAnsi" w:eastAsiaTheme="majorEastAsia" w:hAnsiTheme="majorHAnsi" w:cstheme="majorBidi"/>
+          <w:color w:val="0F4761" w:themeColor="accent1" w:themeShade="BF"/>
+          <w:sz w:val="32"/>
+          <w:szCs w:val="32"/>
+          <w:lang w:val="en-GB"/>
+        </w:rPr>
+      </w:pPr>
+      <w:r>
+        <w:rPr>
+          <w:lang w:val="en-GB"/>
+        </w:rPr>
+        <w:br w:type="page"/>
+      </w:r>
+    </w:p>
+    <w:p>
+      <w:pPr>
+        <w:pStyle w:val="berschrift2"/>
+        <w:rPr>
+          <w:lang w:val="en-GB"/>
+        </w:rPr>
+      </w:pPr>
+      <w:r>
+        <w:rPr>
+          <w:lang w:val="en-GB"/>
+        </w:rPr>
+        <w:lastRenderedPageBreak/>
+        <w:t>Library Decisions</w:t>
+      </w:r>
+    </w:p>
+    <w:p>
+      <w:pPr>
+        <w:rPr>
+          <w:lang w:val="en-GB"/>
+        </w:rPr>
+      </w:pPr>
+    </w:p>
+    <w:p>
+      <w:pPr>
+        <w:rPr>
+          <w:rFonts w:asciiTheme="majorHAnsi" w:eastAsiaTheme="majorEastAsia" w:hAnsiTheme="majorHAnsi" w:cstheme="majorBidi"/>
+          <w:color w:val="0F4761" w:themeColor="accent1" w:themeShade="BF"/>
+          <w:sz w:val="32"/>
+          <w:szCs w:val="32"/>
+          <w:lang w:val="en-GB"/>
+        </w:rPr>
+      </w:pPr>
+      <w:r>
+        <w:rPr>
+          <w:lang w:val="en-GB"/>
+        </w:rPr>
+        <w:br w:type="page"/>
+      </w:r>
+    </w:p>
+    <w:p>
+      <w:pPr>
+        <w:pStyle w:val="berschrift2"/>
+        <w:rPr>
+          <w:lang w:val="en-GB"/>
+        </w:rPr>
+      </w:pPr>
+      <w:r>
+        <w:rPr>
+          <w:lang w:val="en-GB"/>
+        </w:rPr>
+        <w:lastRenderedPageBreak/>
+        <w:t>Design Patter</w:t>
+      </w:r>
+      <w:r>
+        <w:rPr>
+          <w:lang w:val="en-GB"/>
+        </w:rPr>
+        <w:t>n</w:t>
+      </w:r>
+    </w:p>
+    <w:p>
+      <w:pPr>
+        <w:rPr>
+          <w:lang w:val="en-GB"/>
+        </w:rPr>
+      </w:pPr>
+    </w:p>
+    <w:p>
+      <w:pPr>
+        <w:rPr>
+          <w:rFonts w:asciiTheme="majorHAnsi" w:eastAsiaTheme="majorEastAsia" w:hAnsiTheme="majorHAnsi" w:cstheme="majorBidi"/>
+          <w:color w:val="0F4761" w:themeColor="accent1" w:themeShade="BF"/>
+          <w:sz w:val="32"/>
+          <w:szCs w:val="32"/>
+          <w:lang w:val="en-GB"/>
+        </w:rPr>
+      </w:pPr>
+      <w:r>
+        <w:rPr>
+          <w:lang w:val="en-GB"/>
+        </w:rPr>
+        <w:br w:type="page"/>
+      </w:r>
+    </w:p>
+    <w:p>
+      <w:pPr>
+        <w:pStyle w:val="berschrift2"/>
+        <w:rPr>
+          <w:lang w:val="en-GB"/>
+        </w:rPr>
+      </w:pPr>
+      <w:r>
+        <w:rPr>
+          <w:lang w:val="en-GB"/>
+        </w:rPr>
+        <w:lastRenderedPageBreak/>
+        <w:t>Unit Testing</w:t>
+      </w:r>
+    </w:p>
+    <w:p>
+      <w:pPr>
+        <w:pStyle w:val="berschrift3"/>
+        <w:rPr>
+          <w:lang w:val="en-GB"/>
+        </w:rPr>
+      </w:pPr>
+      <w:r>
+        <w:rPr>
+          <w:lang w:val="en-GB"/>
+        </w:rPr>
+        <w:t>Testing Strategy</w:t>
+      </w:r>
+    </w:p>
+    <w:p>
+      <w:pPr>
+        <w:rPr>
+          <w:lang w:val="en-GB"/>
+        </w:rPr>
+      </w:pPr>
+      <w:r>
+        <w:rPr>
+          <w:lang w:val="en-GB"/>
+        </w:rPr>
+        <w:t xml:space="preserve">For our unit testing, we decided to </w:t>
+      </w:r>
+      <w:r>
+        <w:rPr>
+          <w:b/>
+          <w:bCs/>
+          <w:lang w:val="en-GB"/>
+        </w:rPr>
+        <w:t xml:space="preserve">focus entirely on the </w:t>
+      </w:r>
+      <w:proofErr w:type="spellStart"/>
+      <w:r>
+        <w:rPr>
+          <w:b/>
+          <w:bCs/>
+          <w:lang w:val="en-GB"/>
+        </w:rPr>
+        <w:t>MainModel</w:t>
+      </w:r>
+      <w:proofErr w:type="spellEnd"/>
+      <w:r>
+        <w:rPr>
+          <w:b/>
+          <w:bCs/>
+          <w:lang w:val="en-GB"/>
+        </w:rPr>
+        <w:t xml:space="preserve"> class</w:t>
+      </w:r>
+      <w:r>
+        <w:rPr>
+          <w:lang w:val="en-GB"/>
+        </w:rPr>
+        <w:t xml:space="preserve">, as it </w:t>
+      </w:r>
+      <w:r>
+        <w:rPr>
+          <w:lang w:val="en-GB"/>
+        </w:rPr>
+        <w:t>contains most of the application logic</w:t>
+      </w:r>
+      <w:r>
+        <w:rPr>
+          <w:lang w:val="en-GB"/>
+        </w:rPr>
+        <w:t>. Testing this class allows us to verify the most important business rules without relying on UI components.</w:t>
+      </w:r>
+    </w:p>
+    <w:p>
+      <w:pPr>
+        <w:pStyle w:val="berschrift3"/>
+        <w:rPr>
+          <w:lang w:val="en-GB"/>
+        </w:rPr>
+      </w:pPr>
+      <w:r>
+        <w:rPr>
+          <w:lang w:val="en-GB"/>
+        </w:rPr>
+        <w:t xml:space="preserve">Why </w:t>
+      </w:r>
+      <w:proofErr w:type="spellStart"/>
+      <w:r>
+        <w:rPr>
+          <w:lang w:val="en-GB"/>
+        </w:rPr>
+        <w:t>MainModel</w:t>
+      </w:r>
+      <w:proofErr w:type="spellEnd"/>
+      <w:r>
+        <w:rPr>
+          <w:lang w:val="en-GB"/>
+        </w:rPr>
+        <w:t>?</w:t>
+      </w:r>
+    </w:p>
+    <w:p>
+      <w:pPr>
+        <w:pStyle w:val="Listenabsatz"/>
+        <w:numPr>
+          <w:ilvl w:val="0"/>
+          <w:numId w:val="1"/>
+        </w:numPr>
+        <w:rPr>
+          <w:lang w:val="en-GB"/>
+        </w:rPr>
+      </w:pPr>
+      <w:r>
+        <w:rPr>
+          <w:lang w:val="en-GB"/>
+        </w:rPr>
+        <w:t>Core application logic</w:t>
+      </w:r>
+    </w:p>
+    <w:p>
+      <w:pPr>
+        <w:pStyle w:val="Listenabsatz"/>
+        <w:numPr>
+          <w:ilvl w:val="0"/>
+          <w:numId w:val="1"/>
+        </w:numPr>
+        <w:rPr>
+          <w:lang w:val="en-GB"/>
+        </w:rPr>
+      </w:pPr>
+      <w:r>
+        <w:rPr>
+          <w:lang w:val="en-GB"/>
+        </w:rPr>
+        <w:t>Bridge between JavaFX UI and service layer</w:t>
+      </w:r>
+    </w:p>
+    <w:p>
+      <w:pPr>
+        <w:pStyle w:val="Listenabsatz"/>
+        <w:numPr>
+          <w:ilvl w:val="0"/>
+          <w:numId w:val="1"/>
+        </w:numPr>
+        <w:rPr>
+          <w:lang w:val="en-GB"/>
+        </w:rPr>
+      </w:pPr>
+      <w:r>
+        <w:rPr>
+          <w:lang w:val="en-GB"/>
+        </w:rPr>
+        <w:t>Validates input</w:t>
+      </w:r>
+    </w:p>
+    <w:p>
+      <w:pPr>
+        <w:pStyle w:val="Listenabsatz"/>
+        <w:numPr>
+          <w:ilvl w:val="0"/>
+          <w:numId w:val="1"/>
+        </w:numPr>
+        <w:rPr>
+          <w:lang w:val="en-GB"/>
+        </w:rPr>
+      </w:pPr>
+      <w:r>
+        <w:rPr>
+          <w:lang w:val="en-GB"/>
+        </w:rPr>
+        <w:t>Implements derived logic (popularity, child-friendliness)</w:t>
+      </w:r>
+    </w:p>
+    <w:p>
+      <w:pPr>
+        <w:pStyle w:val="berschrift3"/>
+        <w:rPr>
+          <w:lang w:val="en-GB"/>
+        </w:rPr>
+      </w:pPr>
+      <w:r>
+        <w:rPr>
+          <w:lang w:val="en-GB"/>
+        </w:rPr>
+        <w:t>What we tested</w:t>
+      </w:r>
+    </w:p>
+    <w:p>
+      <w:pPr>
+        <w:pStyle w:val="Listenabsatz"/>
+        <w:numPr>
+          <w:ilvl w:val="0"/>
+          <w:numId w:val="2"/>
+        </w:numPr>
+        <w:rPr>
+          <w:lang w:val="en-GB"/>
+        </w:rPr>
+      </w:pPr>
+      <w:proofErr w:type="spellStart"/>
+      <w:r>
+        <w:rPr>
+          <w:b/>
+          <w:bCs/>
+          <w:lang w:val="en-GB"/>
+        </w:rPr>
+        <w:t>addTour</w:t>
+      </w:r>
+      <w:proofErr w:type="spellEnd"/>
+      <w:r>
+        <w:rPr>
+          <w:b/>
+          <w:bCs/>
+          <w:lang w:val="en-GB"/>
+        </w:rPr>
+        <w:tab/>
+      </w:r>
+      <w:r>
+        <w:rPr>
+          <w:b/>
+          <w:bCs/>
+          <w:lang w:val="en-GB"/>
+        </w:rPr>
+        <w:tab/>
+      </w:r>
+      <w:r>
+        <w:rPr>
+          <w:b/>
+          <w:bCs/>
+          <w:lang w:val="en-GB"/>
+        </w:rPr>
+        <w:tab/>
+      </w:r>
+      <w:r>
+        <w:rPr>
+          <w:lang w:val="en-GB"/>
+        </w:rPr>
+        <w:t xml:space="preserve">– </w:t>
+      </w:r>
+      <w:r>
+        <w:rPr>
+          <w:i/>
+          <w:iCs/>
+          <w:lang w:val="en-GB"/>
+        </w:rPr>
+        <w:t>Scenario</w:t>
+      </w:r>
+      <w:r>
+        <w:rPr>
+          <w:lang w:val="en-GB"/>
+        </w:rPr>
+        <w:t>: success, missing name, duplicate name</w:t>
+      </w:r>
+    </w:p>
+    <w:p>
+      <w:pPr>
+        <w:pStyle w:val="Listenabsatz"/>
+        <w:numPr>
+          <w:ilvl w:val="0"/>
+          <w:numId w:val="2"/>
+        </w:numPr>
+        <w:rPr>
+          <w:b/>
+          <w:bCs/>
+          <w:lang w:val="en-GB"/>
+        </w:rPr>
+      </w:pPr>
+      <w:proofErr w:type="spellStart"/>
+      <w:r>
+        <w:rPr>
+          <w:b/>
+          <w:bCs/>
+          <w:lang w:val="en-GB"/>
+        </w:rPr>
+        <w:t>addTourLog</w:t>
+      </w:r>
+      <w:proofErr w:type="spellEnd"/>
+      <w:r>
+        <w:rPr>
+          <w:b/>
+          <w:bCs/>
+          <w:lang w:val="en-GB"/>
+        </w:rPr>
+        <w:t xml:space="preserve"> </w:t>
+      </w:r>
+      <w:r>
+        <w:rPr>
+          <w:b/>
+          <w:bCs/>
+          <w:lang w:val="en-GB"/>
+        </w:rPr>
+        <w:tab/>
+      </w:r>
+      <w:r>
+        <w:rPr>
+          <w:b/>
+          <w:bCs/>
+          <w:lang w:val="en-GB"/>
+        </w:rPr>
+        <w:tab/>
+      </w:r>
+      <w:r>
+        <w:rPr>
+          <w:b/>
+          <w:bCs/>
+          <w:lang w:val="en-GB"/>
+        </w:rPr>
+        <w:tab/>
+      </w:r>
+      <w:r>
+        <w:rPr>
+          <w:lang w:val="en-GB"/>
+        </w:rPr>
+        <w:t xml:space="preserve">– </w:t>
+      </w:r>
+      <w:r>
+        <w:rPr>
+          <w:i/>
+          <w:iCs/>
+          <w:lang w:val="en-GB"/>
+        </w:rPr>
+        <w:t>Scenario</w:t>
+      </w:r>
+      <w:r>
+        <w:rPr>
+          <w:lang w:val="en-GB"/>
+        </w:rPr>
+        <w:t xml:space="preserve">: </w:t>
+      </w:r>
+      <w:r>
+        <w:rPr>
+          <w:lang w:val="en-GB"/>
+        </w:rPr>
+        <w:t>success</w:t>
+      </w:r>
+      <w:r>
+        <w:rPr>
+          <w:lang w:val="en-GB"/>
+        </w:rPr>
+        <w:t>, missing comment</w:t>
+      </w:r>
+    </w:p>
+    <w:p>
+      <w:pPr>
+        <w:pStyle w:val="Listenabsatz"/>
+        <w:numPr>
+          <w:ilvl w:val="0"/>
+          <w:numId w:val="2"/>
+        </w:numPr>
+        <w:rPr>
+          <w:b/>
+          <w:bCs/>
+          <w:lang w:val="en-GB"/>
+        </w:rPr>
+      </w:pPr>
+      <w:proofErr w:type="spellStart"/>
+      <w:r>
+        <w:rPr>
+          <w:b/>
+          <w:bCs/>
+          <w:lang w:val="en-GB"/>
+        </w:rPr>
+        <w:t>editTour</w:t>
+      </w:r>
+      <w:proofErr w:type="spellEnd"/>
+      <w:r>
+        <w:rPr>
+          <w:b/>
+          <w:bCs/>
+          <w:lang w:val="en-GB"/>
+        </w:rPr>
+        <w:t xml:space="preserve"> </w:t>
+      </w:r>
+      <w:r>
+        <w:rPr>
+          <w:b/>
+          <w:bCs/>
+          <w:lang w:val="en-GB"/>
+        </w:rPr>
+        <w:tab/>
+      </w:r>
+      <w:r>
+        <w:rPr>
+          <w:b/>
+          <w:bCs/>
+          <w:lang w:val="en-GB"/>
+        </w:rPr>
+        <w:tab/>
+      </w:r>
+      <w:r>
+        <w:rPr>
+          <w:b/>
+          <w:bCs/>
+          <w:lang w:val="en-GB"/>
+        </w:rPr>
+        <w:tab/>
+      </w:r>
+      <w:r>
+        <w:rPr>
+          <w:lang w:val="en-GB"/>
+        </w:rPr>
+        <w:t xml:space="preserve">– </w:t>
+      </w:r>
+      <w:r>
+        <w:rPr>
+          <w:i/>
+          <w:iCs/>
+          <w:lang w:val="en-GB"/>
+        </w:rPr>
+        <w:t>Scenario</w:t>
+      </w:r>
+      <w:r>
+        <w:rPr>
+          <w:lang w:val="en-GB"/>
+        </w:rPr>
+        <w:t>:</w:t>
+      </w:r>
+      <w:r>
+        <w:rPr>
+          <w:lang w:val="en-GB"/>
+        </w:rPr>
+        <w:t xml:space="preserve"> </w:t>
+      </w:r>
+      <w:r>
+        <w:rPr>
+          <w:lang w:val="en-GB"/>
+        </w:rPr>
+        <w:t>success</w:t>
+      </w:r>
+      <w:r>
+        <w:rPr>
+          <w:lang w:val="en-GB"/>
+        </w:rPr>
+        <w:t>, invalid input</w:t>
+      </w:r>
+    </w:p>
+    <w:p>
+      <w:pPr>
+        <w:pStyle w:val="Listenabsatz"/>
+        <w:numPr>
+          <w:ilvl w:val="0"/>
+          <w:numId w:val="2"/>
+        </w:numPr>
+        <w:rPr>
+          <w:b/>
+          <w:bCs/>
+          <w:lang w:val="en-GB"/>
+        </w:rPr>
+      </w:pPr>
+      <w:proofErr w:type="spellStart"/>
+      <w:r>
+        <w:rPr>
+          <w:b/>
+          <w:bCs/>
+          <w:lang w:val="en-GB"/>
+        </w:rPr>
+        <w:t>editTourLog</w:t>
+      </w:r>
+      <w:proofErr w:type="spellEnd"/>
+      <w:r>
+        <w:rPr>
+          <w:b/>
+          <w:bCs/>
+          <w:lang w:val="en-GB"/>
+        </w:rPr>
+        <w:t xml:space="preserve"> </w:t>
+      </w:r>
+      <w:r>
+        <w:rPr>
+          <w:b/>
+          <w:bCs/>
+          <w:lang w:val="en-GB"/>
+        </w:rPr>
+        <w:tab/>
+      </w:r>
+      <w:r>
+        <w:rPr>
+          <w:b/>
+          <w:bCs/>
+          <w:lang w:val="en-GB"/>
+        </w:rPr>
+        <w:tab/>
+      </w:r>
+      <w:r>
+        <w:rPr>
+          <w:b/>
+          <w:bCs/>
+          <w:lang w:val="en-GB"/>
+        </w:rPr>
+        <w:tab/>
+      </w:r>
+      <w:r>
+        <w:rPr>
+          <w:lang w:val="en-GB"/>
+        </w:rPr>
+        <w:t xml:space="preserve">– </w:t>
+      </w:r>
+      <w:r>
+        <w:rPr>
+          <w:i/>
+          <w:iCs/>
+          <w:lang w:val="en-GB"/>
+        </w:rPr>
+        <w:t>Scenario</w:t>
+      </w:r>
+      <w:r>
+        <w:rPr>
+          <w:lang w:val="en-GB"/>
+        </w:rPr>
+        <w:t>:</w:t>
+      </w:r>
+      <w:r>
+        <w:rPr>
+          <w:lang w:val="en-GB"/>
+        </w:rPr>
+        <w:t xml:space="preserve"> </w:t>
+      </w:r>
+      <w:r>
+        <w:rPr>
+          <w:lang w:val="en-GB"/>
+        </w:rPr>
+        <w:t>success, failure</w:t>
+      </w:r>
+    </w:p>
+    <w:p>
+      <w:pPr>
+        <w:pStyle w:val="Listenabsatz"/>
+        <w:numPr>
+          <w:ilvl w:val="0"/>
+          <w:numId w:val="2"/>
+        </w:numPr>
+        <w:rPr>
+          <w:b/>
+          <w:bCs/>
+          <w:lang w:val="en-GB"/>
+        </w:rPr>
+      </w:pPr>
+      <w:proofErr w:type="spellStart"/>
+      <w:r>
+        <w:rPr>
+          <w:b/>
+          <w:bCs/>
+          <w:lang w:val="en-GB"/>
+        </w:rPr>
+        <w:t>deleteTour</w:t>
+      </w:r>
+      <w:proofErr w:type="spellEnd"/>
+      <w:r>
+        <w:rPr>
+          <w:b/>
+          <w:bCs/>
+          <w:lang w:val="en-GB"/>
+        </w:rPr>
+        <w:tab/>
+      </w:r>
+      <w:r>
+        <w:rPr>
+          <w:b/>
+          <w:bCs/>
+          <w:lang w:val="en-GB"/>
+        </w:rPr>
+        <w:tab/>
+      </w:r>
+      <w:r>
+        <w:rPr>
+          <w:b/>
+          <w:bCs/>
+          <w:lang w:val="en-GB"/>
+        </w:rPr>
+        <w:tab/>
+      </w:r>
+      <w:r>
+        <w:rPr>
+          <w:lang w:val="en-GB"/>
+        </w:rPr>
+        <w:t>– Scenario:</w:t>
+      </w:r>
+      <w:r>
+        <w:rPr>
+          <w:lang w:val="en-GB"/>
+        </w:rPr>
+        <w:t xml:space="preserve"> </w:t>
+      </w:r>
+      <w:r>
+        <w:rPr>
+          <w:lang w:val="en-GB"/>
+        </w:rPr>
+        <w:t>success, failure</w:t>
+      </w:r>
+    </w:p>
+    <w:p>
+      <w:pPr>
+        <w:pStyle w:val="Listenabsatz"/>
+        <w:numPr>
+          <w:ilvl w:val="0"/>
+          <w:numId w:val="2"/>
+        </w:numPr>
+        <w:rPr>
+          <w:b/>
+          <w:bCs/>
+          <w:lang w:val="en-GB"/>
+        </w:rPr>
+      </w:pPr>
+      <w:proofErr w:type="spellStart"/>
+      <w:r>
+        <w:rPr>
+          <w:b/>
+          <w:bCs/>
+          <w:lang w:val="en-GB"/>
+        </w:rPr>
+        <w:t>deleteTourLog</w:t>
+      </w:r>
+      <w:proofErr w:type="spellEnd"/>
+      <w:r>
+        <w:rPr>
+          <w:b/>
+          <w:bCs/>
+          <w:lang w:val="en-GB"/>
+        </w:rPr>
+        <w:t xml:space="preserve"> </w:t>
+      </w:r>
+      <w:r>
+        <w:rPr>
+          <w:b/>
+          <w:bCs/>
+          <w:lang w:val="en-GB"/>
+        </w:rPr>
+        <w:tab/>
+      </w:r>
+      <w:r>
+        <w:rPr>
+          <w:b/>
+          <w:bCs/>
+          <w:lang w:val="en-GB"/>
+        </w:rPr>
+        <w:tab/>
+      </w:r>
+      <w:r>
+        <w:rPr>
+          <w:lang w:val="en-GB"/>
+        </w:rPr>
+        <w:t xml:space="preserve">– </w:t>
+      </w:r>
+      <w:r>
+        <w:rPr>
+          <w:i/>
+          <w:iCs/>
+          <w:lang w:val="en-GB"/>
+        </w:rPr>
+        <w:t>Scenario</w:t>
+      </w:r>
+      <w:r>
+        <w:rPr>
+          <w:lang w:val="en-GB"/>
+        </w:rPr>
+        <w:t>:</w:t>
+      </w:r>
+      <w:r>
+        <w:rPr>
+          <w:lang w:val="en-GB"/>
+        </w:rPr>
+        <w:t xml:space="preserve"> </w:t>
+      </w:r>
+      <w:r>
+        <w:rPr>
+          <w:lang w:val="en-GB"/>
+        </w:rPr>
+        <w:t>succ</w:t>
+      </w:r>
+      <w:r>
+        <w:rPr>
+          <w:lang w:val="en-GB"/>
+        </w:rPr>
+        <w:t>ess, failure</w:t>
+      </w:r>
+    </w:p>
+    <w:p>
+      <w:pPr>
+        <w:pStyle w:val="Listenabsatz"/>
+        <w:numPr>
+          <w:ilvl w:val="0"/>
+          <w:numId w:val="2"/>
+        </w:numPr>
+        <w:rPr>
+          <w:b/>
+          <w:bCs/>
+          <w:lang w:val="en-GB"/>
+        </w:rPr>
+      </w:pPr>
+      <w:proofErr w:type="spellStart"/>
+      <w:r>
+        <w:rPr>
+          <w:b/>
+          <w:bCs/>
+          <w:lang w:val="en-GB"/>
+        </w:rPr>
+        <w:t>setTourPopularity</w:t>
+      </w:r>
+      <w:proofErr w:type="spellEnd"/>
+      <w:r>
+        <w:rPr>
+          <w:b/>
+          <w:bCs/>
+          <w:lang w:val="en-GB"/>
+        </w:rPr>
+        <w:tab/>
+      </w:r>
+      <w:r>
+        <w:rPr>
+          <w:b/>
+          <w:bCs/>
+          <w:lang w:val="en-GB"/>
+        </w:rPr>
+        <w:tab/>
+      </w:r>
+      <w:r>
+        <w:rPr>
+          <w:lang w:val="en-GB"/>
+        </w:rPr>
+        <w:t xml:space="preserve">– </w:t>
+      </w:r>
+      <w:r>
+        <w:rPr>
+          <w:i/>
+          <w:iCs/>
+          <w:lang w:val="en-GB"/>
+        </w:rPr>
+        <w:t>Scenario</w:t>
+      </w:r>
+      <w:r>
+        <w:rPr>
+          <w:lang w:val="en-GB"/>
+        </w:rPr>
+        <w:t>:</w:t>
+      </w:r>
+      <w:r>
+        <w:rPr>
+          <w:lang w:val="en-GB"/>
+        </w:rPr>
+        <w:t xml:space="preserve"> </w:t>
+      </w:r>
+      <w:r>
+        <w:rPr>
+          <w:lang w:val="en-GB"/>
+        </w:rPr>
+        <w:t>success</w:t>
+      </w:r>
+    </w:p>
+    <w:p>
+      <w:pPr>
+        <w:pStyle w:val="Listenabsatz"/>
+        <w:numPr>
+          <w:ilvl w:val="0"/>
+          <w:numId w:val="2"/>
+        </w:numPr>
+        <w:rPr>
+          <w:b/>
+          <w:bCs/>
+          <w:lang w:val="en-GB"/>
+        </w:rPr>
+      </w:pPr>
+      <w:proofErr w:type="spellStart"/>
+      <w:r>
+        <w:rPr>
+          <w:b/>
+          <w:bCs/>
+          <w:lang w:val="en-GB"/>
+        </w:rPr>
+        <w:t>setTourChildFriendliness</w:t>
+      </w:r>
+      <w:proofErr w:type="spellEnd"/>
+      <w:r>
+        <w:rPr>
+          <w:b/>
+          <w:bCs/>
+          <w:lang w:val="en-GB"/>
+        </w:rPr>
+        <w:t xml:space="preserve"> </w:t>
+      </w:r>
+      <w:r>
+        <w:rPr>
+          <w:b/>
+          <w:bCs/>
+          <w:lang w:val="en-GB"/>
+        </w:rPr>
+        <w:tab/>
+      </w:r>
+      <w:r>
+        <w:rPr>
+          <w:lang w:val="en-GB"/>
+        </w:rPr>
+        <w:t xml:space="preserve">– </w:t>
+      </w:r>
+      <w:r>
+        <w:rPr>
+          <w:i/>
+          <w:iCs/>
+          <w:lang w:val="en-GB"/>
+        </w:rPr>
+        <w:t>Scenario</w:t>
+      </w:r>
+      <w:r>
+        <w:rPr>
+          <w:lang w:val="en-GB"/>
+        </w:rPr>
+        <w:t>:</w:t>
+      </w:r>
+      <w:r>
+        <w:rPr>
+          <w:lang w:val="en-GB"/>
+        </w:rPr>
+        <w:t xml:space="preserve"> </w:t>
+      </w:r>
+      <w:r>
+        <w:rPr>
+          <w:lang w:val="en-GB"/>
+        </w:rPr>
+        <w:t xml:space="preserve">success, no </w:t>
+      </w:r>
+      <w:r>
+        <w:rPr>
+          <w:lang w:val="en-GB"/>
+        </w:rPr>
+        <w:t>L</w:t>
+      </w:r>
+      <w:r>
+        <w:rPr>
+          <w:lang w:val="en-GB"/>
+        </w:rPr>
+        <w:t>ogs</w:t>
+      </w:r>
+    </w:p>
+    <w:p>
+      <w:pPr>
+        <w:pStyle w:val="Listenabsatz"/>
+        <w:numPr>
+          <w:ilvl w:val="0"/>
+          <w:numId w:val="2"/>
+        </w:numPr>
+        <w:rPr>
+          <w:b/>
+          <w:bCs/>
+          <w:lang w:val="en-GB"/>
+        </w:rPr>
+      </w:pPr>
+      <w:proofErr w:type="spellStart"/>
+      <w:r>
+        <w:rPr>
+          <w:b/>
+          <w:bCs/>
+          <w:lang w:val="en-GB"/>
+        </w:rPr>
+        <w:t>addTourLogPreCheck</w:t>
+      </w:r>
+      <w:proofErr w:type="spellEnd"/>
+      <w:r>
+        <w:rPr>
+          <w:b/>
+          <w:bCs/>
+          <w:lang w:val="en-GB"/>
+        </w:rPr>
+        <w:tab/>
+      </w:r>
+      <w:r>
+        <w:rPr>
+          <w:lang w:val="en-GB"/>
+        </w:rPr>
+        <w:t xml:space="preserve">– </w:t>
+      </w:r>
+      <w:r>
+        <w:rPr>
+          <w:i/>
+          <w:iCs/>
+          <w:lang w:val="en-GB"/>
+        </w:rPr>
+        <w:t>Scenario</w:t>
+      </w:r>
+      <w:r>
+        <w:rPr>
+          <w:lang w:val="en-GB"/>
+        </w:rPr>
+        <w:t>:</w:t>
+      </w:r>
+      <w:r>
+        <w:rPr>
+          <w:lang w:val="en-GB"/>
+        </w:rPr>
+        <w:t xml:space="preserve"> </w:t>
+      </w:r>
+      <w:r>
+        <w:rPr>
+          <w:lang w:val="en-GB"/>
+        </w:rPr>
+        <w:t>success, no Tour selected</w:t>
+      </w:r>
+    </w:p>
+    <w:p>
+      <w:pPr>
+        <w:pStyle w:val="Listenabsatz"/>
+        <w:numPr>
+          <w:ilvl w:val="0"/>
+          <w:numId w:val="2"/>
+        </w:numPr>
+        <w:rPr>
+          <w:b/>
+          <w:bCs/>
+          <w:lang w:val="en-GB"/>
+        </w:rPr>
+      </w:pPr>
+      <w:proofErr w:type="spellStart"/>
+      <w:r>
+        <w:rPr>
+          <w:b/>
+          <w:bCs/>
+          <w:lang w:val="en-GB"/>
+        </w:rPr>
+        <w:t>importTourJson</w:t>
+      </w:r>
+      <w:proofErr w:type="spellEnd"/>
+      <w:r>
+        <w:rPr>
+          <w:b/>
+          <w:bCs/>
+          <w:lang w:val="en-GB"/>
+        </w:rPr>
+        <w:t xml:space="preserve"> </w:t>
+      </w:r>
+      <w:r>
+        <w:rPr>
+          <w:b/>
+          <w:bCs/>
+          <w:lang w:val="en-GB"/>
+        </w:rPr>
+        <w:tab/>
+      </w:r>
+      <w:r>
+        <w:rPr>
+          <w:b/>
+          <w:bCs/>
+          <w:lang w:val="en-GB"/>
+        </w:rPr>
+        <w:tab/>
+      </w:r>
+      <w:r>
+        <w:rPr>
+          <w:lang w:val="en-GB"/>
+        </w:rPr>
+        <w:t xml:space="preserve">– </w:t>
+      </w:r>
+      <w:r>
+        <w:rPr>
+          <w:i/>
+          <w:iCs/>
+          <w:lang w:val="en-GB"/>
+        </w:rPr>
+        <w:t>Scenario</w:t>
+      </w:r>
+      <w:r>
+        <w:rPr>
+          <w:lang w:val="en-GB"/>
+        </w:rPr>
+        <w:t>:</w:t>
+      </w:r>
+      <w:r>
+        <w:rPr>
+          <w:lang w:val="en-GB"/>
+        </w:rPr>
+        <w:t xml:space="preserve"> </w:t>
+      </w:r>
+      <w:r>
+        <w:rPr>
+          <w:lang w:val="en-GB"/>
+        </w:rPr>
+        <w:t>success, invalid content, invalid Json</w:t>
+      </w:r>
+    </w:p>
+    <w:p>
+      <w:pPr>
+        <w:pStyle w:val="berschrift3"/>
+        <w:rPr>
+          <w:lang w:val="en-GB"/>
+        </w:rPr>
+      </w:pPr>
+      <w:r>
+        <w:rPr>
+          <w:lang w:val="en-GB"/>
+        </w:rPr>
+        <w:t>Mocking and Isolation</w:t>
+      </w:r>
+    </w:p>
+    <w:p>
+      <w:pPr>
+        <w:pStyle w:val="Listenabsatz"/>
+        <w:numPr>
+          <w:ilvl w:val="0"/>
+          <w:numId w:val="3"/>
+        </w:numPr>
+        <w:rPr>
+          <w:lang w:val="en-GB"/>
+        </w:rPr>
+      </w:pPr>
+      <w:r>
+        <w:rPr>
+          <w:lang w:val="en-GB"/>
+        </w:rPr>
+        <w:t xml:space="preserve">We used Mockito to mock the </w:t>
+      </w:r>
+      <w:proofErr w:type="spellStart"/>
+      <w:r>
+        <w:rPr>
+          <w:lang w:val="en-GB"/>
+        </w:rPr>
+        <w:t>TourService</w:t>
+      </w:r>
+      <w:proofErr w:type="spellEnd"/>
+      <w:r>
+        <w:rPr>
+          <w:lang w:val="en-GB"/>
+        </w:rPr>
+        <w:t xml:space="preserve"> and </w:t>
+      </w:r>
+      <w:proofErr w:type="spellStart"/>
+      <w:r>
+        <w:rPr>
+          <w:lang w:val="en-GB"/>
+        </w:rPr>
+        <w:t>TourLogService</w:t>
+      </w:r>
+      <w:proofErr w:type="spellEnd"/>
+      <w:r>
+        <w:rPr>
+          <w:lang w:val="en-GB"/>
+        </w:rPr>
+        <w:t xml:space="preserve"> classes</w:t>
+      </w:r>
+    </w:p>
+    <w:p>
+      <w:pPr>
+        <w:pStyle w:val="Listenabsatz"/>
+        <w:numPr>
+          <w:ilvl w:val="0"/>
+          <w:numId w:val="3"/>
+        </w:numPr>
+        <w:rPr>
+          <w:lang w:val="en-GB"/>
+        </w:rPr>
+      </w:pPr>
+      <w:r>
+        <w:rPr>
+          <w:lang w:val="en-GB"/>
+        </w:rPr>
+        <w:t>We used reflection to set private fields (</w:t>
+      </w:r>
+      <w:proofErr w:type="spellStart"/>
+      <w:r>
+        <w:rPr>
+          <w:lang w:val="en-GB"/>
+        </w:rPr>
+        <w:t>currentTourLog</w:t>
+      </w:r>
+      <w:proofErr w:type="spellEnd"/>
+      <w:r>
+        <w:rPr>
+          <w:lang w:val="en-GB"/>
+        </w:rPr>
+        <w:t>)</w:t>
+      </w:r>
+    </w:p>
+    <w:p>
+      <w:pPr>
+        <w:pStyle w:val="berschrift3"/>
+        <w:rPr>
+          <w:lang w:val="en-GB"/>
+        </w:rPr>
+      </w:pPr>
+      <w:r>
+        <w:rPr>
+          <w:lang w:val="en-GB"/>
+        </w:rPr>
+        <w:t>Coverage</w:t>
+      </w:r>
+    </w:p>
+    <w:p>
+      <w:pPr>
+        <w:pStyle w:val="Listenabsatz"/>
+        <w:numPr>
+          <w:ilvl w:val="0"/>
+          <w:numId w:val="4"/>
+        </w:numPr>
+        <w:rPr>
+          <w:lang w:val="en-GB"/>
+        </w:rPr>
+      </w:pPr>
+      <w:r>
+        <w:rPr>
+          <w:lang w:val="en-GB"/>
+        </w:rPr>
+        <w:t>21 Unit Tests</w:t>
+      </w:r>
+    </w:p>
+    <w:p>
+      <w:pPr>
+        <w:pStyle w:val="Listenabsatz"/>
+        <w:numPr>
+          <w:ilvl w:val="0"/>
+          <w:numId w:val="4"/>
+        </w:numPr>
+        <w:rPr>
+          <w:lang w:val="en-GB"/>
+        </w:rPr>
+      </w:pPr>
+      <w:r>
+        <w:rPr>
+          <w:lang w:val="en-GB"/>
+        </w:rPr>
+        <w:t xml:space="preserve">Covered nearly all public methods of the </w:t>
+      </w:r>
+      <w:proofErr w:type="spellStart"/>
+      <w:r>
+        <w:rPr>
+          <w:lang w:val="en-GB"/>
+        </w:rPr>
+        <w:t>MainModel</w:t>
+      </w:r>
+      <w:proofErr w:type="spellEnd"/>
+      <w:r>
+        <w:rPr>
+          <w:lang w:val="en-GB"/>
+        </w:rPr>
+        <w:t xml:space="preserve"> class</w:t>
+      </w:r>
+    </w:p>
+    <w:p>
+      <w:pPr>
+        <w:pStyle w:val="Listenabsatz"/>
+        <w:numPr>
+          <w:ilvl w:val="0"/>
+          <w:numId w:val="4"/>
+        </w:numPr>
+        <w:rPr>
+          <w:lang w:val="en-GB"/>
+        </w:rPr>
+      </w:pPr>
+      <w:r>
+        <w:rPr>
+          <w:lang w:val="en-GB"/>
+        </w:rPr>
+        <w:t>Covered success and failure paths</w:t>
+      </w:r>
+    </w:p>
+    <w:p>
+      <w:pPr>
+        <w:rPr>
+          <w:rFonts w:asciiTheme="majorHAnsi" w:eastAsiaTheme="majorEastAsia" w:hAnsiTheme="majorHAnsi" w:cstheme="majorBidi"/>
+          <w:color w:val="0F4761" w:themeColor="accent1" w:themeShade="BF"/>
+          <w:sz w:val="32"/>
+          <w:szCs w:val="32"/>
+          <w:lang w:val="en-GB"/>
+        </w:rPr>
+      </w:pPr>
+      <w:r>
+        <w:rPr>
+          <w:lang w:val="en-GB"/>
+        </w:rPr>
+        <w:br w:type="page"/>
+      </w:r>
+    </w:p>
+    <w:p>
+      <w:pPr>
+        <w:pStyle w:val="berschrift2"/>
+        <w:rPr>
+          <w:lang w:val="en-GB"/>
+        </w:rPr>
+      </w:pPr>
+      <w:r>
+        <w:rPr>
+          <w:lang w:val="en-GB"/>
+        </w:rPr>
+        <w:lastRenderedPageBreak/>
+        <w:t>Unique Feature</w:t>
+      </w:r>
+    </w:p>
+    <w:p>
+      <w:pPr>
+        <w:rPr>
+          <w:lang w:val="en-GB"/>
+        </w:rPr>
+      </w:pPr>
+    </w:p>
+    <w:p>
+      <w:pPr>
+        <w:pStyle w:val="berschrift2"/>
+        <w:rPr>
+          <w:lang w:val="en-GB"/>
+        </w:rPr>
+      </w:pPr>
+      <w:r>
+        <w:rPr>
+          <w:lang w:val="en-GB"/>
+        </w:rPr>
+        <w:t>Tracked Time</w:t>
+      </w:r>
+    </w:p>
+    <w:p>
+      <w:pPr>
+        <w:rPr>
+          <w:lang w:val="en-GB"/>
+        </w:rPr>
+      </w:pPr>
+      <w:r>
+        <w:rPr>
+          <w:lang w:val="en-GB"/>
+        </w:rPr>
+        <w:t xml:space="preserve">Plachetzky Nicolai: </w:t>
+      </w:r>
+    </w:p>
+    <w:p>
+      <w:pPr>
+        <w:rPr>
+          <w:lang w:val="en-GB"/>
+        </w:rPr>
+      </w:pPr>
+      <w:r>
+        <w:rPr>
+          <w:lang w:val="en-GB"/>
+        </w:rPr>
+        <w:t xml:space="preserve">Anzola </w:t>
+      </w:r>
+      <w:r>
+        <w:rPr>
+          <w:lang w:val="en-GB"/>
+        </w:rPr>
+        <w:t>Fabio</w:t>
+      </w:r>
+      <w:r>
+        <w:rPr>
+          <w:lang w:val="en-GB"/>
+        </w:rPr>
+        <w:t xml:space="preserve">: </w:t>
+      </w:r>
+    </w:p>
+    <w:p>
+      <w:pPr>
+        <w:pStyle w:val="berschrift2"/>
+        <w:rPr>
+          <w:lang w:val="en-GB"/>
+        </w:rPr>
+      </w:pPr>
+      <w:r>
+        <w:rPr>
+          <w:lang w:val="en-GB"/>
+        </w:rPr>
+        <w:t>Git</w:t>
+      </w:r>
+      <w:r>
+        <w:rPr>
+          <w:lang w:val="en-GB"/>
+        </w:rPr>
+        <w:t>-Link</w:t>
+      </w:r>
+      <w:r>
+        <w:rPr>
+          <w:lang w:val="en-GB"/>
+        </w:rPr>
+        <w:t xml:space="preserve"> (Done)</w:t>
+      </w:r>
+    </w:p>
+    <w:p>
+      <w:pPr>
+        <w:rPr>
+          <w:lang w:val="en-GB"/>
+        </w:rPr>
+      </w:pPr>
+      <w:r>
+        <w:rPr>
+          <w:lang w:val="en-GB"/>
+        </w:rPr>
+        <w:t>https://github.com/fabio-anzola/TourPlanner.git</w:t>
+      </w:r>
+    </w:p>
     <w:sectPr>
-      <w:headerReference w:type="default" r:id="rId55"/>
+      <w:headerReference w:type="default" r:id="rId56"/>
       <w:pgSz w:w="11906" w:h="16838"/>
       <w:pgMar w:top="1417" w:right="1417" w:bottom="1134" w:left="1417" w:header="708" w:footer="708" w:gutter="0"/>
       <w:cols w:space="708"/>
@@ -2440,18 +3929,493 @@
       <w:rPr>
         <w:lang w:val="de-DE"/>
       </w:rPr>
-      <w:t xml:space="preserve">Fabio Anzola, Nicolai </w:t>
+      <w:t xml:space="preserve">Fabio </w:t>
     </w:r>
     <w:proofErr w:type="spellStart"/>
     <w:r>
       <w:rPr>
         <w:lang w:val="de-DE"/>
       </w:rPr>
-      <w:t>Plachetzky</w:t>
+      <w:t>Anzola</w:t>
     </w:r>
     <w:proofErr w:type="spellEnd"/>
+    <w:r>
+      <w:rPr>
+        <w:lang w:val="de-DE"/>
+      </w:rPr>
+      <w:t>, Nicolai Plachetzky</w:t>
+    </w:r>
   </w:p>
 </w:hdr>
+</file>
+
+<file path=word/numbering.xml><?xml version="1.0" encoding="utf-8"?>
+<w:numbering xmlns:wpc="http://schemas.microsoft.com/office/word/2010/wordprocessingCanvas" xmlns:cx="http://schemas.microsoft.com/office/drawing/2014/chartex" xmlns:cx1="http://schemas.microsoft.com/office/drawing/2015/9/8/chartex" xmlns:cx2="http://schemas.microsoft.com/office/drawing/2015/10/21/chartex" xmlns:cx3="http://schemas.microsoft.com/office/drawing/2016/5/9/chartex" xmlns:cx4="http://schemas.microsoft.com/office/drawing/2016/5/10/chartex" xmlns:cx5="http://schemas.microsoft.com/office/drawing/2016/5/11/chartex" xmlns:cx6="http://schemas.microsoft.com/office/drawing/2016/5/12/chartex" xmlns:cx7="http://schemas.microsoft.com/office/drawing/2016/5/13/chartex" xmlns:cx8="http://schemas.microsoft.com/office/drawing/2016/5/14/chartex" xmlns:mc="http://schemas.openxmlformats.org/markup-compatibility/2006" xmlns:aink="http://schemas.microsoft.com/office/drawing/2016/ink" xmlns:am3d="http://schemas.microsoft.com/office/drawing/2017/model3d" xmlns:o="urn:schemas-microsoft-com:office:office" xmlns:oel="http://schemas.microsoft.com/office/2019/extlst" xmlns:r="http://schemas.openxmlformats.org/officeDocument/2006/relationships" xmlns:m="http://schemas.openxmlformats.org/officeDocument/2006/math" xmlns:v="urn:schemas-microsoft-com:vml" xmlns:wp14="http://schemas.microsoft.com/office/word/2010/wordprocessingDrawing" xmlns:wp="http://schemas.openxmlformats.org/drawingml/2006/wordprocessingDrawing" xmlns:w10="urn:schemas-microsoft-com:office:word" xmlns:w="http://schemas.openxmlformats.org/wordprocessingml/2006/main" xmlns:w14="http://schemas.microsoft.com/office/word/2010/wordml" xmlns:w15="http://schemas.microsoft.com/office/word/2012/wordml" xmlns:w16cex="http://schemas.microsoft.com/office/word/2018/wordml/cex" xmlns:w16cid="http://schemas.microsoft.com/office/word/2016/wordml/cid" xmlns:w16="http://schemas.microsoft.com/office/word/2018/wordml" xmlns:w16du="http://schemas.microsoft.com/office/word/2023/wordml/word16du" xmlns:w16sdtdh="http://schemas.microsoft.com/office/word/2020/wordml/sdtdatahash" xmlns:w16sdtfl="http://schemas.microsoft.com/office/word/2024/wordml/sdtformatlock" xmlns:w16se="http://schemas.microsoft.com/office/word/2015/wordml/symex" xmlns:wpg="http://schemas.microsoft.com/office/word/2010/wordprocessingGroup" xmlns:wpi="http://schemas.microsoft.com/office/word/2010/wordprocessingInk" xmlns:wne="http://schemas.microsoft.com/office/word/2006/wordml" xmlns:wps="http://schemas.microsoft.com/office/word/2010/wordprocessingShape" mc:Ignorable="w14 w15 w16se w16cid w16 w16cex w16sdtdh w16sdtfl w16du wp14">
+  <w:abstractNum w:abstractNumId="0" w15:restartNumberingAfterBreak="0">
+    <w:nsid w:val="06215D0D"/>
+    <w:multiLevelType w:val="hybridMultilevel"/>
+    <w:tmpl w:val="F53488FA"/>
+    <w:lvl w:ilvl="0" w:tplc="0C070001">
+      <w:start w:val="1"/>
+      <w:numFmt w:val="bullet"/>
+      <w:lvlText w:val=""/>
+      <w:lvlJc w:val="left"/>
+      <w:pPr>
+        <w:ind w:left="720" w:hanging="360"/>
+      </w:pPr>
+      <w:rPr>
+        <w:rFonts w:ascii="Symbol" w:hAnsi="Symbol" w:hint="default"/>
+      </w:rPr>
+    </w:lvl>
+    <w:lvl w:ilvl="1" w:tplc="0C070003" w:tentative="1">
+      <w:start w:val="1"/>
+      <w:numFmt w:val="bullet"/>
+      <w:lvlText w:val="o"/>
+      <w:lvlJc w:val="left"/>
+      <w:pPr>
+        <w:ind w:left="1440" w:hanging="360"/>
+      </w:pPr>
+      <w:rPr>
+        <w:rFonts w:ascii="Courier New" w:hAnsi="Courier New" w:cs="Courier New" w:hint="default"/>
+      </w:rPr>
+    </w:lvl>
+    <w:lvl w:ilvl="2" w:tplc="0C070005" w:tentative="1">
+      <w:start w:val="1"/>
+      <w:numFmt w:val="bullet"/>
+      <w:lvlText w:val=""/>
+      <w:lvlJc w:val="left"/>
+      <w:pPr>
+        <w:ind w:left="2160" w:hanging="360"/>
+      </w:pPr>
+      <w:rPr>
+        <w:rFonts w:ascii="Wingdings" w:hAnsi="Wingdings" w:hint="default"/>
+      </w:rPr>
+    </w:lvl>
+    <w:lvl w:ilvl="3" w:tplc="0C070001" w:tentative="1">
+      <w:start w:val="1"/>
+      <w:numFmt w:val="bullet"/>
+      <w:lvlText w:val=""/>
+      <w:lvlJc w:val="left"/>
+      <w:pPr>
+        <w:ind w:left="2880" w:hanging="360"/>
+      </w:pPr>
+      <w:rPr>
+        <w:rFonts w:ascii="Symbol" w:hAnsi="Symbol" w:hint="default"/>
+      </w:rPr>
+    </w:lvl>
+    <w:lvl w:ilvl="4" w:tplc="0C070003" w:tentative="1">
+      <w:start w:val="1"/>
+      <w:numFmt w:val="bullet"/>
+      <w:lvlText w:val="o"/>
+      <w:lvlJc w:val="left"/>
+      <w:pPr>
+        <w:ind w:left="3600" w:hanging="360"/>
+      </w:pPr>
+      <w:rPr>
+        <w:rFonts w:ascii="Courier New" w:hAnsi="Courier New" w:cs="Courier New" w:hint="default"/>
+      </w:rPr>
+    </w:lvl>
+    <w:lvl w:ilvl="5" w:tplc="0C070005" w:tentative="1">
+      <w:start w:val="1"/>
+      <w:numFmt w:val="bullet"/>
+      <w:lvlText w:val=""/>
+      <w:lvlJc w:val="left"/>
+      <w:pPr>
+        <w:ind w:left="4320" w:hanging="360"/>
+      </w:pPr>
+      <w:rPr>
+        <w:rFonts w:ascii="Wingdings" w:hAnsi="Wingdings" w:hint="default"/>
+      </w:rPr>
+    </w:lvl>
+    <w:lvl w:ilvl="6" w:tplc="0C070001" w:tentative="1">
+      <w:start w:val="1"/>
+      <w:numFmt w:val="bullet"/>
+      <w:lvlText w:val=""/>
+      <w:lvlJc w:val="left"/>
+      <w:pPr>
+        <w:ind w:left="5040" w:hanging="360"/>
+      </w:pPr>
+      <w:rPr>
+        <w:rFonts w:ascii="Symbol" w:hAnsi="Symbol" w:hint="default"/>
+      </w:rPr>
+    </w:lvl>
+    <w:lvl w:ilvl="7" w:tplc="0C070003" w:tentative="1">
+      <w:start w:val="1"/>
+      <w:numFmt w:val="bullet"/>
+      <w:lvlText w:val="o"/>
+      <w:lvlJc w:val="left"/>
+      <w:pPr>
+        <w:ind w:left="5760" w:hanging="360"/>
+      </w:pPr>
+      <w:rPr>
+        <w:rFonts w:ascii="Courier New" w:hAnsi="Courier New" w:cs="Courier New" w:hint="default"/>
+      </w:rPr>
+    </w:lvl>
+    <w:lvl w:ilvl="8" w:tplc="0C070005" w:tentative="1">
+      <w:start w:val="1"/>
+      <w:numFmt w:val="bullet"/>
+      <w:lvlText w:val=""/>
+      <w:lvlJc w:val="left"/>
+      <w:pPr>
+        <w:ind w:left="6480" w:hanging="360"/>
+      </w:pPr>
+      <w:rPr>
+        <w:rFonts w:ascii="Wingdings" w:hAnsi="Wingdings" w:hint="default"/>
+      </w:rPr>
+    </w:lvl>
+  </w:abstractNum>
+  <w:abstractNum w:abstractNumId="1" w15:restartNumberingAfterBreak="0">
+    <w:nsid w:val="520B2D39"/>
+    <w:multiLevelType w:val="hybridMultilevel"/>
+    <w:tmpl w:val="3BE08B04"/>
+    <w:lvl w:ilvl="0" w:tplc="0C070001">
+      <w:start w:val="1"/>
+      <w:numFmt w:val="bullet"/>
+      <w:lvlText w:val=""/>
+      <w:lvlJc w:val="left"/>
+      <w:pPr>
+        <w:ind w:left="720" w:hanging="360"/>
+      </w:pPr>
+      <w:rPr>
+        <w:rFonts w:ascii="Symbol" w:hAnsi="Symbol" w:hint="default"/>
+      </w:rPr>
+    </w:lvl>
+    <w:lvl w:ilvl="1" w:tplc="0C070003" w:tentative="1">
+      <w:start w:val="1"/>
+      <w:numFmt w:val="bullet"/>
+      <w:lvlText w:val="o"/>
+      <w:lvlJc w:val="left"/>
+      <w:pPr>
+        <w:ind w:left="1440" w:hanging="360"/>
+      </w:pPr>
+      <w:rPr>
+        <w:rFonts w:ascii="Courier New" w:hAnsi="Courier New" w:cs="Courier New" w:hint="default"/>
+      </w:rPr>
+    </w:lvl>
+    <w:lvl w:ilvl="2" w:tplc="0C070005" w:tentative="1">
+      <w:start w:val="1"/>
+      <w:numFmt w:val="bullet"/>
+      <w:lvlText w:val=""/>
+      <w:lvlJc w:val="left"/>
+      <w:pPr>
+        <w:ind w:left="2160" w:hanging="360"/>
+      </w:pPr>
+      <w:rPr>
+        <w:rFonts w:ascii="Wingdings" w:hAnsi="Wingdings" w:hint="default"/>
+      </w:rPr>
+    </w:lvl>
+    <w:lvl w:ilvl="3" w:tplc="0C070001" w:tentative="1">
+      <w:start w:val="1"/>
+      <w:numFmt w:val="bullet"/>
+      <w:lvlText w:val=""/>
+      <w:lvlJc w:val="left"/>
+      <w:pPr>
+        <w:ind w:left="2880" w:hanging="360"/>
+      </w:pPr>
+      <w:rPr>
+        <w:rFonts w:ascii="Symbol" w:hAnsi="Symbol" w:hint="default"/>
+      </w:rPr>
+    </w:lvl>
+    <w:lvl w:ilvl="4" w:tplc="0C070003" w:tentative="1">
+      <w:start w:val="1"/>
+      <w:numFmt w:val="bullet"/>
+      <w:lvlText w:val="o"/>
+      <w:lvlJc w:val="left"/>
+      <w:pPr>
+        <w:ind w:left="3600" w:hanging="360"/>
+      </w:pPr>
+      <w:rPr>
+        <w:rFonts w:ascii="Courier New" w:hAnsi="Courier New" w:cs="Courier New" w:hint="default"/>
+      </w:rPr>
+    </w:lvl>
+    <w:lvl w:ilvl="5" w:tplc="0C070005" w:tentative="1">
+      <w:start w:val="1"/>
+      <w:numFmt w:val="bullet"/>
+      <w:lvlText w:val=""/>
+      <w:lvlJc w:val="left"/>
+      <w:pPr>
+        <w:ind w:left="4320" w:hanging="360"/>
+      </w:pPr>
+      <w:rPr>
+        <w:rFonts w:ascii="Wingdings" w:hAnsi="Wingdings" w:hint="default"/>
+      </w:rPr>
+    </w:lvl>
+    <w:lvl w:ilvl="6" w:tplc="0C070001" w:tentative="1">
+      <w:start w:val="1"/>
+      <w:numFmt w:val="bullet"/>
+      <w:lvlText w:val=""/>
+      <w:lvlJc w:val="left"/>
+      <w:pPr>
+        <w:ind w:left="5040" w:hanging="360"/>
+      </w:pPr>
+      <w:rPr>
+        <w:rFonts w:ascii="Symbol" w:hAnsi="Symbol" w:hint="default"/>
+      </w:rPr>
+    </w:lvl>
+    <w:lvl w:ilvl="7" w:tplc="0C070003" w:tentative="1">
+      <w:start w:val="1"/>
+      <w:numFmt w:val="bullet"/>
+      <w:lvlText w:val="o"/>
+      <w:lvlJc w:val="left"/>
+      <w:pPr>
+        <w:ind w:left="5760" w:hanging="360"/>
+      </w:pPr>
+      <w:rPr>
+        <w:rFonts w:ascii="Courier New" w:hAnsi="Courier New" w:cs="Courier New" w:hint="default"/>
+      </w:rPr>
+    </w:lvl>
+    <w:lvl w:ilvl="8" w:tplc="0C070005" w:tentative="1">
+      <w:start w:val="1"/>
+      <w:numFmt w:val="bullet"/>
+      <w:lvlText w:val=""/>
+      <w:lvlJc w:val="left"/>
+      <w:pPr>
+        <w:ind w:left="6480" w:hanging="360"/>
+      </w:pPr>
+      <w:rPr>
+        <w:rFonts w:ascii="Wingdings" w:hAnsi="Wingdings" w:hint="default"/>
+      </w:rPr>
+    </w:lvl>
+  </w:abstractNum>
+  <w:abstractNum w:abstractNumId="2" w15:restartNumberingAfterBreak="0">
+    <w:nsid w:val="5AFD548B"/>
+    <w:multiLevelType w:val="hybridMultilevel"/>
+    <w:tmpl w:val="23C6C218"/>
+    <w:lvl w:ilvl="0" w:tplc="0C070001">
+      <w:start w:val="1"/>
+      <w:numFmt w:val="bullet"/>
+      <w:lvlText w:val=""/>
+      <w:lvlJc w:val="left"/>
+      <w:pPr>
+        <w:ind w:left="720" w:hanging="360"/>
+      </w:pPr>
+      <w:rPr>
+        <w:rFonts w:ascii="Symbol" w:hAnsi="Symbol" w:hint="default"/>
+      </w:rPr>
+    </w:lvl>
+    <w:lvl w:ilvl="1" w:tplc="0C070003" w:tentative="1">
+      <w:start w:val="1"/>
+      <w:numFmt w:val="bullet"/>
+      <w:lvlText w:val="o"/>
+      <w:lvlJc w:val="left"/>
+      <w:pPr>
+        <w:ind w:left="1440" w:hanging="360"/>
+      </w:pPr>
+      <w:rPr>
+        <w:rFonts w:ascii="Courier New" w:hAnsi="Courier New" w:cs="Courier New" w:hint="default"/>
+      </w:rPr>
+    </w:lvl>
+    <w:lvl w:ilvl="2" w:tplc="0C070005" w:tentative="1">
+      <w:start w:val="1"/>
+      <w:numFmt w:val="bullet"/>
+      <w:lvlText w:val=""/>
+      <w:lvlJc w:val="left"/>
+      <w:pPr>
+        <w:ind w:left="2160" w:hanging="360"/>
+      </w:pPr>
+      <w:rPr>
+        <w:rFonts w:ascii="Wingdings" w:hAnsi="Wingdings" w:hint="default"/>
+      </w:rPr>
+    </w:lvl>
+    <w:lvl w:ilvl="3" w:tplc="0C070001" w:tentative="1">
+      <w:start w:val="1"/>
+      <w:numFmt w:val="bullet"/>
+      <w:lvlText w:val=""/>
+      <w:lvlJc w:val="left"/>
+      <w:pPr>
+        <w:ind w:left="2880" w:hanging="360"/>
+      </w:pPr>
+      <w:rPr>
+        <w:rFonts w:ascii="Symbol" w:hAnsi="Symbol" w:hint="default"/>
+      </w:rPr>
+    </w:lvl>
+    <w:lvl w:ilvl="4" w:tplc="0C070003" w:tentative="1">
+      <w:start w:val="1"/>
+      <w:numFmt w:val="bullet"/>
+      <w:lvlText w:val="o"/>
+      <w:lvlJc w:val="left"/>
+      <w:pPr>
+        <w:ind w:left="3600" w:hanging="360"/>
+      </w:pPr>
+      <w:rPr>
+        <w:rFonts w:ascii="Courier New" w:hAnsi="Courier New" w:cs="Courier New" w:hint="default"/>
+      </w:rPr>
+    </w:lvl>
+    <w:lvl w:ilvl="5" w:tplc="0C070005" w:tentative="1">
+      <w:start w:val="1"/>
+      <w:numFmt w:val="bullet"/>
+      <w:lvlText w:val=""/>
+      <w:lvlJc w:val="left"/>
+      <w:pPr>
+        <w:ind w:left="4320" w:hanging="360"/>
+      </w:pPr>
+      <w:rPr>
+        <w:rFonts w:ascii="Wingdings" w:hAnsi="Wingdings" w:hint="default"/>
+      </w:rPr>
+    </w:lvl>
+    <w:lvl w:ilvl="6" w:tplc="0C070001" w:tentative="1">
+      <w:start w:val="1"/>
+      <w:numFmt w:val="bullet"/>
+      <w:lvlText w:val=""/>
+      <w:lvlJc w:val="left"/>
+      <w:pPr>
+        <w:ind w:left="5040" w:hanging="360"/>
+      </w:pPr>
+      <w:rPr>
+        <w:rFonts w:ascii="Symbol" w:hAnsi="Symbol" w:hint="default"/>
+      </w:rPr>
+    </w:lvl>
+    <w:lvl w:ilvl="7" w:tplc="0C070003" w:tentative="1">
+      <w:start w:val="1"/>
+      <w:numFmt w:val="bullet"/>
+      <w:lvlText w:val="o"/>
+      <w:lvlJc w:val="left"/>
+      <w:pPr>
+        <w:ind w:left="5760" w:hanging="360"/>
+      </w:pPr>
+      <w:rPr>
+        <w:rFonts w:ascii="Courier New" w:hAnsi="Courier New" w:cs="Courier New" w:hint="default"/>
+      </w:rPr>
+    </w:lvl>
+    <w:lvl w:ilvl="8" w:tplc="0C070005" w:tentative="1">
+      <w:start w:val="1"/>
+      <w:numFmt w:val="bullet"/>
+      <w:lvlText w:val=""/>
+      <w:lvlJc w:val="left"/>
+      <w:pPr>
+        <w:ind w:left="6480" w:hanging="360"/>
+      </w:pPr>
+      <w:rPr>
+        <w:rFonts w:ascii="Wingdings" w:hAnsi="Wingdings" w:hint="default"/>
+      </w:rPr>
+    </w:lvl>
+  </w:abstractNum>
+  <w:abstractNum w:abstractNumId="3" w15:restartNumberingAfterBreak="0">
+    <w:nsid w:val="74C03F3A"/>
+    <w:multiLevelType w:val="hybridMultilevel"/>
+    <w:tmpl w:val="C4D82F9A"/>
+    <w:lvl w:ilvl="0" w:tplc="0C070001">
+      <w:start w:val="1"/>
+      <w:numFmt w:val="bullet"/>
+      <w:lvlText w:val=""/>
+      <w:lvlJc w:val="left"/>
+      <w:pPr>
+        <w:ind w:left="720" w:hanging="360"/>
+      </w:pPr>
+      <w:rPr>
+        <w:rFonts w:ascii="Symbol" w:hAnsi="Symbol" w:hint="default"/>
+      </w:rPr>
+    </w:lvl>
+    <w:lvl w:ilvl="1" w:tplc="0C070003" w:tentative="1">
+      <w:start w:val="1"/>
+      <w:numFmt w:val="bullet"/>
+      <w:lvlText w:val="o"/>
+      <w:lvlJc w:val="left"/>
+      <w:pPr>
+        <w:ind w:left="1440" w:hanging="360"/>
+      </w:pPr>
+      <w:rPr>
+        <w:rFonts w:ascii="Courier New" w:hAnsi="Courier New" w:cs="Courier New" w:hint="default"/>
+      </w:rPr>
+    </w:lvl>
+    <w:lvl w:ilvl="2" w:tplc="0C070005" w:tentative="1">
+      <w:start w:val="1"/>
+      <w:numFmt w:val="bullet"/>
+      <w:lvlText w:val=""/>
+      <w:lvlJc w:val="left"/>
+      <w:pPr>
+        <w:ind w:left="2160" w:hanging="360"/>
+      </w:pPr>
+      <w:rPr>
+        <w:rFonts w:ascii="Wingdings" w:hAnsi="Wingdings" w:hint="default"/>
+      </w:rPr>
+    </w:lvl>
+    <w:lvl w:ilvl="3" w:tplc="0C070001" w:tentative="1">
+      <w:start w:val="1"/>
+      <w:numFmt w:val="bullet"/>
+      <w:lvlText w:val=""/>
+      <w:lvlJc w:val="left"/>
+      <w:pPr>
+        <w:ind w:left="2880" w:hanging="360"/>
+      </w:pPr>
+      <w:rPr>
+        <w:rFonts w:ascii="Symbol" w:hAnsi="Symbol" w:hint="default"/>
+      </w:rPr>
+    </w:lvl>
+    <w:lvl w:ilvl="4" w:tplc="0C070003" w:tentative="1">
+      <w:start w:val="1"/>
+      <w:numFmt w:val="bullet"/>
+      <w:lvlText w:val="o"/>
+      <w:lvlJc w:val="left"/>
+      <w:pPr>
+        <w:ind w:left="3600" w:hanging="360"/>
+      </w:pPr>
+      <w:rPr>
+        <w:rFonts w:ascii="Courier New" w:hAnsi="Courier New" w:cs="Courier New" w:hint="default"/>
+      </w:rPr>
+    </w:lvl>
+    <w:lvl w:ilvl="5" w:tplc="0C070005" w:tentative="1">
+      <w:start w:val="1"/>
+      <w:numFmt w:val="bullet"/>
+      <w:lvlText w:val=""/>
+      <w:lvlJc w:val="left"/>
+      <w:pPr>
+        <w:ind w:left="4320" w:hanging="360"/>
+      </w:pPr>
+      <w:rPr>
+        <w:rFonts w:ascii="Wingdings" w:hAnsi="Wingdings" w:hint="default"/>
+      </w:rPr>
+    </w:lvl>
+    <w:lvl w:ilvl="6" w:tplc="0C070001" w:tentative="1">
+      <w:start w:val="1"/>
+      <w:numFmt w:val="bullet"/>
+      <w:lvlText w:val=""/>
+      <w:lvlJc w:val="left"/>
+      <w:pPr>
+        <w:ind w:left="5040" w:hanging="360"/>
+      </w:pPr>
+      <w:rPr>
+        <w:rFonts w:ascii="Symbol" w:hAnsi="Symbol" w:hint="default"/>
+      </w:rPr>
+    </w:lvl>
+    <w:lvl w:ilvl="7" w:tplc="0C070003" w:tentative="1">
+      <w:start w:val="1"/>
+      <w:numFmt w:val="bullet"/>
+      <w:lvlText w:val="o"/>
+      <w:lvlJc w:val="left"/>
+      <w:pPr>
+        <w:ind w:left="5760" w:hanging="360"/>
+      </w:pPr>
+      <w:rPr>
+        <w:rFonts w:ascii="Courier New" w:hAnsi="Courier New" w:cs="Courier New" w:hint="default"/>
+      </w:rPr>
+    </w:lvl>
+    <w:lvl w:ilvl="8" w:tplc="0C070005" w:tentative="1">
+      <w:start w:val="1"/>
+      <w:numFmt w:val="bullet"/>
+      <w:lvlText w:val=""/>
+      <w:lvlJc w:val="left"/>
+      <w:pPr>
+        <w:ind w:left="6480" w:hanging="360"/>
+      </w:pPr>
+      <w:rPr>
+        <w:rFonts w:ascii="Wingdings" w:hAnsi="Wingdings" w:hint="default"/>
+      </w:rPr>
+    </w:lvl>
+  </w:abstractNum>
+  <w:num w:numId="1" w16cid:durableId="1381056151">
+    <w:abstractNumId w:val="2"/>
+  </w:num>
+  <w:num w:numId="2" w16cid:durableId="579490050">
+    <w:abstractNumId w:val="3"/>
+  </w:num>
+  <w:num w:numId="3" w16cid:durableId="2103522022">
+    <w:abstractNumId w:val="1"/>
+  </w:num>
+  <w:num w:numId="4" w16cid:durableId="1214273354">
+    <w:abstractNumId w:val="0"/>
+  </w:num>
+</w:numbering>
 </file>
 
 <file path=word/styles.xml><?xml version="1.0" encoding="utf-8"?>
@@ -3056,7 +5020,6 @@
   <w:style w:type="character" w:default="1" w:styleId="Absatz-Standardschriftart">
     <w:name w:val="Default Paragraph Font"/>
     <w:uiPriority w:val="1"/>
-    <w:semiHidden/>
     <w:unhideWhenUsed/>
   </w:style>
   <w:style w:type="table" w:default="1" w:styleId="NormaleTabelle">

</xml_diff>

<commit_message>
added unique feature description
</commit_message>
<xml_diff>
--- a/Dokumente/Protokoll.docx
+++ b/Dokumente/Protokoll.docx
@@ -15,14 +15,12 @@
         </w:rPr>
         <w:t xml:space="preserve">SWEN2 Tour Planner – </w:t>
       </w:r>
-      <w:proofErr w:type="spellStart"/>
-      <w:r>
-        <w:rPr>
-          <w:lang w:val="en-GB"/>
-        </w:rPr>
-        <w:t>Protokoll</w:t>
-      </w:r>
-      <w:proofErr w:type="spellEnd"/>
+      <w:r>
+        <w:rPr>
+          <w:lang w:val="en-GB"/>
+        </w:rPr>
+        <w:t>Protocol</w:t>
+      </w:r>
     </w:p>
     <w:p>
       <w:pPr>
@@ -800,21 +798,7 @@
         <w:rPr>
           <w:lang w:val="en-GB"/>
         </w:rPr>
-        <w:t xml:space="preserve">user gets write permission on “Description”, “From:”, “To:”, “Transport </w:t>
-      </w:r>
-      <w:proofErr w:type="gramStart"/>
-      <w:r>
-        <w:rPr>
-          <w:lang w:val="en-GB"/>
-        </w:rPr>
-        <w:t>Type:“</w:t>
-      </w:r>
-      <w:proofErr w:type="gramEnd"/>
-      <w:r>
-        <w:rPr>
-          <w:lang w:val="en-GB"/>
-        </w:rPr>
-        <w:t xml:space="preserve"> fields</w:t>
+        <w:t>user gets write permission on “Description”, “From:”, “To:”, “Transport Type:“ fields</w:t>
       </w:r>
       <w:r>
         <w:rPr>
@@ -2610,25 +2594,7 @@
           <w:bCs/>
           <w:lang w:val="en-GB"/>
         </w:rPr>
-        <w:t xml:space="preserve">focus entirely on the </w:t>
-      </w:r>
-      <w:proofErr w:type="spellStart"/>
-      <w:r>
-        <w:rPr>
-          <w:b/>
-          <w:bCs/>
-          <w:lang w:val="en-GB"/>
-        </w:rPr>
-        <w:t>MainModel</w:t>
-      </w:r>
-      <w:proofErr w:type="spellEnd"/>
-      <w:r>
-        <w:rPr>
-          <w:b/>
-          <w:bCs/>
-          <w:lang w:val="en-GB"/>
-        </w:rPr>
-        <w:t xml:space="preserve"> class</w:t>
+        <w:t>focus entirely on the MainModel class</w:t>
       </w:r>
       <w:r>
         <w:rPr>
@@ -2660,21 +2626,7 @@
         <w:rPr>
           <w:lang w:val="en-GB"/>
         </w:rPr>
-        <w:t xml:space="preserve">Why </w:t>
-      </w:r>
-      <w:proofErr w:type="spellStart"/>
-      <w:r>
-        <w:rPr>
-          <w:lang w:val="en-GB"/>
-        </w:rPr>
-        <w:t>MainModel</w:t>
-      </w:r>
-      <w:proofErr w:type="spellEnd"/>
-      <w:r>
-        <w:rPr>
-          <w:lang w:val="en-GB"/>
-        </w:rPr>
-        <w:t>?</w:t>
+        <w:t>Why MainModel?</w:t>
       </w:r>
     </w:p>
     <w:p>
@@ -2774,7 +2726,6 @@
           <w:lang w:val="en-GB"/>
         </w:rPr>
       </w:pPr>
-      <w:proofErr w:type="spellStart"/>
       <w:r>
         <w:rPr>
           <w:b/>
@@ -2783,7 +2734,6 @@
         </w:rPr>
         <w:t>addTour</w:t>
       </w:r>
-      <w:proofErr w:type="spellEnd"/>
       <w:r>
         <w:rPr>
           <w:b/>
@@ -2842,7 +2792,6 @@
           <w:lang w:val="en-GB"/>
         </w:rPr>
       </w:pPr>
-      <w:proofErr w:type="spellStart"/>
       <w:r>
         <w:rPr>
           <w:b/>
@@ -2851,7 +2800,6 @@
         </w:rPr>
         <w:t>addTourLog</w:t>
       </w:r>
-      <w:proofErr w:type="spellEnd"/>
       <w:r>
         <w:rPr>
           <w:b/>
@@ -2930,7 +2878,6 @@
           <w:lang w:val="en-GB"/>
         </w:rPr>
       </w:pPr>
-      <w:proofErr w:type="spellStart"/>
       <w:r>
         <w:rPr>
           <w:b/>
@@ -2939,7 +2886,6 @@
         </w:rPr>
         <w:t>editTour</w:t>
       </w:r>
-      <w:proofErr w:type="spellEnd"/>
       <w:r>
         <w:rPr>
           <w:b/>
@@ -2990,13 +2936,7 @@
         <w:rPr>
           <w:lang w:val="en-GB"/>
         </w:rPr>
-        <w:t>:</w:t>
-      </w:r>
-      <w:r>
-        <w:rPr>
-          <w:lang w:val="en-GB"/>
-        </w:rPr>
-        <w:t xml:space="preserve"> </w:t>
+        <w:t xml:space="preserve">: </w:t>
       </w:r>
       <w:r>
         <w:rPr>
@@ -3024,7 +2964,6 @@
           <w:lang w:val="en-GB"/>
         </w:rPr>
       </w:pPr>
-      <w:proofErr w:type="spellStart"/>
       <w:r>
         <w:rPr>
           <w:b/>
@@ -3033,7 +2972,6 @@
         </w:rPr>
         <w:t>editTourLog</w:t>
       </w:r>
-      <w:proofErr w:type="spellEnd"/>
       <w:r>
         <w:rPr>
           <w:b/>
@@ -3084,13 +3022,7 @@
         <w:rPr>
           <w:lang w:val="en-GB"/>
         </w:rPr>
-        <w:t>:</w:t>
-      </w:r>
-      <w:r>
-        <w:rPr>
-          <w:lang w:val="en-GB"/>
-        </w:rPr>
-        <w:t xml:space="preserve"> </w:t>
+        <w:t xml:space="preserve">: </w:t>
       </w:r>
       <w:r>
         <w:rPr>
@@ -3112,7 +3044,6 @@
           <w:lang w:val="en-GB"/>
         </w:rPr>
       </w:pPr>
-      <w:proofErr w:type="spellStart"/>
       <w:r>
         <w:rPr>
           <w:b/>
@@ -3121,7 +3052,6 @@
         </w:rPr>
         <w:t>deleteTour</w:t>
       </w:r>
-      <w:proofErr w:type="spellEnd"/>
       <w:r>
         <w:rPr>
           <w:b/>
@@ -3150,13 +3080,7 @@
         <w:rPr>
           <w:lang w:val="en-GB"/>
         </w:rPr>
-        <w:t>– Scenario:</w:t>
-      </w:r>
-      <w:r>
-        <w:rPr>
-          <w:lang w:val="en-GB"/>
-        </w:rPr>
-        <w:t xml:space="preserve"> </w:t>
+        <w:t xml:space="preserve">– Scenario: </w:t>
       </w:r>
       <w:r>
         <w:rPr>
@@ -3178,7 +3102,6 @@
           <w:lang w:val="en-GB"/>
         </w:rPr>
       </w:pPr>
-      <w:proofErr w:type="spellStart"/>
       <w:r>
         <w:rPr>
           <w:b/>
@@ -3187,7 +3110,6 @@
         </w:rPr>
         <w:t>deleteTourLog</w:t>
       </w:r>
-      <w:proofErr w:type="spellEnd"/>
       <w:r>
         <w:rPr>
           <w:b/>
@@ -3230,13 +3152,7 @@
         <w:rPr>
           <w:lang w:val="en-GB"/>
         </w:rPr>
-        <w:t>:</w:t>
-      </w:r>
-      <w:r>
-        <w:rPr>
-          <w:lang w:val="en-GB"/>
-        </w:rPr>
-        <w:t xml:space="preserve"> </w:t>
+        <w:t xml:space="preserve">: </w:t>
       </w:r>
       <w:r>
         <w:rPr>
@@ -3264,7 +3180,6 @@
           <w:lang w:val="en-GB"/>
         </w:rPr>
       </w:pPr>
-      <w:proofErr w:type="spellStart"/>
       <w:r>
         <w:rPr>
           <w:b/>
@@ -3273,7 +3188,6 @@
         </w:rPr>
         <w:t>setTourPopularity</w:t>
       </w:r>
-      <w:proofErr w:type="spellEnd"/>
       <w:r>
         <w:rPr>
           <w:b/>
@@ -3308,13 +3222,7 @@
         <w:rPr>
           <w:lang w:val="en-GB"/>
         </w:rPr>
-        <w:t>:</w:t>
-      </w:r>
-      <w:r>
-        <w:rPr>
-          <w:lang w:val="en-GB"/>
-        </w:rPr>
-        <w:t xml:space="preserve"> </w:t>
+        <w:t xml:space="preserve">: </w:t>
       </w:r>
       <w:r>
         <w:rPr>
@@ -3336,7 +3244,6 @@
           <w:lang w:val="en-GB"/>
         </w:rPr>
       </w:pPr>
-      <w:proofErr w:type="spellStart"/>
       <w:r>
         <w:rPr>
           <w:b/>
@@ -3345,7 +3252,6 @@
         </w:rPr>
         <w:t>setTourChildFriendliness</w:t>
       </w:r>
-      <w:proofErr w:type="spellEnd"/>
       <w:r>
         <w:rPr>
           <w:b/>
@@ -3380,13 +3286,7 @@
         <w:rPr>
           <w:lang w:val="en-GB"/>
         </w:rPr>
-        <w:t>:</w:t>
-      </w:r>
-      <w:r>
-        <w:rPr>
-          <w:lang w:val="en-GB"/>
-        </w:rPr>
-        <w:t xml:space="preserve"> </w:t>
+        <w:t xml:space="preserve">: </w:t>
       </w:r>
       <w:r>
         <w:rPr>
@@ -3420,7 +3320,6 @@
           <w:lang w:val="en-GB"/>
         </w:rPr>
       </w:pPr>
-      <w:proofErr w:type="spellStart"/>
       <w:r>
         <w:rPr>
           <w:b/>
@@ -3429,7 +3328,6 @@
         </w:rPr>
         <w:t>addTourLogPreCheck</w:t>
       </w:r>
-      <w:proofErr w:type="spellEnd"/>
       <w:r>
         <w:rPr>
           <w:b/>
@@ -3456,13 +3354,7 @@
         <w:rPr>
           <w:lang w:val="en-GB"/>
         </w:rPr>
-        <w:t>:</w:t>
-      </w:r>
-      <w:r>
-        <w:rPr>
-          <w:lang w:val="en-GB"/>
-        </w:rPr>
-        <w:t xml:space="preserve"> </w:t>
+        <w:t xml:space="preserve">: </w:t>
       </w:r>
       <w:r>
         <w:rPr>
@@ -3484,7 +3376,6 @@
           <w:lang w:val="en-GB"/>
         </w:rPr>
       </w:pPr>
-      <w:proofErr w:type="spellStart"/>
       <w:r>
         <w:rPr>
           <w:b/>
@@ -3493,7 +3384,6 @@
         </w:rPr>
         <w:t>importTourJson</w:t>
       </w:r>
-      <w:proofErr w:type="spellEnd"/>
       <w:r>
         <w:rPr>
           <w:b/>
@@ -3536,13 +3426,7 @@
         <w:rPr>
           <w:lang w:val="en-GB"/>
         </w:rPr>
-        <w:t>:</w:t>
-      </w:r>
-      <w:r>
-        <w:rPr>
-          <w:lang w:val="en-GB"/>
-        </w:rPr>
-        <w:t xml:space="preserve"> </w:t>
+        <w:t xml:space="preserve">: </w:t>
       </w:r>
       <w:r>
         <w:rPr>
@@ -3580,35 +3464,7 @@
         <w:rPr>
           <w:lang w:val="en-GB"/>
         </w:rPr>
-        <w:t xml:space="preserve">We used Mockito to mock the </w:t>
-      </w:r>
-      <w:proofErr w:type="spellStart"/>
-      <w:r>
-        <w:rPr>
-          <w:lang w:val="en-GB"/>
-        </w:rPr>
-        <w:t>TourService</w:t>
-      </w:r>
-      <w:proofErr w:type="spellEnd"/>
-      <w:r>
-        <w:rPr>
-          <w:lang w:val="en-GB"/>
-        </w:rPr>
-        <w:t xml:space="preserve"> and </w:t>
-      </w:r>
-      <w:proofErr w:type="spellStart"/>
-      <w:r>
-        <w:rPr>
-          <w:lang w:val="en-GB"/>
-        </w:rPr>
-        <w:t>TourLogService</w:t>
-      </w:r>
-      <w:proofErr w:type="spellEnd"/>
-      <w:r>
-        <w:rPr>
-          <w:lang w:val="en-GB"/>
-        </w:rPr>
-        <w:t xml:space="preserve"> classes</w:t>
+        <w:t>We used Mockito to mock the TourService and TourLogService classes</w:t>
       </w:r>
     </w:p>
     <w:p>
@@ -3626,21 +3482,7 @@
         <w:rPr>
           <w:lang w:val="en-GB"/>
         </w:rPr>
-        <w:t>We used reflection to set private fields (</w:t>
-      </w:r>
-      <w:proofErr w:type="spellStart"/>
-      <w:r>
-        <w:rPr>
-          <w:lang w:val="en-GB"/>
-        </w:rPr>
-        <w:t>currentTourLog</w:t>
-      </w:r>
-      <w:proofErr w:type="spellEnd"/>
-      <w:r>
-        <w:rPr>
-          <w:lang w:val="en-GB"/>
-        </w:rPr>
-        <w:t>)</w:t>
+        <w:t>We used reflection to set private fields (currentTourLog)</w:t>
       </w:r>
     </w:p>
     <w:p>
@@ -3690,21 +3532,7 @@
         <w:rPr>
           <w:lang w:val="en-GB"/>
         </w:rPr>
-        <w:t xml:space="preserve">Covered nearly all public methods of the </w:t>
-      </w:r>
-      <w:proofErr w:type="spellStart"/>
-      <w:r>
-        <w:rPr>
-          <w:lang w:val="en-GB"/>
-        </w:rPr>
-        <w:t>MainModel</w:t>
-      </w:r>
-      <w:proofErr w:type="spellEnd"/>
-      <w:r>
-        <w:rPr>
-          <w:lang w:val="en-GB"/>
-        </w:rPr>
-        <w:t xml:space="preserve"> class</w:t>
+        <w:t>Covered nearly all public methods of the MainModel class</w:t>
       </w:r>
     </w:p>
     <w:p>
@@ -3759,10 +3587,427 @@
     </w:p>
     <w:p>
       <w:pPr>
-        <w:rPr>
-          <w:lang w:val="en-GB"/>
-        </w:rPr>
-      </w:pPr>
+        <w:pStyle w:val="berschrift3"/>
+        <w:rPr>
+          <w:lang w:val="en-GB"/>
+        </w:rPr>
+      </w:pPr>
+      <w:r>
+        <w:rPr>
+          <w:lang w:val="en-GB"/>
+        </w:rPr>
+        <w:t>Description</w:t>
+      </w:r>
+    </w:p>
+    <w:p>
+      <w:pPr>
+        <w:rPr>
+          <w:lang w:val="en-GB"/>
+        </w:rPr>
+      </w:pPr>
+      <w:r>
+        <w:rPr>
+          <w:lang w:val="en-GB"/>
+        </w:rPr>
+        <w:t xml:space="preserve">Our application integrates an </w:t>
+      </w:r>
+      <w:r>
+        <w:rPr>
+          <w:b/>
+          <w:bCs/>
+          <w:lang w:val="en-GB"/>
+        </w:rPr>
+        <w:t>interactive map view</w:t>
+      </w:r>
+      <w:r>
+        <w:rPr>
+          <w:lang w:val="en-GB"/>
+        </w:rPr>
+        <w:t xml:space="preserve"> into the JavaFX </w:t>
+      </w:r>
+      <w:r>
+        <w:rPr>
+          <w:lang w:val="en-GB"/>
+        </w:rPr>
+        <w:t>UI</w:t>
+      </w:r>
+      <w:r>
+        <w:rPr>
+          <w:lang w:val="en-GB"/>
+        </w:rPr>
+        <w:t xml:space="preserve">. This allows users to visualize tour routes in detail </w:t>
+      </w:r>
+      <w:r>
+        <w:rPr>
+          <w:lang w:val="en-GB"/>
+        </w:rPr>
+        <w:t>(</w:t>
+      </w:r>
+      <w:r>
+        <w:rPr>
+          <w:b/>
+          <w:bCs/>
+          <w:lang w:val="en-GB"/>
+        </w:rPr>
+        <w:t>zooming</w:t>
+      </w:r>
+      <w:r>
+        <w:rPr>
+          <w:lang w:val="en-GB"/>
+        </w:rPr>
+        <w:t xml:space="preserve">, </w:t>
+      </w:r>
+      <w:r>
+        <w:rPr>
+          <w:b/>
+          <w:bCs/>
+          <w:lang w:val="en-GB"/>
+        </w:rPr>
+        <w:t>panning</w:t>
+      </w:r>
+      <w:r>
+        <w:rPr>
+          <w:lang w:val="en-GB"/>
+        </w:rPr>
+        <w:t xml:space="preserve">, and </w:t>
+      </w:r>
+      <w:r>
+        <w:rPr>
+          <w:b/>
+          <w:bCs/>
+          <w:lang w:val="en-GB"/>
+        </w:rPr>
+        <w:t>live interaction</w:t>
+      </w:r>
+      <w:r>
+        <w:rPr>
+          <w:lang w:val="en-GB"/>
+        </w:rPr>
+        <w:t>)</w:t>
+      </w:r>
+      <w:r>
+        <w:rPr>
+          <w:lang w:val="en-GB"/>
+        </w:rPr>
+        <w:t xml:space="preserve"> all directly within the</w:t>
+      </w:r>
+      <w:r>
+        <w:rPr>
+          <w:lang w:val="en-GB"/>
+        </w:rPr>
+        <w:t xml:space="preserve"> Application</w:t>
+      </w:r>
+      <w:r>
+        <w:rPr>
+          <w:lang w:val="en-GB"/>
+        </w:rPr>
+        <w:t>.</w:t>
+      </w:r>
+    </w:p>
+    <w:p>
+      <w:pPr>
+        <w:pStyle w:val="berschrift3"/>
+        <w:rPr>
+          <w:lang w:val="en-GB"/>
+        </w:rPr>
+      </w:pPr>
+      <w:r>
+        <w:rPr>
+          <w:lang w:val="en-GB"/>
+        </w:rPr>
+        <w:t>How it works</w:t>
+      </w:r>
+    </w:p>
+    <w:p>
+      <w:pPr>
+        <w:pStyle w:val="Listenabsatz"/>
+        <w:numPr>
+          <w:ilvl w:val="0"/>
+          <w:numId w:val="4"/>
+        </w:numPr>
+        <w:rPr>
+          <w:lang w:val="en-GB"/>
+        </w:rPr>
+      </w:pPr>
+      <w:r>
+        <w:rPr>
+          <w:lang w:val="en-GB"/>
+        </w:rPr>
+        <w:t xml:space="preserve">We use a WebView component in JavaFX to </w:t>
+      </w:r>
+      <w:r>
+        <w:rPr>
+          <w:b/>
+          <w:bCs/>
+          <w:lang w:val="en-GB"/>
+        </w:rPr>
+        <w:t>embed an HTML file</w:t>
+      </w:r>
+      <w:r>
+        <w:rPr>
+          <w:lang w:val="en-GB"/>
+        </w:rPr>
+        <w:t>.</w:t>
+      </w:r>
+    </w:p>
+    <w:p>
+      <w:pPr>
+        <w:pStyle w:val="Listenabsatz"/>
+        <w:numPr>
+          <w:ilvl w:val="0"/>
+          <w:numId w:val="4"/>
+        </w:numPr>
+        <w:rPr>
+          <w:lang w:val="en-GB"/>
+        </w:rPr>
+      </w:pPr>
+      <w:r>
+        <w:rPr>
+          <w:lang w:val="en-GB"/>
+        </w:rPr>
+        <w:t xml:space="preserve">This HTML is dynamically generated using a </w:t>
+      </w:r>
+      <w:r>
+        <w:rPr>
+          <w:b/>
+          <w:bCs/>
+          <w:lang w:val="en-GB"/>
+        </w:rPr>
+        <w:t>GeoJSON response</w:t>
+      </w:r>
+      <w:r>
+        <w:rPr>
+          <w:lang w:val="en-GB"/>
+        </w:rPr>
+        <w:t xml:space="preserve"> from a routing API (like OpenRouteService).</w:t>
+      </w:r>
+    </w:p>
+    <w:p>
+      <w:pPr>
+        <w:pStyle w:val="Listenabsatz"/>
+        <w:numPr>
+          <w:ilvl w:val="0"/>
+          <w:numId w:val="4"/>
+        </w:numPr>
+        <w:rPr>
+          <w:lang w:val="en-GB"/>
+        </w:rPr>
+      </w:pPr>
+      <w:r>
+        <w:rPr>
+          <w:lang w:val="en-GB"/>
+        </w:rPr>
+        <w:t>The Java code reads a template HTML file (map_template.html) that contains Leaflet.js map logic.</w:t>
+      </w:r>
+    </w:p>
+    <w:p>
+      <w:pPr>
+        <w:pStyle w:val="Listenabsatz"/>
+        <w:numPr>
+          <w:ilvl w:val="0"/>
+          <w:numId w:val="4"/>
+        </w:numPr>
+        <w:rPr>
+          <w:lang w:val="en-GB"/>
+        </w:rPr>
+      </w:pPr>
+      <w:r>
+        <w:rPr>
+          <w:lang w:val="en-GB"/>
+        </w:rPr>
+        <w:t>The placeholder __GEOJSON__ is replaced with the real route data, creating a complete, working HTML map.</w:t>
+      </w:r>
+    </w:p>
+    <w:p>
+      <w:pPr>
+        <w:pStyle w:val="berschrift3"/>
+        <w:rPr>
+          <w:lang w:val="en-GB"/>
+        </w:rPr>
+      </w:pPr>
+      <w:r>
+        <w:rPr>
+          <w:lang w:val="en-GB"/>
+        </w:rPr>
+        <w:t>Technologies Involved</w:t>
+      </w:r>
+    </w:p>
+    <w:p>
+      <w:pPr>
+        <w:pStyle w:val="Listenabsatz"/>
+        <w:numPr>
+          <w:ilvl w:val="0"/>
+          <w:numId w:val="4"/>
+        </w:numPr>
+        <w:rPr>
+          <w:lang w:val="en-GB"/>
+        </w:rPr>
+      </w:pPr>
+      <w:r>
+        <w:rPr>
+          <w:b/>
+          <w:bCs/>
+          <w:lang w:val="en-GB"/>
+        </w:rPr>
+        <w:t>JavaFX</w:t>
+      </w:r>
+      <w:r>
+        <w:rPr>
+          <w:lang w:val="en-GB"/>
+        </w:rPr>
+        <w:t xml:space="preserve"> WebView</w:t>
+      </w:r>
+    </w:p>
+    <w:p>
+      <w:pPr>
+        <w:pStyle w:val="Listenabsatz"/>
+        <w:numPr>
+          <w:ilvl w:val="0"/>
+          <w:numId w:val="4"/>
+        </w:numPr>
+        <w:rPr>
+          <w:lang w:val="en-GB"/>
+        </w:rPr>
+      </w:pPr>
+      <w:r>
+        <w:rPr>
+          <w:b/>
+          <w:bCs/>
+          <w:lang w:val="en-GB"/>
+        </w:rPr>
+        <w:t>Leaflet.js</w:t>
+      </w:r>
+      <w:r>
+        <w:rPr>
+          <w:lang w:val="en-GB"/>
+        </w:rPr>
+        <w:t xml:space="preserve"> for map rendering</w:t>
+      </w:r>
+    </w:p>
+    <w:p>
+      <w:pPr>
+        <w:pStyle w:val="Listenabsatz"/>
+        <w:numPr>
+          <w:ilvl w:val="0"/>
+          <w:numId w:val="4"/>
+        </w:numPr>
+        <w:rPr>
+          <w:lang w:val="en-GB"/>
+        </w:rPr>
+      </w:pPr>
+      <w:r>
+        <w:rPr>
+          <w:b/>
+          <w:bCs/>
+          <w:lang w:val="en-GB"/>
+        </w:rPr>
+        <w:t>GeoJSON</w:t>
+      </w:r>
+      <w:r>
+        <w:rPr>
+          <w:lang w:val="en-GB"/>
+        </w:rPr>
+        <w:t xml:space="preserve"> route data</w:t>
+      </w:r>
+    </w:p>
+    <w:p>
+      <w:pPr>
+        <w:pStyle w:val="Listenabsatz"/>
+        <w:numPr>
+          <w:ilvl w:val="0"/>
+          <w:numId w:val="4"/>
+        </w:numPr>
+        <w:rPr>
+          <w:lang w:val="en-GB"/>
+        </w:rPr>
+      </w:pPr>
+      <w:r>
+        <w:rPr>
+          <w:lang w:val="en-GB"/>
+        </w:rPr>
+        <w:t xml:space="preserve">Custom </w:t>
+      </w:r>
+      <w:r>
+        <w:rPr>
+          <w:b/>
+          <w:bCs/>
+          <w:lang w:val="en-GB"/>
+        </w:rPr>
+        <w:t>HTML</w:t>
+      </w:r>
+      <w:r>
+        <w:rPr>
+          <w:lang w:val="en-GB"/>
+        </w:rPr>
+        <w:t xml:space="preserve"> </w:t>
+      </w:r>
+      <w:r>
+        <w:rPr>
+          <w:b/>
+          <w:bCs/>
+          <w:lang w:val="en-GB"/>
+        </w:rPr>
+        <w:t>template</w:t>
+      </w:r>
+      <w:r>
+        <w:rPr>
+          <w:lang w:val="en-GB"/>
+        </w:rPr>
+        <w:t xml:space="preserve"> with JavaScript injection</w:t>
+      </w:r>
+    </w:p>
+    <w:p>
+      <w:pPr>
+        <w:pStyle w:val="Listenabsatz"/>
+        <w:numPr>
+          <w:ilvl w:val="0"/>
+          <w:numId w:val="4"/>
+        </w:numPr>
+        <w:rPr>
+          <w:lang w:val="en-GB"/>
+        </w:rPr>
+      </w:pPr>
+      <w:r>
+        <w:rPr>
+          <w:b/>
+          <w:bCs/>
+          <w:lang w:val="en-GB"/>
+        </w:rPr>
+        <w:t>Temporary file I/O</w:t>
+      </w:r>
+      <w:r>
+        <w:rPr>
+          <w:lang w:val="en-GB"/>
+        </w:rPr>
+        <w:t xml:space="preserve"> for dynamic HTML content</w:t>
+      </w:r>
+    </w:p>
+    <w:p>
+      <w:pPr>
+        <w:pStyle w:val="berschrift3"/>
+        <w:rPr>
+          <w:lang w:val="en-GB"/>
+        </w:rPr>
+      </w:pPr>
+      <w:r>
+        <w:rPr>
+          <w:lang w:val="en-GB"/>
+        </w:rPr>
+        <w:t>Why it is unique</w:t>
+      </w:r>
+    </w:p>
+    <w:p>
+      <w:pPr>
+        <w:rPr>
+          <w:lang w:val="en-GB"/>
+        </w:rPr>
+      </w:pPr>
+      <w:r>
+        <w:rPr>
+          <w:lang w:val="en-GB"/>
+        </w:rPr>
+        <w:t>As our assignment suggests, we only need to show a picture of the map. What we instead did was create an immersive and interactive map experience within our JavaFX view.</w:t>
+      </w:r>
     </w:p>
     <w:p>
       <w:pPr>
@@ -3929,21 +4174,7 @@
       <w:rPr>
         <w:lang w:val="de-DE"/>
       </w:rPr>
-      <w:t xml:space="preserve">Fabio </w:t>
-    </w:r>
-    <w:proofErr w:type="spellStart"/>
-    <w:r>
-      <w:rPr>
-        <w:lang w:val="de-DE"/>
-      </w:rPr>
-      <w:t>Anzola</w:t>
-    </w:r>
-    <w:proofErr w:type="spellEnd"/>
-    <w:r>
-      <w:rPr>
-        <w:lang w:val="de-DE"/>
-      </w:rPr>
-      <w:t>, Nicolai Plachetzky</w:t>
+      <w:t>Fabio Anzola, Nicolai Plachetzky</w:t>
     </w:r>
   </w:p>
 </w:hdr>
@@ -4065,9 +4296,9 @@
     </w:lvl>
   </w:abstractNum>
   <w:abstractNum w:abstractNumId="1" w15:restartNumberingAfterBreak="0">
-    <w:nsid w:val="520B2D39"/>
+    <w:nsid w:val="29BA6D74"/>
     <w:multiLevelType w:val="hybridMultilevel"/>
-    <w:tmpl w:val="3BE08B04"/>
+    <w:tmpl w:val="AF6E94E0"/>
     <w:lvl w:ilvl="0" w:tplc="0C070001">
       <w:start w:val="1"/>
       <w:numFmt w:val="bullet"/>
@@ -4178,9 +4409,9 @@
     </w:lvl>
   </w:abstractNum>
   <w:abstractNum w:abstractNumId="2" w15:restartNumberingAfterBreak="0">
-    <w:nsid w:val="5AFD548B"/>
+    <w:nsid w:val="520B2D39"/>
     <w:multiLevelType w:val="hybridMultilevel"/>
-    <w:tmpl w:val="23C6C218"/>
+    <w:tmpl w:val="3BE08B04"/>
     <w:lvl w:ilvl="0" w:tplc="0C070001">
       <w:start w:val="1"/>
       <w:numFmt w:val="bullet"/>
@@ -4291,9 +4522,9 @@
     </w:lvl>
   </w:abstractNum>
   <w:abstractNum w:abstractNumId="3" w15:restartNumberingAfterBreak="0">
-    <w:nsid w:val="74C03F3A"/>
+    <w:nsid w:val="5932206C"/>
     <w:multiLevelType w:val="hybridMultilevel"/>
-    <w:tmpl w:val="C4D82F9A"/>
+    <w:tmpl w:val="FDBC9F52"/>
     <w:lvl w:ilvl="0" w:tplc="0C070001">
       <w:start w:val="1"/>
       <w:numFmt w:val="bullet"/>
@@ -4403,17 +4634,365 @@
       </w:rPr>
     </w:lvl>
   </w:abstractNum>
+  <w:abstractNum w:abstractNumId="4" w15:restartNumberingAfterBreak="0">
+    <w:nsid w:val="5AFD548B"/>
+    <w:multiLevelType w:val="hybridMultilevel"/>
+    <w:tmpl w:val="23C6C218"/>
+    <w:lvl w:ilvl="0" w:tplc="0C070001">
+      <w:start w:val="1"/>
+      <w:numFmt w:val="bullet"/>
+      <w:lvlText w:val=""/>
+      <w:lvlJc w:val="left"/>
+      <w:pPr>
+        <w:ind w:left="720" w:hanging="360"/>
+      </w:pPr>
+      <w:rPr>
+        <w:rFonts w:ascii="Symbol" w:hAnsi="Symbol" w:hint="default"/>
+      </w:rPr>
+    </w:lvl>
+    <w:lvl w:ilvl="1" w:tplc="0C070003" w:tentative="1">
+      <w:start w:val="1"/>
+      <w:numFmt w:val="bullet"/>
+      <w:lvlText w:val="o"/>
+      <w:lvlJc w:val="left"/>
+      <w:pPr>
+        <w:ind w:left="1440" w:hanging="360"/>
+      </w:pPr>
+      <w:rPr>
+        <w:rFonts w:ascii="Courier New" w:hAnsi="Courier New" w:cs="Courier New" w:hint="default"/>
+      </w:rPr>
+    </w:lvl>
+    <w:lvl w:ilvl="2" w:tplc="0C070005" w:tentative="1">
+      <w:start w:val="1"/>
+      <w:numFmt w:val="bullet"/>
+      <w:lvlText w:val=""/>
+      <w:lvlJc w:val="left"/>
+      <w:pPr>
+        <w:ind w:left="2160" w:hanging="360"/>
+      </w:pPr>
+      <w:rPr>
+        <w:rFonts w:ascii="Wingdings" w:hAnsi="Wingdings" w:hint="default"/>
+      </w:rPr>
+    </w:lvl>
+    <w:lvl w:ilvl="3" w:tplc="0C070001" w:tentative="1">
+      <w:start w:val="1"/>
+      <w:numFmt w:val="bullet"/>
+      <w:lvlText w:val=""/>
+      <w:lvlJc w:val="left"/>
+      <w:pPr>
+        <w:ind w:left="2880" w:hanging="360"/>
+      </w:pPr>
+      <w:rPr>
+        <w:rFonts w:ascii="Symbol" w:hAnsi="Symbol" w:hint="default"/>
+      </w:rPr>
+    </w:lvl>
+    <w:lvl w:ilvl="4" w:tplc="0C070003" w:tentative="1">
+      <w:start w:val="1"/>
+      <w:numFmt w:val="bullet"/>
+      <w:lvlText w:val="o"/>
+      <w:lvlJc w:val="left"/>
+      <w:pPr>
+        <w:ind w:left="3600" w:hanging="360"/>
+      </w:pPr>
+      <w:rPr>
+        <w:rFonts w:ascii="Courier New" w:hAnsi="Courier New" w:cs="Courier New" w:hint="default"/>
+      </w:rPr>
+    </w:lvl>
+    <w:lvl w:ilvl="5" w:tplc="0C070005" w:tentative="1">
+      <w:start w:val="1"/>
+      <w:numFmt w:val="bullet"/>
+      <w:lvlText w:val=""/>
+      <w:lvlJc w:val="left"/>
+      <w:pPr>
+        <w:ind w:left="4320" w:hanging="360"/>
+      </w:pPr>
+      <w:rPr>
+        <w:rFonts w:ascii="Wingdings" w:hAnsi="Wingdings" w:hint="default"/>
+      </w:rPr>
+    </w:lvl>
+    <w:lvl w:ilvl="6" w:tplc="0C070001" w:tentative="1">
+      <w:start w:val="1"/>
+      <w:numFmt w:val="bullet"/>
+      <w:lvlText w:val=""/>
+      <w:lvlJc w:val="left"/>
+      <w:pPr>
+        <w:ind w:left="5040" w:hanging="360"/>
+      </w:pPr>
+      <w:rPr>
+        <w:rFonts w:ascii="Symbol" w:hAnsi="Symbol" w:hint="default"/>
+      </w:rPr>
+    </w:lvl>
+    <w:lvl w:ilvl="7" w:tplc="0C070003" w:tentative="1">
+      <w:start w:val="1"/>
+      <w:numFmt w:val="bullet"/>
+      <w:lvlText w:val="o"/>
+      <w:lvlJc w:val="left"/>
+      <w:pPr>
+        <w:ind w:left="5760" w:hanging="360"/>
+      </w:pPr>
+      <w:rPr>
+        <w:rFonts w:ascii="Courier New" w:hAnsi="Courier New" w:cs="Courier New" w:hint="default"/>
+      </w:rPr>
+    </w:lvl>
+    <w:lvl w:ilvl="8" w:tplc="0C070005" w:tentative="1">
+      <w:start w:val="1"/>
+      <w:numFmt w:val="bullet"/>
+      <w:lvlText w:val=""/>
+      <w:lvlJc w:val="left"/>
+      <w:pPr>
+        <w:ind w:left="6480" w:hanging="360"/>
+      </w:pPr>
+      <w:rPr>
+        <w:rFonts w:ascii="Wingdings" w:hAnsi="Wingdings" w:hint="default"/>
+      </w:rPr>
+    </w:lvl>
+  </w:abstractNum>
+  <w:abstractNum w:abstractNumId="5" w15:restartNumberingAfterBreak="0">
+    <w:nsid w:val="5F8247B6"/>
+    <w:multiLevelType w:val="hybridMultilevel"/>
+    <w:tmpl w:val="91C24558"/>
+    <w:lvl w:ilvl="0" w:tplc="0C070001">
+      <w:start w:val="1"/>
+      <w:numFmt w:val="bullet"/>
+      <w:lvlText w:val=""/>
+      <w:lvlJc w:val="left"/>
+      <w:pPr>
+        <w:ind w:left="720" w:hanging="360"/>
+      </w:pPr>
+      <w:rPr>
+        <w:rFonts w:ascii="Symbol" w:hAnsi="Symbol" w:hint="default"/>
+      </w:rPr>
+    </w:lvl>
+    <w:lvl w:ilvl="1" w:tplc="0C070003" w:tentative="1">
+      <w:start w:val="1"/>
+      <w:numFmt w:val="bullet"/>
+      <w:lvlText w:val="o"/>
+      <w:lvlJc w:val="left"/>
+      <w:pPr>
+        <w:ind w:left="1440" w:hanging="360"/>
+      </w:pPr>
+      <w:rPr>
+        <w:rFonts w:ascii="Courier New" w:hAnsi="Courier New" w:cs="Courier New" w:hint="default"/>
+      </w:rPr>
+    </w:lvl>
+    <w:lvl w:ilvl="2" w:tplc="0C070005" w:tentative="1">
+      <w:start w:val="1"/>
+      <w:numFmt w:val="bullet"/>
+      <w:lvlText w:val=""/>
+      <w:lvlJc w:val="left"/>
+      <w:pPr>
+        <w:ind w:left="2160" w:hanging="360"/>
+      </w:pPr>
+      <w:rPr>
+        <w:rFonts w:ascii="Wingdings" w:hAnsi="Wingdings" w:hint="default"/>
+      </w:rPr>
+    </w:lvl>
+    <w:lvl w:ilvl="3" w:tplc="0C070001" w:tentative="1">
+      <w:start w:val="1"/>
+      <w:numFmt w:val="bullet"/>
+      <w:lvlText w:val=""/>
+      <w:lvlJc w:val="left"/>
+      <w:pPr>
+        <w:ind w:left="2880" w:hanging="360"/>
+      </w:pPr>
+      <w:rPr>
+        <w:rFonts w:ascii="Symbol" w:hAnsi="Symbol" w:hint="default"/>
+      </w:rPr>
+    </w:lvl>
+    <w:lvl w:ilvl="4" w:tplc="0C070003" w:tentative="1">
+      <w:start w:val="1"/>
+      <w:numFmt w:val="bullet"/>
+      <w:lvlText w:val="o"/>
+      <w:lvlJc w:val="left"/>
+      <w:pPr>
+        <w:ind w:left="3600" w:hanging="360"/>
+      </w:pPr>
+      <w:rPr>
+        <w:rFonts w:ascii="Courier New" w:hAnsi="Courier New" w:cs="Courier New" w:hint="default"/>
+      </w:rPr>
+    </w:lvl>
+    <w:lvl w:ilvl="5" w:tplc="0C070005" w:tentative="1">
+      <w:start w:val="1"/>
+      <w:numFmt w:val="bullet"/>
+      <w:lvlText w:val=""/>
+      <w:lvlJc w:val="left"/>
+      <w:pPr>
+        <w:ind w:left="4320" w:hanging="360"/>
+      </w:pPr>
+      <w:rPr>
+        <w:rFonts w:ascii="Wingdings" w:hAnsi="Wingdings" w:hint="default"/>
+      </w:rPr>
+    </w:lvl>
+    <w:lvl w:ilvl="6" w:tplc="0C070001" w:tentative="1">
+      <w:start w:val="1"/>
+      <w:numFmt w:val="bullet"/>
+      <w:lvlText w:val=""/>
+      <w:lvlJc w:val="left"/>
+      <w:pPr>
+        <w:ind w:left="5040" w:hanging="360"/>
+      </w:pPr>
+      <w:rPr>
+        <w:rFonts w:ascii="Symbol" w:hAnsi="Symbol" w:hint="default"/>
+      </w:rPr>
+    </w:lvl>
+    <w:lvl w:ilvl="7" w:tplc="0C070003" w:tentative="1">
+      <w:start w:val="1"/>
+      <w:numFmt w:val="bullet"/>
+      <w:lvlText w:val="o"/>
+      <w:lvlJc w:val="left"/>
+      <w:pPr>
+        <w:ind w:left="5760" w:hanging="360"/>
+      </w:pPr>
+      <w:rPr>
+        <w:rFonts w:ascii="Courier New" w:hAnsi="Courier New" w:cs="Courier New" w:hint="default"/>
+      </w:rPr>
+    </w:lvl>
+    <w:lvl w:ilvl="8" w:tplc="0C070005" w:tentative="1">
+      <w:start w:val="1"/>
+      <w:numFmt w:val="bullet"/>
+      <w:lvlText w:val=""/>
+      <w:lvlJc w:val="left"/>
+      <w:pPr>
+        <w:ind w:left="6480" w:hanging="360"/>
+      </w:pPr>
+      <w:rPr>
+        <w:rFonts w:ascii="Wingdings" w:hAnsi="Wingdings" w:hint="default"/>
+      </w:rPr>
+    </w:lvl>
+  </w:abstractNum>
+  <w:abstractNum w:abstractNumId="6" w15:restartNumberingAfterBreak="0">
+    <w:nsid w:val="74C03F3A"/>
+    <w:multiLevelType w:val="hybridMultilevel"/>
+    <w:tmpl w:val="C4D82F9A"/>
+    <w:lvl w:ilvl="0" w:tplc="0C070001">
+      <w:start w:val="1"/>
+      <w:numFmt w:val="bullet"/>
+      <w:lvlText w:val=""/>
+      <w:lvlJc w:val="left"/>
+      <w:pPr>
+        <w:ind w:left="720" w:hanging="360"/>
+      </w:pPr>
+      <w:rPr>
+        <w:rFonts w:ascii="Symbol" w:hAnsi="Symbol" w:hint="default"/>
+      </w:rPr>
+    </w:lvl>
+    <w:lvl w:ilvl="1" w:tplc="0C070003" w:tentative="1">
+      <w:start w:val="1"/>
+      <w:numFmt w:val="bullet"/>
+      <w:lvlText w:val="o"/>
+      <w:lvlJc w:val="left"/>
+      <w:pPr>
+        <w:ind w:left="1440" w:hanging="360"/>
+      </w:pPr>
+      <w:rPr>
+        <w:rFonts w:ascii="Courier New" w:hAnsi="Courier New" w:cs="Courier New" w:hint="default"/>
+      </w:rPr>
+    </w:lvl>
+    <w:lvl w:ilvl="2" w:tplc="0C070005" w:tentative="1">
+      <w:start w:val="1"/>
+      <w:numFmt w:val="bullet"/>
+      <w:lvlText w:val=""/>
+      <w:lvlJc w:val="left"/>
+      <w:pPr>
+        <w:ind w:left="2160" w:hanging="360"/>
+      </w:pPr>
+      <w:rPr>
+        <w:rFonts w:ascii="Wingdings" w:hAnsi="Wingdings" w:hint="default"/>
+      </w:rPr>
+    </w:lvl>
+    <w:lvl w:ilvl="3" w:tplc="0C070001" w:tentative="1">
+      <w:start w:val="1"/>
+      <w:numFmt w:val="bullet"/>
+      <w:lvlText w:val=""/>
+      <w:lvlJc w:val="left"/>
+      <w:pPr>
+        <w:ind w:left="2880" w:hanging="360"/>
+      </w:pPr>
+      <w:rPr>
+        <w:rFonts w:ascii="Symbol" w:hAnsi="Symbol" w:hint="default"/>
+      </w:rPr>
+    </w:lvl>
+    <w:lvl w:ilvl="4" w:tplc="0C070003" w:tentative="1">
+      <w:start w:val="1"/>
+      <w:numFmt w:val="bullet"/>
+      <w:lvlText w:val="o"/>
+      <w:lvlJc w:val="left"/>
+      <w:pPr>
+        <w:ind w:left="3600" w:hanging="360"/>
+      </w:pPr>
+      <w:rPr>
+        <w:rFonts w:ascii="Courier New" w:hAnsi="Courier New" w:cs="Courier New" w:hint="default"/>
+      </w:rPr>
+    </w:lvl>
+    <w:lvl w:ilvl="5" w:tplc="0C070005" w:tentative="1">
+      <w:start w:val="1"/>
+      <w:numFmt w:val="bullet"/>
+      <w:lvlText w:val=""/>
+      <w:lvlJc w:val="left"/>
+      <w:pPr>
+        <w:ind w:left="4320" w:hanging="360"/>
+      </w:pPr>
+      <w:rPr>
+        <w:rFonts w:ascii="Wingdings" w:hAnsi="Wingdings" w:hint="default"/>
+      </w:rPr>
+    </w:lvl>
+    <w:lvl w:ilvl="6" w:tplc="0C070001" w:tentative="1">
+      <w:start w:val="1"/>
+      <w:numFmt w:val="bullet"/>
+      <w:lvlText w:val=""/>
+      <w:lvlJc w:val="left"/>
+      <w:pPr>
+        <w:ind w:left="5040" w:hanging="360"/>
+      </w:pPr>
+      <w:rPr>
+        <w:rFonts w:ascii="Symbol" w:hAnsi="Symbol" w:hint="default"/>
+      </w:rPr>
+    </w:lvl>
+    <w:lvl w:ilvl="7" w:tplc="0C070003" w:tentative="1">
+      <w:start w:val="1"/>
+      <w:numFmt w:val="bullet"/>
+      <w:lvlText w:val="o"/>
+      <w:lvlJc w:val="left"/>
+      <w:pPr>
+        <w:ind w:left="5760" w:hanging="360"/>
+      </w:pPr>
+      <w:rPr>
+        <w:rFonts w:ascii="Courier New" w:hAnsi="Courier New" w:cs="Courier New" w:hint="default"/>
+      </w:rPr>
+    </w:lvl>
+    <w:lvl w:ilvl="8" w:tplc="0C070005" w:tentative="1">
+      <w:start w:val="1"/>
+      <w:numFmt w:val="bullet"/>
+      <w:lvlText w:val=""/>
+      <w:lvlJc w:val="left"/>
+      <w:pPr>
+        <w:ind w:left="6480" w:hanging="360"/>
+      </w:pPr>
+      <w:rPr>
+        <w:rFonts w:ascii="Wingdings" w:hAnsi="Wingdings" w:hint="default"/>
+      </w:rPr>
+    </w:lvl>
+  </w:abstractNum>
   <w:num w:numId="1" w16cid:durableId="1381056151">
-    <w:abstractNumId w:val="2"/>
+    <w:abstractNumId w:val="4"/>
   </w:num>
   <w:num w:numId="2" w16cid:durableId="579490050">
-    <w:abstractNumId w:val="3"/>
+    <w:abstractNumId w:val="6"/>
   </w:num>
   <w:num w:numId="3" w16cid:durableId="2103522022">
-    <w:abstractNumId w:val="1"/>
+    <w:abstractNumId w:val="2"/>
   </w:num>
   <w:num w:numId="4" w16cid:durableId="1214273354">
     <w:abstractNumId w:val="0"/>
+  </w:num>
+  <w:num w:numId="5" w16cid:durableId="1704209349">
+    <w:abstractNumId w:val="3"/>
+  </w:num>
+  <w:num w:numId="6" w16cid:durableId="1387801783">
+    <w:abstractNumId w:val="1"/>
+  </w:num>
+  <w:num w:numId="7" w16cid:durableId="1812139501">
+    <w:abstractNumId w:val="5"/>
   </w:num>
 </w:numbering>
 </file>
@@ -5375,6 +5954,19 @@
     <w:uiPriority w:val="99"/>
     <w:rsid w:val="00B27B55"/>
   </w:style>
+  <w:style w:type="character" w:styleId="HTMLCode">
+    <w:name w:val="HTML Code"/>
+    <w:basedOn w:val="Absatz-Standardschriftart"/>
+    <w:uiPriority w:val="99"/>
+    <w:semiHidden/>
+    <w:unhideWhenUsed/>
+    <w:rsid w:val="00D139F8"/>
+    <w:rPr>
+      <w:rFonts w:ascii="Courier New" w:eastAsia="Times New Roman" w:hAnsi="Courier New" w:cs="Courier New"/>
+      <w:sz w:val="20"/>
+      <w:szCs w:val="20"/>
+    </w:rPr>
+  </w:style>
 </w:styles>
 </file>
 

</xml_diff>

<commit_message>
changes to library decisions
</commit_message>
<xml_diff>
--- a/Dokumente/Protokoll.docx
+++ b/Dokumente/Protokoll.docx
@@ -6,17 +6,23 @@
       <w:pPr>
         <w:pStyle w:val="berschrift1"/>
         <w:rPr>
-          <w:lang w:val="en-GB"/>
-        </w:rPr>
-      </w:pPr>
-      <w:r>
-        <w:rPr>
+          <w:b/>
+          <w:bCs/>
+          <w:lang w:val="en-GB"/>
+        </w:rPr>
+      </w:pPr>
+      <w:r>
+        <w:rPr>
+          <w:b/>
+          <w:bCs/>
           <w:lang w:val="en-GB"/>
         </w:rPr>
         <w:t xml:space="preserve">SWEN2 Tour Planner – </w:t>
       </w:r>
       <w:r>
         <w:rPr>
+          <w:b/>
+          <w:bCs/>
           <w:lang w:val="en-GB"/>
         </w:rPr>
         <w:t>Protocol</w:t>
@@ -26,11 +32,15 @@
       <w:pPr>
         <w:pStyle w:val="berschrift2"/>
         <w:rPr>
-          <w:lang w:val="en-GB"/>
-        </w:rPr>
-      </w:pPr>
-      <w:r>
-        <w:rPr>
+          <w:b/>
+          <w:bCs/>
+          <w:lang w:val="en-GB"/>
+        </w:rPr>
+      </w:pPr>
+      <w:r>
+        <w:rPr>
+          <w:b/>
+          <w:bCs/>
           <w:lang w:val="en-GB"/>
         </w:rPr>
         <w:t>App Architecture</w:t>
@@ -64,11 +74,15 @@
       <w:pPr>
         <w:pStyle w:val="berschrift2"/>
         <w:rPr>
-          <w:lang w:val="en-GB"/>
-        </w:rPr>
-      </w:pPr>
-      <w:r>
-        <w:rPr>
+          <w:b/>
+          <w:bCs/>
+          <w:lang w:val="en-GB"/>
+        </w:rPr>
+      </w:pPr>
+      <w:r>
+        <w:rPr>
+          <w:b/>
+          <w:bCs/>
           <w:lang w:val="en-GB"/>
         </w:rPr>
         <w:lastRenderedPageBreak/>
@@ -76,6 +90,8 @@
       </w:r>
       <w:r>
         <w:rPr>
+          <w:b/>
+          <w:bCs/>
           <w:lang w:val="en-GB"/>
         </w:rPr>
         <w:t xml:space="preserve"> description (Diagrams)</w:t>
@@ -617,11 +633,15 @@
       <w:pPr>
         <w:pStyle w:val="berschrift2"/>
         <w:rPr>
-          <w:lang w:val="en-GB"/>
-        </w:rPr>
-      </w:pPr>
-      <w:r>
-        <w:rPr>
+          <w:b/>
+          <w:bCs/>
+          <w:lang w:val="en-GB"/>
+        </w:rPr>
+      </w:pPr>
+      <w:r>
+        <w:rPr>
+          <w:b/>
+          <w:bCs/>
           <w:lang w:val="en-GB"/>
         </w:rPr>
         <w:lastRenderedPageBreak/>
@@ -629,18 +649,24 @@
       </w:r>
       <w:r>
         <w:rPr>
+          <w:b/>
+          <w:bCs/>
           <w:lang w:val="en-GB"/>
         </w:rPr>
         <w:t xml:space="preserve">&amp; </w:t>
       </w:r>
       <w:r>
         <w:rPr>
+          <w:b/>
+          <w:bCs/>
           <w:lang w:val="en-GB"/>
         </w:rPr>
         <w:t>Wireframes</w:t>
       </w:r>
       <w:r>
         <w:rPr>
+          <w:b/>
+          <w:bCs/>
           <w:lang w:val="en-GB"/>
         </w:rPr>
         <w:t xml:space="preserve"> (Done)</w:t>
@@ -2995,15 +3021,559 @@
       <w:pPr>
         <w:pStyle w:val="berschrift2"/>
         <w:rPr>
-          <w:lang w:val="en-GB"/>
-        </w:rPr>
-      </w:pPr>
-      <w:r>
-        <w:rPr>
+          <w:b/>
+          <w:bCs/>
+          <w:lang w:val="en-GB"/>
+        </w:rPr>
+      </w:pPr>
+      <w:r>
+        <w:rPr>
+          <w:b/>
+          <w:bCs/>
           <w:lang w:val="en-GB"/>
         </w:rPr>
         <w:lastRenderedPageBreak/>
         <w:t>Library Decisions</w:t>
+      </w:r>
+    </w:p>
+    <w:p>
+      <w:pPr>
+        <w:pStyle w:val="berschrift3"/>
+        <w:rPr>
+          <w:lang w:val="en-GB"/>
+        </w:rPr>
+      </w:pPr>
+      <w:r>
+        <w:rPr>
+          <w:lang w:val="en-GB"/>
+        </w:rPr>
+        <w:t>F</w:t>
+      </w:r>
+      <w:r>
+        <w:rPr>
+          <w:lang w:val="en-GB"/>
+        </w:rPr>
+        <w:t>rontend</w:t>
+      </w:r>
+    </w:p>
+    <w:p>
+      <w:pPr>
+        <w:pStyle w:val="Listenabsatz"/>
+        <w:numPr>
+          <w:ilvl w:val="0"/>
+          <w:numId w:val="9"/>
+        </w:numPr>
+        <w:rPr>
+          <w:lang w:val="en-GB"/>
+        </w:rPr>
+      </w:pPr>
+      <w:r>
+        <w:rPr>
+          <w:b/>
+          <w:bCs/>
+          <w:lang w:val="en-GB"/>
+        </w:rPr>
+        <w:t xml:space="preserve">JavaFX </w:t>
+      </w:r>
+      <w:r>
+        <w:rPr>
+          <w:lang w:val="en-GB"/>
+        </w:rPr>
+        <w:t>for UI development</w:t>
+      </w:r>
+      <w:r>
+        <w:rPr>
+          <w:lang w:val="en-GB"/>
+        </w:rPr>
+        <w:t>.</w:t>
+      </w:r>
+    </w:p>
+    <w:p>
+      <w:pPr>
+        <w:pStyle w:val="Listenabsatz"/>
+        <w:numPr>
+          <w:ilvl w:val="0"/>
+          <w:numId w:val="9"/>
+        </w:numPr>
+        <w:rPr>
+          <w:lang w:val="en-GB"/>
+        </w:rPr>
+      </w:pPr>
+      <w:r>
+        <w:rPr>
+          <w:b/>
+          <w:bCs/>
+          <w:lang w:val="en-GB"/>
+        </w:rPr>
+        <w:t>Ikonli</w:t>
+      </w:r>
+      <w:r>
+        <w:rPr>
+          <w:lang w:val="en-GB"/>
+        </w:rPr>
+        <w:t xml:space="preserve"> </w:t>
+      </w:r>
+      <w:r>
+        <w:rPr>
+          <w:lang w:val="en-GB"/>
+        </w:rPr>
+        <w:t>for</w:t>
+      </w:r>
+      <w:r>
+        <w:rPr>
+          <w:lang w:val="en-GB"/>
+        </w:rPr>
+        <w:t xml:space="preserve"> modern vector-based icons.</w:t>
+      </w:r>
+    </w:p>
+    <w:p>
+      <w:pPr>
+        <w:pStyle w:val="Listenabsatz"/>
+        <w:numPr>
+          <w:ilvl w:val="0"/>
+          <w:numId w:val="9"/>
+        </w:numPr>
+        <w:rPr>
+          <w:lang w:val="en-GB"/>
+        </w:rPr>
+      </w:pPr>
+      <w:r>
+        <w:rPr>
+          <w:b/>
+          <w:bCs/>
+          <w:lang w:val="en-GB"/>
+        </w:rPr>
+        <w:t>Jackson</w:t>
+      </w:r>
+      <w:r>
+        <w:rPr>
+          <w:lang w:val="en-GB"/>
+        </w:rPr>
+        <w:t xml:space="preserve"> for JSON serialization.</w:t>
+      </w:r>
+    </w:p>
+    <w:p>
+      <w:pPr>
+        <w:pStyle w:val="Listenabsatz"/>
+        <w:numPr>
+          <w:ilvl w:val="0"/>
+          <w:numId w:val="9"/>
+        </w:numPr>
+        <w:rPr>
+          <w:lang w:val="en-GB"/>
+        </w:rPr>
+      </w:pPr>
+      <w:r>
+        <w:rPr>
+          <w:b/>
+          <w:bCs/>
+          <w:lang w:val="en-GB"/>
+        </w:rPr>
+        <w:t>iText PDF</w:t>
+      </w:r>
+      <w:r>
+        <w:rPr>
+          <w:lang w:val="en-GB"/>
+        </w:rPr>
+        <w:t xml:space="preserve"> </w:t>
+      </w:r>
+      <w:r>
+        <w:rPr>
+          <w:lang w:val="en-GB"/>
+        </w:rPr>
+        <w:t>for PDF generation</w:t>
+      </w:r>
+      <w:r>
+        <w:rPr>
+          <w:lang w:val="en-GB"/>
+        </w:rPr>
+        <w:t>.</w:t>
+      </w:r>
+    </w:p>
+    <w:p>
+      <w:pPr>
+        <w:pStyle w:val="Listenabsatz"/>
+        <w:numPr>
+          <w:ilvl w:val="0"/>
+          <w:numId w:val="9"/>
+        </w:numPr>
+        <w:rPr>
+          <w:lang w:val="en-GB"/>
+        </w:rPr>
+      </w:pPr>
+      <w:r>
+        <w:rPr>
+          <w:b/>
+          <w:bCs/>
+          <w:lang w:val="en-GB"/>
+        </w:rPr>
+        <w:t>Log4j</w:t>
+      </w:r>
+      <w:r>
+        <w:rPr>
+          <w:lang w:val="en-GB"/>
+        </w:rPr>
+        <w:t xml:space="preserve"> for logging.</w:t>
+      </w:r>
+    </w:p>
+    <w:p>
+      <w:pPr>
+        <w:pStyle w:val="Listenabsatz"/>
+        <w:numPr>
+          <w:ilvl w:val="0"/>
+          <w:numId w:val="9"/>
+        </w:numPr>
+        <w:rPr>
+          <w:lang w:val="en-GB"/>
+        </w:rPr>
+      </w:pPr>
+      <w:r>
+        <w:rPr>
+          <w:b/>
+          <w:bCs/>
+          <w:lang w:val="en-GB"/>
+        </w:rPr>
+        <w:t>JUnit 5</w:t>
+      </w:r>
+      <w:r>
+        <w:rPr>
+          <w:lang w:val="en-GB"/>
+        </w:rPr>
+        <w:t xml:space="preserve"> for unit testing.</w:t>
+      </w:r>
+    </w:p>
+    <w:p>
+      <w:pPr>
+        <w:pStyle w:val="berschrift3"/>
+        <w:rPr>
+          <w:lang w:val="en-GB"/>
+        </w:rPr>
+      </w:pPr>
+      <w:r>
+        <w:rPr>
+          <w:lang w:val="en-GB"/>
+        </w:rPr>
+        <w:t>B</w:t>
+      </w:r>
+      <w:r>
+        <w:rPr>
+          <w:lang w:val="en-GB"/>
+        </w:rPr>
+        <w:t>ackend</w:t>
+      </w:r>
+    </w:p>
+    <w:p>
+      <w:pPr>
+        <w:pStyle w:val="Listenabsatz"/>
+        <w:numPr>
+          <w:ilvl w:val="0"/>
+          <w:numId w:val="10"/>
+        </w:numPr>
+        <w:rPr>
+          <w:lang w:val="en-GB"/>
+        </w:rPr>
+      </w:pPr>
+      <w:r>
+        <w:rPr>
+          <w:b/>
+          <w:bCs/>
+          <w:lang w:val="en-GB"/>
+        </w:rPr>
+        <w:t>Spring Boot</w:t>
+      </w:r>
+      <w:r>
+        <w:rPr>
+          <w:lang w:val="en-GB"/>
+        </w:rPr>
+        <w:t xml:space="preserve"> to streamline configuration and REST API setup.</w:t>
+      </w:r>
+    </w:p>
+    <w:p>
+      <w:pPr>
+        <w:pStyle w:val="Listenabsatz"/>
+        <w:numPr>
+          <w:ilvl w:val="0"/>
+          <w:numId w:val="10"/>
+        </w:numPr>
+        <w:rPr>
+          <w:lang w:val="en-GB"/>
+        </w:rPr>
+      </w:pPr>
+      <w:r>
+        <w:rPr>
+          <w:b/>
+          <w:bCs/>
+          <w:lang w:val="en-GB"/>
+        </w:rPr>
+        <w:t>Spring Data JPA</w:t>
+      </w:r>
+      <w:r>
+        <w:rPr>
+          <w:lang w:val="en-GB"/>
+        </w:rPr>
+        <w:t xml:space="preserve"> with </w:t>
+      </w:r>
+      <w:r>
+        <w:rPr>
+          <w:b/>
+          <w:bCs/>
+          <w:lang w:val="en-GB"/>
+        </w:rPr>
+        <w:t>Hibernate</w:t>
+      </w:r>
+      <w:r>
+        <w:rPr>
+          <w:lang w:val="en-GB"/>
+        </w:rPr>
+        <w:t xml:space="preserve"> for ORM/database access.</w:t>
+      </w:r>
+    </w:p>
+    <w:p>
+      <w:pPr>
+        <w:pStyle w:val="Listenabsatz"/>
+        <w:numPr>
+          <w:ilvl w:val="0"/>
+          <w:numId w:val="10"/>
+        </w:numPr>
+        <w:rPr>
+          <w:lang w:val="en-GB"/>
+        </w:rPr>
+      </w:pPr>
+      <w:r>
+        <w:rPr>
+          <w:b/>
+          <w:bCs/>
+          <w:lang w:val="en-GB"/>
+        </w:rPr>
+        <w:t>Jackson</w:t>
+      </w:r>
+      <w:r>
+        <w:rPr>
+          <w:lang w:val="en-GB"/>
+        </w:rPr>
+        <w:t xml:space="preserve"> for JSON handling</w:t>
+      </w:r>
+      <w:r>
+        <w:rPr>
+          <w:lang w:val="en-GB"/>
+        </w:rPr>
+        <w:t>.</w:t>
+      </w:r>
+    </w:p>
+    <w:p>
+      <w:pPr>
+        <w:pStyle w:val="Listenabsatz"/>
+        <w:numPr>
+          <w:ilvl w:val="0"/>
+          <w:numId w:val="10"/>
+        </w:numPr>
+        <w:rPr>
+          <w:lang w:val="en-GB"/>
+        </w:rPr>
+      </w:pPr>
+      <w:r>
+        <w:rPr>
+          <w:b/>
+          <w:bCs/>
+          <w:lang w:val="en-GB"/>
+        </w:rPr>
+        <w:t>PostgreSQL JDBC Driver</w:t>
+      </w:r>
+      <w:r>
+        <w:rPr>
+          <w:lang w:val="en-GB"/>
+        </w:rPr>
+        <w:t xml:space="preserve"> for DB connectivity.</w:t>
+      </w:r>
+    </w:p>
+    <w:p>
+      <w:pPr>
+        <w:pStyle w:val="Listenabsatz"/>
+        <w:numPr>
+          <w:ilvl w:val="0"/>
+          <w:numId w:val="10"/>
+        </w:numPr>
+        <w:rPr>
+          <w:lang w:val="en-GB"/>
+        </w:rPr>
+      </w:pPr>
+      <w:r>
+        <w:rPr>
+          <w:b/>
+          <w:bCs/>
+          <w:lang w:val="en-GB"/>
+        </w:rPr>
+        <w:t>HikariCP</w:t>
+      </w:r>
+      <w:r>
+        <w:rPr>
+          <w:lang w:val="en-GB"/>
+        </w:rPr>
+        <w:t xml:space="preserve"> for database connection pooling.</w:t>
+      </w:r>
+    </w:p>
+    <w:p>
+      <w:pPr>
+        <w:pStyle w:val="berschrift3"/>
+        <w:rPr>
+          <w:lang w:val="en-GB"/>
+        </w:rPr>
+      </w:pPr>
+      <w:r>
+        <w:rPr>
+          <w:lang w:val="en-GB"/>
+        </w:rPr>
+        <w:t>Lessons learned</w:t>
+      </w:r>
+    </w:p>
+    <w:p>
+      <w:pPr>
+        <w:rPr>
+          <w:lang w:val="en-GB"/>
+        </w:rPr>
+      </w:pPr>
+      <w:r>
+        <w:rPr>
+          <w:lang w:val="en-GB"/>
+        </w:rPr>
+        <w:t xml:space="preserve">We had conflicts between </w:t>
+      </w:r>
+      <w:r>
+        <w:rPr>
+          <w:b/>
+          <w:bCs/>
+          <w:lang w:val="en-GB"/>
+        </w:rPr>
+        <w:t xml:space="preserve">Spring Boot </w:t>
+      </w:r>
+      <w:r>
+        <w:rPr>
+          <w:lang w:val="en-GB"/>
+        </w:rPr>
+        <w:t>and</w:t>
+      </w:r>
+      <w:r>
+        <w:rPr>
+          <w:b/>
+          <w:bCs/>
+          <w:lang w:val="en-GB"/>
+        </w:rPr>
+        <w:t xml:space="preserve"> Log4j </w:t>
+      </w:r>
+      <w:r>
+        <w:rPr>
+          <w:lang w:val="en-GB"/>
+        </w:rPr>
+        <w:t>since</w:t>
+      </w:r>
+      <w:r>
+        <w:rPr>
+          <w:lang w:val="en-GB"/>
+        </w:rPr>
+        <w:t xml:space="preserve"> </w:t>
+      </w:r>
+      <w:r>
+        <w:rPr>
+          <w:b/>
+          <w:bCs/>
+          <w:lang w:val="en-GB"/>
+        </w:rPr>
+        <w:t>Spring Boot</w:t>
+      </w:r>
+      <w:r>
+        <w:rPr>
+          <w:lang w:val="en-GB"/>
+        </w:rPr>
+        <w:t xml:space="preserve"> is already logging the backend.</w:t>
+      </w:r>
+      <w:r>
+        <w:rPr>
+          <w:lang w:val="en-GB"/>
+        </w:rPr>
+        <w:t xml:space="preserve"> We chose to implement </w:t>
+      </w:r>
+      <w:r>
+        <w:rPr>
+          <w:b/>
+          <w:bCs/>
+          <w:lang w:val="en-GB"/>
+        </w:rPr>
+        <w:t>Log4j</w:t>
+      </w:r>
+      <w:r>
+        <w:rPr>
+          <w:lang w:val="en-GB"/>
+        </w:rPr>
+        <w:t xml:space="preserve"> </w:t>
+      </w:r>
+      <w:r>
+        <w:rPr>
+          <w:lang w:val="en-GB"/>
+        </w:rPr>
+        <w:t xml:space="preserve">only </w:t>
+      </w:r>
+      <w:r>
+        <w:rPr>
+          <w:lang w:val="en-GB"/>
+        </w:rPr>
+        <w:t>in the Frontend.</w:t>
+      </w:r>
+    </w:p>
+    <w:p>
+      <w:pPr>
+        <w:rPr>
+          <w:lang w:val="en-GB"/>
+        </w:rPr>
+      </w:pPr>
+      <w:r>
+        <w:rPr>
+          <w:lang w:val="en-GB"/>
+        </w:rPr>
+        <w:t xml:space="preserve">We </w:t>
+      </w:r>
+      <w:r>
+        <w:rPr>
+          <w:lang w:val="en-GB"/>
+        </w:rPr>
+        <w:t xml:space="preserve">learned that using </w:t>
+      </w:r>
+      <w:r>
+        <w:rPr>
+          <w:lang w:val="en-GB"/>
+        </w:rPr>
+        <w:t>libraries</w:t>
+      </w:r>
+      <w:r>
+        <w:rPr>
+          <w:lang w:val="en-GB"/>
+        </w:rPr>
+        <w:t xml:space="preserve"> like </w:t>
+      </w:r>
+      <w:r>
+        <w:rPr>
+          <w:b/>
+          <w:bCs/>
+          <w:lang w:val="en-GB"/>
+        </w:rPr>
+        <w:t>Ikonli</w:t>
+      </w:r>
+      <w:r>
+        <w:rPr>
+          <w:lang w:val="en-GB"/>
+        </w:rPr>
+        <w:t xml:space="preserve"> is a much easier way of implementing icons in an </w:t>
+      </w:r>
+      <w:r>
+        <w:rPr>
+          <w:lang w:val="en-GB"/>
+        </w:rPr>
+        <w:t>application</w:t>
+      </w:r>
+      <w:r>
+        <w:rPr>
+          <w:lang w:val="en-GB"/>
+        </w:rPr>
+        <w:t xml:space="preserve"> than using images from the web.</w:t>
       </w:r>
     </w:p>
     <w:p>
@@ -3034,11 +3604,15 @@
       <w:pPr>
         <w:pStyle w:val="berschrift2"/>
         <w:rPr>
-          <w:lang w:val="en-GB"/>
-        </w:rPr>
-      </w:pPr>
-      <w:r>
-        <w:rPr>
+          <w:b/>
+          <w:bCs/>
+          <w:lang w:val="en-GB"/>
+        </w:rPr>
+      </w:pPr>
+      <w:r>
+        <w:rPr>
+          <w:b/>
+          <w:bCs/>
           <w:lang w:val="en-GB"/>
         </w:rPr>
         <w:lastRenderedPageBreak/>
@@ -3046,6 +3620,8 @@
       </w:r>
       <w:r>
         <w:rPr>
+          <w:b/>
+          <w:bCs/>
           <w:lang w:val="en-GB"/>
         </w:rPr>
         <w:t>n</w:t>
@@ -3079,11 +3655,15 @@
       <w:pPr>
         <w:pStyle w:val="berschrift2"/>
         <w:rPr>
-          <w:lang w:val="en-GB"/>
-        </w:rPr>
-      </w:pPr>
-      <w:r>
-        <w:rPr>
+          <w:b/>
+          <w:bCs/>
+          <w:lang w:val="en-GB"/>
+        </w:rPr>
+      </w:pPr>
+      <w:r>
+        <w:rPr>
+          <w:b/>
+          <w:bCs/>
           <w:lang w:val="en-GB"/>
         </w:rPr>
         <w:lastRenderedPageBreak/>
@@ -3122,25 +3702,7 @@
           <w:bCs/>
           <w:lang w:val="en-GB"/>
         </w:rPr>
-        <w:t xml:space="preserve">focus entirely on the </w:t>
-      </w:r>
-      <w:proofErr w:type="spellStart"/>
-      <w:r>
-        <w:rPr>
-          <w:b/>
-          <w:bCs/>
-          <w:lang w:val="en-GB"/>
-        </w:rPr>
-        <w:t>MainModel</w:t>
-      </w:r>
-      <w:proofErr w:type="spellEnd"/>
-      <w:r>
-        <w:rPr>
-          <w:b/>
-          <w:bCs/>
-          <w:lang w:val="en-GB"/>
-        </w:rPr>
-        <w:t xml:space="preserve"> class</w:t>
+        <w:t>focus entirely on the MainModel class</w:t>
       </w:r>
       <w:r>
         <w:rPr>
@@ -3172,21 +3734,7 @@
         <w:rPr>
           <w:lang w:val="en-GB"/>
         </w:rPr>
-        <w:t xml:space="preserve">Why </w:t>
-      </w:r>
-      <w:proofErr w:type="spellStart"/>
-      <w:r>
-        <w:rPr>
-          <w:lang w:val="en-GB"/>
-        </w:rPr>
-        <w:t>MainModel</w:t>
-      </w:r>
-      <w:proofErr w:type="spellEnd"/>
-      <w:r>
-        <w:rPr>
-          <w:lang w:val="en-GB"/>
-        </w:rPr>
-        <w:t>?</w:t>
+        <w:t>Why MainModel?</w:t>
       </w:r>
     </w:p>
     <w:p>
@@ -3286,7 +3834,6 @@
           <w:lang w:val="en-GB"/>
         </w:rPr>
       </w:pPr>
-      <w:proofErr w:type="spellStart"/>
       <w:r>
         <w:rPr>
           <w:b/>
@@ -3295,7 +3842,6 @@
         </w:rPr>
         <w:t>addTour</w:t>
       </w:r>
-      <w:proofErr w:type="spellEnd"/>
       <w:r>
         <w:rPr>
           <w:b/>
@@ -3354,7 +3900,6 @@
           <w:lang w:val="en-GB"/>
         </w:rPr>
       </w:pPr>
-      <w:proofErr w:type="spellStart"/>
       <w:r>
         <w:rPr>
           <w:b/>
@@ -3363,7 +3908,6 @@
         </w:rPr>
         <w:t>addTourLog</w:t>
       </w:r>
-      <w:proofErr w:type="spellEnd"/>
       <w:r>
         <w:rPr>
           <w:b/>
@@ -3442,7 +3986,6 @@
           <w:lang w:val="en-GB"/>
         </w:rPr>
       </w:pPr>
-      <w:proofErr w:type="spellStart"/>
       <w:r>
         <w:rPr>
           <w:b/>
@@ -3451,7 +3994,6 @@
         </w:rPr>
         <w:t>editTour</w:t>
       </w:r>
-      <w:proofErr w:type="spellEnd"/>
       <w:r>
         <w:rPr>
           <w:b/>
@@ -3530,7 +4072,6 @@
           <w:lang w:val="en-GB"/>
         </w:rPr>
       </w:pPr>
-      <w:proofErr w:type="spellStart"/>
       <w:r>
         <w:rPr>
           <w:b/>
@@ -3539,7 +4080,6 @@
         </w:rPr>
         <w:t>editTourLog</w:t>
       </w:r>
-      <w:proofErr w:type="spellEnd"/>
       <w:r>
         <w:rPr>
           <w:b/>
@@ -3612,7 +4152,6 @@
           <w:lang w:val="en-GB"/>
         </w:rPr>
       </w:pPr>
-      <w:proofErr w:type="spellStart"/>
       <w:r>
         <w:rPr>
           <w:b/>
@@ -3621,7 +4160,6 @@
         </w:rPr>
         <w:t>deleteTour</w:t>
       </w:r>
-      <w:proofErr w:type="spellEnd"/>
       <w:r>
         <w:rPr>
           <w:b/>
@@ -3672,7 +4210,6 @@
           <w:lang w:val="en-GB"/>
         </w:rPr>
       </w:pPr>
-      <w:proofErr w:type="spellStart"/>
       <w:r>
         <w:rPr>
           <w:b/>
@@ -3681,7 +4218,6 @@
         </w:rPr>
         <w:t>deleteTourLog</w:t>
       </w:r>
-      <w:proofErr w:type="spellEnd"/>
       <w:r>
         <w:rPr>
           <w:b/>
@@ -3752,7 +4288,6 @@
           <w:lang w:val="en-GB"/>
         </w:rPr>
       </w:pPr>
-      <w:proofErr w:type="spellStart"/>
       <w:r>
         <w:rPr>
           <w:b/>
@@ -3761,7 +4296,6 @@
         </w:rPr>
         <w:t>setTourPopularity</w:t>
       </w:r>
-      <w:proofErr w:type="spellEnd"/>
       <w:r>
         <w:rPr>
           <w:b/>
@@ -3818,7 +4352,6 @@
           <w:lang w:val="en-GB"/>
         </w:rPr>
       </w:pPr>
-      <w:proofErr w:type="spellStart"/>
       <w:r>
         <w:rPr>
           <w:b/>
@@ -3827,7 +4360,6 @@
         </w:rPr>
         <w:t>setTourChildFriendliness</w:t>
       </w:r>
-      <w:proofErr w:type="spellEnd"/>
       <w:r>
         <w:rPr>
           <w:b/>
@@ -3896,7 +4428,6 @@
           <w:lang w:val="en-GB"/>
         </w:rPr>
       </w:pPr>
-      <w:proofErr w:type="spellStart"/>
       <w:r>
         <w:rPr>
           <w:b/>
@@ -3905,7 +4436,6 @@
         </w:rPr>
         <w:t>addTourLogPreCheck</w:t>
       </w:r>
-      <w:proofErr w:type="spellEnd"/>
       <w:r>
         <w:rPr>
           <w:b/>
@@ -3954,7 +4484,6 @@
           <w:lang w:val="en-GB"/>
         </w:rPr>
       </w:pPr>
-      <w:proofErr w:type="spellStart"/>
       <w:r>
         <w:rPr>
           <w:b/>
@@ -3963,7 +4492,6 @@
         </w:rPr>
         <w:t>importTourJson</w:t>
       </w:r>
-      <w:proofErr w:type="spellEnd"/>
       <w:r>
         <w:rPr>
           <w:b/>
@@ -4044,35 +4572,7 @@
         <w:rPr>
           <w:lang w:val="en-GB"/>
         </w:rPr>
-        <w:t xml:space="preserve">We used Mockito to mock the </w:t>
-      </w:r>
-      <w:proofErr w:type="spellStart"/>
-      <w:r>
-        <w:rPr>
-          <w:lang w:val="en-GB"/>
-        </w:rPr>
-        <w:t>TourService</w:t>
-      </w:r>
-      <w:proofErr w:type="spellEnd"/>
-      <w:r>
-        <w:rPr>
-          <w:lang w:val="en-GB"/>
-        </w:rPr>
-        <w:t xml:space="preserve"> and </w:t>
-      </w:r>
-      <w:proofErr w:type="spellStart"/>
-      <w:r>
-        <w:rPr>
-          <w:lang w:val="en-GB"/>
-        </w:rPr>
-        <w:t>TourLogService</w:t>
-      </w:r>
-      <w:proofErr w:type="spellEnd"/>
-      <w:r>
-        <w:rPr>
-          <w:lang w:val="en-GB"/>
-        </w:rPr>
-        <w:t xml:space="preserve"> classes</w:t>
+        <w:t>We used Mockito to mock the TourService and TourLogService classes</w:t>
       </w:r>
     </w:p>
     <w:p>
@@ -4090,21 +4590,7 @@
         <w:rPr>
           <w:lang w:val="en-GB"/>
         </w:rPr>
-        <w:t>We used reflection to set private fields (</w:t>
-      </w:r>
-      <w:proofErr w:type="spellStart"/>
-      <w:r>
-        <w:rPr>
-          <w:lang w:val="en-GB"/>
-        </w:rPr>
-        <w:t>currentTourLog</w:t>
-      </w:r>
-      <w:proofErr w:type="spellEnd"/>
-      <w:r>
-        <w:rPr>
-          <w:lang w:val="en-GB"/>
-        </w:rPr>
-        <w:t>)</w:t>
+        <w:t>We used reflection to set private fields (currentTourLog)</w:t>
       </w:r>
     </w:p>
     <w:p>
@@ -4154,21 +4640,7 @@
         <w:rPr>
           <w:lang w:val="en-GB"/>
         </w:rPr>
-        <w:t xml:space="preserve">Covered nearly all public methods of the </w:t>
-      </w:r>
-      <w:proofErr w:type="spellStart"/>
-      <w:r>
-        <w:rPr>
-          <w:lang w:val="en-GB"/>
-        </w:rPr>
-        <w:t>MainModel</w:t>
-      </w:r>
-      <w:proofErr w:type="spellEnd"/>
-      <w:r>
-        <w:rPr>
-          <w:lang w:val="en-GB"/>
-        </w:rPr>
-        <w:t xml:space="preserve"> class</w:t>
+        <w:t>Covered nearly all public methods of the MainModel class</w:t>
       </w:r>
     </w:p>
     <w:p>
@@ -4210,11 +4682,15 @@
       <w:pPr>
         <w:pStyle w:val="berschrift2"/>
         <w:rPr>
-          <w:lang w:val="en-GB"/>
-        </w:rPr>
-      </w:pPr>
-      <w:r>
-        <w:rPr>
+          <w:b/>
+          <w:bCs/>
+          <w:lang w:val="en-GB"/>
+        </w:rPr>
+      </w:pPr>
+      <w:r>
+        <w:rPr>
+          <w:b/>
+          <w:bCs/>
           <w:lang w:val="en-GB"/>
         </w:rPr>
         <w:lastRenderedPageBreak/>
@@ -4403,43 +4879,19 @@
         </w:rPr>
         <w:t xml:space="preserve">This HTML is dynamically generated using a </w:t>
       </w:r>
-      <w:proofErr w:type="spellStart"/>
-      <w:r>
-        <w:rPr>
-          <w:b/>
-          <w:bCs/>
-          <w:lang w:val="en-GB"/>
-        </w:rPr>
-        <w:t>GeoJSON</w:t>
-      </w:r>
-      <w:proofErr w:type="spellEnd"/>
-      <w:r>
-        <w:rPr>
-          <w:b/>
-          <w:bCs/>
-          <w:lang w:val="en-GB"/>
-        </w:rPr>
-        <w:t xml:space="preserve"> response</w:t>
-      </w:r>
-      <w:r>
-        <w:rPr>
-          <w:lang w:val="en-GB"/>
-        </w:rPr>
-        <w:t xml:space="preserve"> from a routing API (like </w:t>
-      </w:r>
-      <w:proofErr w:type="spellStart"/>
-      <w:r>
-        <w:rPr>
-          <w:lang w:val="en-GB"/>
-        </w:rPr>
-        <w:t>OpenRouteService</w:t>
-      </w:r>
-      <w:proofErr w:type="spellEnd"/>
-      <w:r>
-        <w:rPr>
-          <w:lang w:val="en-GB"/>
-        </w:rPr>
-        <w:t>).</w:t>
+      <w:r>
+        <w:rPr>
+          <w:b/>
+          <w:bCs/>
+          <w:lang w:val="en-GB"/>
+        </w:rPr>
+        <w:t>GeoJSON response</w:t>
+      </w:r>
+      <w:r>
+        <w:rPr>
+          <w:lang w:val="en-GB"/>
+        </w:rPr>
+        <w:t xml:space="preserve"> from a routing API (like OpenRouteService).</w:t>
       </w:r>
     </w:p>
     <w:p>
@@ -4555,7 +5007,6 @@
           <w:lang w:val="en-GB"/>
         </w:rPr>
       </w:pPr>
-      <w:proofErr w:type="spellStart"/>
       <w:r>
         <w:rPr>
           <w:b/>
@@ -4564,7 +5015,6 @@
         </w:rPr>
         <w:t>GeoJSON</w:t>
       </w:r>
-      <w:proofErr w:type="spellEnd"/>
       <w:r>
         <w:rPr>
           <w:lang w:val="en-GB"/>
@@ -4675,11 +5125,15 @@
       <w:pPr>
         <w:pStyle w:val="berschrift2"/>
         <w:rPr>
-          <w:lang w:val="en-GB"/>
-        </w:rPr>
-      </w:pPr>
-      <w:r>
-        <w:rPr>
+          <w:b/>
+          <w:bCs/>
+          <w:lang w:val="en-GB"/>
+        </w:rPr>
+      </w:pPr>
+      <w:r>
+        <w:rPr>
+          <w:b/>
+          <w:bCs/>
           <w:lang w:val="en-GB"/>
         </w:rPr>
         <w:t>Tracked Time</w:t>
@@ -4727,23 +5181,31 @@
       <w:pPr>
         <w:pStyle w:val="berschrift2"/>
         <w:rPr>
-          <w:lang w:val="en-GB"/>
-        </w:rPr>
-      </w:pPr>
-      <w:r>
-        <w:rPr>
+          <w:b/>
+          <w:bCs/>
+          <w:lang w:val="en-GB"/>
+        </w:rPr>
+      </w:pPr>
+      <w:r>
+        <w:rPr>
+          <w:b/>
+          <w:bCs/>
           <w:lang w:val="en-GB"/>
         </w:rPr>
         <w:t>Git</w:t>
       </w:r>
       <w:r>
         <w:rPr>
+          <w:b/>
+          <w:bCs/>
           <w:lang w:val="en-GB"/>
         </w:rPr>
         <w:t>-Link</w:t>
       </w:r>
       <w:r>
         <w:rPr>
+          <w:b/>
+          <w:bCs/>
           <w:lang w:val="en-GB"/>
         </w:rPr>
         <w:t xml:space="preserve"> (Done)</w:t>
@@ -4836,21 +5298,7 @@
       <w:rPr>
         <w:lang w:val="de-DE"/>
       </w:rPr>
-      <w:t xml:space="preserve">Fabio </w:t>
-    </w:r>
-    <w:proofErr w:type="spellStart"/>
-    <w:r>
-      <w:rPr>
-        <w:lang w:val="de-DE"/>
-      </w:rPr>
-      <w:t>Anzola</w:t>
-    </w:r>
-    <w:proofErr w:type="spellEnd"/>
-    <w:r>
-      <w:rPr>
-        <w:lang w:val="de-DE"/>
-      </w:rPr>
-      <w:t>, Nicolai Plachetzky</w:t>
+      <w:t>Fabio Anzola, Nicolai Plachetzky</w:t>
     </w:r>
   </w:p>
 </w:hdr>
@@ -5085,6 +5533,119 @@
     </w:lvl>
   </w:abstractNum>
   <w:abstractNum w:abstractNumId="2" w15:restartNumberingAfterBreak="0">
+    <w:nsid w:val="4F56626E"/>
+    <w:multiLevelType w:val="hybridMultilevel"/>
+    <w:tmpl w:val="DBDC3F96"/>
+    <w:lvl w:ilvl="0" w:tplc="0C070001">
+      <w:start w:val="1"/>
+      <w:numFmt w:val="bullet"/>
+      <w:lvlText w:val=""/>
+      <w:lvlJc w:val="left"/>
+      <w:pPr>
+        <w:ind w:left="720" w:hanging="360"/>
+      </w:pPr>
+      <w:rPr>
+        <w:rFonts w:ascii="Symbol" w:hAnsi="Symbol" w:hint="default"/>
+      </w:rPr>
+    </w:lvl>
+    <w:lvl w:ilvl="1" w:tplc="0C070003" w:tentative="1">
+      <w:start w:val="1"/>
+      <w:numFmt w:val="bullet"/>
+      <w:lvlText w:val="o"/>
+      <w:lvlJc w:val="left"/>
+      <w:pPr>
+        <w:ind w:left="1440" w:hanging="360"/>
+      </w:pPr>
+      <w:rPr>
+        <w:rFonts w:ascii="Courier New" w:hAnsi="Courier New" w:cs="Courier New" w:hint="default"/>
+      </w:rPr>
+    </w:lvl>
+    <w:lvl w:ilvl="2" w:tplc="0C070005" w:tentative="1">
+      <w:start w:val="1"/>
+      <w:numFmt w:val="bullet"/>
+      <w:lvlText w:val=""/>
+      <w:lvlJc w:val="left"/>
+      <w:pPr>
+        <w:ind w:left="2160" w:hanging="360"/>
+      </w:pPr>
+      <w:rPr>
+        <w:rFonts w:ascii="Wingdings" w:hAnsi="Wingdings" w:hint="default"/>
+      </w:rPr>
+    </w:lvl>
+    <w:lvl w:ilvl="3" w:tplc="0C070001" w:tentative="1">
+      <w:start w:val="1"/>
+      <w:numFmt w:val="bullet"/>
+      <w:lvlText w:val=""/>
+      <w:lvlJc w:val="left"/>
+      <w:pPr>
+        <w:ind w:left="2880" w:hanging="360"/>
+      </w:pPr>
+      <w:rPr>
+        <w:rFonts w:ascii="Symbol" w:hAnsi="Symbol" w:hint="default"/>
+      </w:rPr>
+    </w:lvl>
+    <w:lvl w:ilvl="4" w:tplc="0C070003" w:tentative="1">
+      <w:start w:val="1"/>
+      <w:numFmt w:val="bullet"/>
+      <w:lvlText w:val="o"/>
+      <w:lvlJc w:val="left"/>
+      <w:pPr>
+        <w:ind w:left="3600" w:hanging="360"/>
+      </w:pPr>
+      <w:rPr>
+        <w:rFonts w:ascii="Courier New" w:hAnsi="Courier New" w:cs="Courier New" w:hint="default"/>
+      </w:rPr>
+    </w:lvl>
+    <w:lvl w:ilvl="5" w:tplc="0C070005" w:tentative="1">
+      <w:start w:val="1"/>
+      <w:numFmt w:val="bullet"/>
+      <w:lvlText w:val=""/>
+      <w:lvlJc w:val="left"/>
+      <w:pPr>
+        <w:ind w:left="4320" w:hanging="360"/>
+      </w:pPr>
+      <w:rPr>
+        <w:rFonts w:ascii="Wingdings" w:hAnsi="Wingdings" w:hint="default"/>
+      </w:rPr>
+    </w:lvl>
+    <w:lvl w:ilvl="6" w:tplc="0C070001" w:tentative="1">
+      <w:start w:val="1"/>
+      <w:numFmt w:val="bullet"/>
+      <w:lvlText w:val=""/>
+      <w:lvlJc w:val="left"/>
+      <w:pPr>
+        <w:ind w:left="5040" w:hanging="360"/>
+      </w:pPr>
+      <w:rPr>
+        <w:rFonts w:ascii="Symbol" w:hAnsi="Symbol" w:hint="default"/>
+      </w:rPr>
+    </w:lvl>
+    <w:lvl w:ilvl="7" w:tplc="0C070003" w:tentative="1">
+      <w:start w:val="1"/>
+      <w:numFmt w:val="bullet"/>
+      <w:lvlText w:val="o"/>
+      <w:lvlJc w:val="left"/>
+      <w:pPr>
+        <w:ind w:left="5760" w:hanging="360"/>
+      </w:pPr>
+      <w:rPr>
+        <w:rFonts w:ascii="Courier New" w:hAnsi="Courier New" w:cs="Courier New" w:hint="default"/>
+      </w:rPr>
+    </w:lvl>
+    <w:lvl w:ilvl="8" w:tplc="0C070005" w:tentative="1">
+      <w:start w:val="1"/>
+      <w:numFmt w:val="bullet"/>
+      <w:lvlText w:val=""/>
+      <w:lvlJc w:val="left"/>
+      <w:pPr>
+        <w:ind w:left="6480" w:hanging="360"/>
+      </w:pPr>
+      <w:rPr>
+        <w:rFonts w:ascii="Wingdings" w:hAnsi="Wingdings" w:hint="default"/>
+      </w:rPr>
+    </w:lvl>
+  </w:abstractNum>
+  <w:abstractNum w:abstractNumId="3" w15:restartNumberingAfterBreak="0">
     <w:nsid w:val="520B2D39"/>
     <w:multiLevelType w:val="hybridMultilevel"/>
     <w:tmpl w:val="3BE08B04"/>
@@ -5197,7 +5758,233 @@
       </w:rPr>
     </w:lvl>
   </w:abstractNum>
-  <w:abstractNum w:abstractNumId="3" w15:restartNumberingAfterBreak="0">
+  <w:abstractNum w:abstractNumId="4" w15:restartNumberingAfterBreak="0">
+    <w:nsid w:val="57645C30"/>
+    <w:multiLevelType w:val="hybridMultilevel"/>
+    <w:tmpl w:val="B6A8CB58"/>
+    <w:lvl w:ilvl="0" w:tplc="0C070001">
+      <w:start w:val="1"/>
+      <w:numFmt w:val="bullet"/>
+      <w:lvlText w:val=""/>
+      <w:lvlJc w:val="left"/>
+      <w:pPr>
+        <w:ind w:left="720" w:hanging="360"/>
+      </w:pPr>
+      <w:rPr>
+        <w:rFonts w:ascii="Symbol" w:hAnsi="Symbol" w:hint="default"/>
+      </w:rPr>
+    </w:lvl>
+    <w:lvl w:ilvl="1" w:tplc="0C070003" w:tentative="1">
+      <w:start w:val="1"/>
+      <w:numFmt w:val="bullet"/>
+      <w:lvlText w:val="o"/>
+      <w:lvlJc w:val="left"/>
+      <w:pPr>
+        <w:ind w:left="1440" w:hanging="360"/>
+      </w:pPr>
+      <w:rPr>
+        <w:rFonts w:ascii="Courier New" w:hAnsi="Courier New" w:cs="Courier New" w:hint="default"/>
+      </w:rPr>
+    </w:lvl>
+    <w:lvl w:ilvl="2" w:tplc="0C070005" w:tentative="1">
+      <w:start w:val="1"/>
+      <w:numFmt w:val="bullet"/>
+      <w:lvlText w:val=""/>
+      <w:lvlJc w:val="left"/>
+      <w:pPr>
+        <w:ind w:left="2160" w:hanging="360"/>
+      </w:pPr>
+      <w:rPr>
+        <w:rFonts w:ascii="Wingdings" w:hAnsi="Wingdings" w:hint="default"/>
+      </w:rPr>
+    </w:lvl>
+    <w:lvl w:ilvl="3" w:tplc="0C070001" w:tentative="1">
+      <w:start w:val="1"/>
+      <w:numFmt w:val="bullet"/>
+      <w:lvlText w:val=""/>
+      <w:lvlJc w:val="left"/>
+      <w:pPr>
+        <w:ind w:left="2880" w:hanging="360"/>
+      </w:pPr>
+      <w:rPr>
+        <w:rFonts w:ascii="Symbol" w:hAnsi="Symbol" w:hint="default"/>
+      </w:rPr>
+    </w:lvl>
+    <w:lvl w:ilvl="4" w:tplc="0C070003" w:tentative="1">
+      <w:start w:val="1"/>
+      <w:numFmt w:val="bullet"/>
+      <w:lvlText w:val="o"/>
+      <w:lvlJc w:val="left"/>
+      <w:pPr>
+        <w:ind w:left="3600" w:hanging="360"/>
+      </w:pPr>
+      <w:rPr>
+        <w:rFonts w:ascii="Courier New" w:hAnsi="Courier New" w:cs="Courier New" w:hint="default"/>
+      </w:rPr>
+    </w:lvl>
+    <w:lvl w:ilvl="5" w:tplc="0C070005" w:tentative="1">
+      <w:start w:val="1"/>
+      <w:numFmt w:val="bullet"/>
+      <w:lvlText w:val=""/>
+      <w:lvlJc w:val="left"/>
+      <w:pPr>
+        <w:ind w:left="4320" w:hanging="360"/>
+      </w:pPr>
+      <w:rPr>
+        <w:rFonts w:ascii="Wingdings" w:hAnsi="Wingdings" w:hint="default"/>
+      </w:rPr>
+    </w:lvl>
+    <w:lvl w:ilvl="6" w:tplc="0C070001" w:tentative="1">
+      <w:start w:val="1"/>
+      <w:numFmt w:val="bullet"/>
+      <w:lvlText w:val=""/>
+      <w:lvlJc w:val="left"/>
+      <w:pPr>
+        <w:ind w:left="5040" w:hanging="360"/>
+      </w:pPr>
+      <w:rPr>
+        <w:rFonts w:ascii="Symbol" w:hAnsi="Symbol" w:hint="default"/>
+      </w:rPr>
+    </w:lvl>
+    <w:lvl w:ilvl="7" w:tplc="0C070003" w:tentative="1">
+      <w:start w:val="1"/>
+      <w:numFmt w:val="bullet"/>
+      <w:lvlText w:val="o"/>
+      <w:lvlJc w:val="left"/>
+      <w:pPr>
+        <w:ind w:left="5760" w:hanging="360"/>
+      </w:pPr>
+      <w:rPr>
+        <w:rFonts w:ascii="Courier New" w:hAnsi="Courier New" w:cs="Courier New" w:hint="default"/>
+      </w:rPr>
+    </w:lvl>
+    <w:lvl w:ilvl="8" w:tplc="0C070005" w:tentative="1">
+      <w:start w:val="1"/>
+      <w:numFmt w:val="bullet"/>
+      <w:lvlText w:val=""/>
+      <w:lvlJc w:val="left"/>
+      <w:pPr>
+        <w:ind w:left="6480" w:hanging="360"/>
+      </w:pPr>
+      <w:rPr>
+        <w:rFonts w:ascii="Wingdings" w:hAnsi="Wingdings" w:hint="default"/>
+      </w:rPr>
+    </w:lvl>
+  </w:abstractNum>
+  <w:abstractNum w:abstractNumId="5" w15:restartNumberingAfterBreak="0">
+    <w:nsid w:val="5865737B"/>
+    <w:multiLevelType w:val="hybridMultilevel"/>
+    <w:tmpl w:val="F118CC40"/>
+    <w:lvl w:ilvl="0" w:tplc="0C070001">
+      <w:start w:val="1"/>
+      <w:numFmt w:val="bullet"/>
+      <w:lvlText w:val=""/>
+      <w:lvlJc w:val="left"/>
+      <w:pPr>
+        <w:ind w:left="720" w:hanging="360"/>
+      </w:pPr>
+      <w:rPr>
+        <w:rFonts w:ascii="Symbol" w:hAnsi="Symbol" w:hint="default"/>
+      </w:rPr>
+    </w:lvl>
+    <w:lvl w:ilvl="1" w:tplc="0C070003" w:tentative="1">
+      <w:start w:val="1"/>
+      <w:numFmt w:val="bullet"/>
+      <w:lvlText w:val="o"/>
+      <w:lvlJc w:val="left"/>
+      <w:pPr>
+        <w:ind w:left="1440" w:hanging="360"/>
+      </w:pPr>
+      <w:rPr>
+        <w:rFonts w:ascii="Courier New" w:hAnsi="Courier New" w:cs="Courier New" w:hint="default"/>
+      </w:rPr>
+    </w:lvl>
+    <w:lvl w:ilvl="2" w:tplc="0C070005" w:tentative="1">
+      <w:start w:val="1"/>
+      <w:numFmt w:val="bullet"/>
+      <w:lvlText w:val=""/>
+      <w:lvlJc w:val="left"/>
+      <w:pPr>
+        <w:ind w:left="2160" w:hanging="360"/>
+      </w:pPr>
+      <w:rPr>
+        <w:rFonts w:ascii="Wingdings" w:hAnsi="Wingdings" w:hint="default"/>
+      </w:rPr>
+    </w:lvl>
+    <w:lvl w:ilvl="3" w:tplc="0C070001" w:tentative="1">
+      <w:start w:val="1"/>
+      <w:numFmt w:val="bullet"/>
+      <w:lvlText w:val=""/>
+      <w:lvlJc w:val="left"/>
+      <w:pPr>
+        <w:ind w:left="2880" w:hanging="360"/>
+      </w:pPr>
+      <w:rPr>
+        <w:rFonts w:ascii="Symbol" w:hAnsi="Symbol" w:hint="default"/>
+      </w:rPr>
+    </w:lvl>
+    <w:lvl w:ilvl="4" w:tplc="0C070003" w:tentative="1">
+      <w:start w:val="1"/>
+      <w:numFmt w:val="bullet"/>
+      <w:lvlText w:val="o"/>
+      <w:lvlJc w:val="left"/>
+      <w:pPr>
+        <w:ind w:left="3600" w:hanging="360"/>
+      </w:pPr>
+      <w:rPr>
+        <w:rFonts w:ascii="Courier New" w:hAnsi="Courier New" w:cs="Courier New" w:hint="default"/>
+      </w:rPr>
+    </w:lvl>
+    <w:lvl w:ilvl="5" w:tplc="0C070005" w:tentative="1">
+      <w:start w:val="1"/>
+      <w:numFmt w:val="bullet"/>
+      <w:lvlText w:val=""/>
+      <w:lvlJc w:val="left"/>
+      <w:pPr>
+        <w:ind w:left="4320" w:hanging="360"/>
+      </w:pPr>
+      <w:rPr>
+        <w:rFonts w:ascii="Wingdings" w:hAnsi="Wingdings" w:hint="default"/>
+      </w:rPr>
+    </w:lvl>
+    <w:lvl w:ilvl="6" w:tplc="0C070001" w:tentative="1">
+      <w:start w:val="1"/>
+      <w:numFmt w:val="bullet"/>
+      <w:lvlText w:val=""/>
+      <w:lvlJc w:val="left"/>
+      <w:pPr>
+        <w:ind w:left="5040" w:hanging="360"/>
+      </w:pPr>
+      <w:rPr>
+        <w:rFonts w:ascii="Symbol" w:hAnsi="Symbol" w:hint="default"/>
+      </w:rPr>
+    </w:lvl>
+    <w:lvl w:ilvl="7" w:tplc="0C070003" w:tentative="1">
+      <w:start w:val="1"/>
+      <w:numFmt w:val="bullet"/>
+      <w:lvlText w:val="o"/>
+      <w:lvlJc w:val="left"/>
+      <w:pPr>
+        <w:ind w:left="5760" w:hanging="360"/>
+      </w:pPr>
+      <w:rPr>
+        <w:rFonts w:ascii="Courier New" w:hAnsi="Courier New" w:cs="Courier New" w:hint="default"/>
+      </w:rPr>
+    </w:lvl>
+    <w:lvl w:ilvl="8" w:tplc="0C070005" w:tentative="1">
+      <w:start w:val="1"/>
+      <w:numFmt w:val="bullet"/>
+      <w:lvlText w:val=""/>
+      <w:lvlJc w:val="left"/>
+      <w:pPr>
+        <w:ind w:left="6480" w:hanging="360"/>
+      </w:pPr>
+      <w:rPr>
+        <w:rFonts w:ascii="Wingdings" w:hAnsi="Wingdings" w:hint="default"/>
+      </w:rPr>
+    </w:lvl>
+  </w:abstractNum>
+  <w:abstractNum w:abstractNumId="6" w15:restartNumberingAfterBreak="0">
     <w:nsid w:val="5932206C"/>
     <w:multiLevelType w:val="hybridMultilevel"/>
     <w:tmpl w:val="FDBC9F52"/>
@@ -5310,7 +6097,7 @@
       </w:rPr>
     </w:lvl>
   </w:abstractNum>
-  <w:abstractNum w:abstractNumId="4" w15:restartNumberingAfterBreak="0">
+  <w:abstractNum w:abstractNumId="7" w15:restartNumberingAfterBreak="0">
     <w:nsid w:val="5AFD548B"/>
     <w:multiLevelType w:val="hybridMultilevel"/>
     <w:tmpl w:val="23C6C218"/>
@@ -5423,7 +6210,7 @@
       </w:rPr>
     </w:lvl>
   </w:abstractNum>
-  <w:abstractNum w:abstractNumId="5" w15:restartNumberingAfterBreak="0">
+  <w:abstractNum w:abstractNumId="8" w15:restartNumberingAfterBreak="0">
     <w:nsid w:val="5F8247B6"/>
     <w:multiLevelType w:val="hybridMultilevel"/>
     <w:tmpl w:val="91C24558"/>
@@ -5536,7 +6323,7 @@
       </w:rPr>
     </w:lvl>
   </w:abstractNum>
-  <w:abstractNum w:abstractNumId="6" w15:restartNumberingAfterBreak="0">
+  <w:abstractNum w:abstractNumId="9" w15:restartNumberingAfterBreak="0">
     <w:nsid w:val="74C03F3A"/>
     <w:multiLevelType w:val="hybridMultilevel"/>
     <w:tmpl w:val="C4D82F9A"/>
@@ -5650,25 +6437,34 @@
     </w:lvl>
   </w:abstractNum>
   <w:num w:numId="1" w16cid:durableId="1381056151">
-    <w:abstractNumId w:val="4"/>
+    <w:abstractNumId w:val="7"/>
   </w:num>
   <w:num w:numId="2" w16cid:durableId="579490050">
-    <w:abstractNumId w:val="6"/>
+    <w:abstractNumId w:val="9"/>
   </w:num>
   <w:num w:numId="3" w16cid:durableId="2103522022">
-    <w:abstractNumId w:val="2"/>
+    <w:abstractNumId w:val="3"/>
   </w:num>
   <w:num w:numId="4" w16cid:durableId="1214273354">
     <w:abstractNumId w:val="0"/>
   </w:num>
   <w:num w:numId="5" w16cid:durableId="1704209349">
-    <w:abstractNumId w:val="3"/>
+    <w:abstractNumId w:val="6"/>
   </w:num>
   <w:num w:numId="6" w16cid:durableId="1387801783">
     <w:abstractNumId w:val="1"/>
   </w:num>
   <w:num w:numId="7" w16cid:durableId="1812139501">
+    <w:abstractNumId w:val="8"/>
+  </w:num>
+  <w:num w:numId="8" w16cid:durableId="1818959141">
+    <w:abstractNumId w:val="2"/>
+  </w:num>
+  <w:num w:numId="9" w16cid:durableId="921525696">
     <w:abstractNumId w:val="5"/>
+  </w:num>
+  <w:num w:numId="10" w16cid:durableId="481580289">
+    <w:abstractNumId w:val="4"/>
   </w:num>
 </w:numbering>
 </file>
@@ -6274,7 +7070,6 @@
   <w:style w:type="character" w:default="1" w:styleId="Absatz-Standardschriftart">
     <w:name w:val="Default Paragraph Font"/>
     <w:uiPriority w:val="1"/>
-    <w:semiHidden/>
     <w:unhideWhenUsed/>
   </w:style>
   <w:style w:type="table" w:default="1" w:styleId="NormaleTabelle">

</xml_diff>

<commit_message>
added design pattern to protokoll
</commit_message>
<xml_diff>
--- a/Dokumente/Protokoll.docx
+++ b/Dokumente/Protokoll.docx
@@ -1338,21 +1338,7 @@
         <w:rPr>
           <w:lang w:val="en-GB"/>
         </w:rPr>
-        <w:t xml:space="preserve">user gets write permission on “Description”, “From:”, “To:”, “Transport </w:t>
-      </w:r>
-      <w:proofErr w:type="gramStart"/>
-      <w:r>
-        <w:rPr>
-          <w:lang w:val="en-GB"/>
-        </w:rPr>
-        <w:t>Type:“</w:t>
-      </w:r>
-      <w:proofErr w:type="gramEnd"/>
-      <w:r>
-        <w:rPr>
-          <w:lang w:val="en-GB"/>
-        </w:rPr>
-        <w:t xml:space="preserve"> fields</w:t>
+        <w:t>user gets write permission on “Description”, “From:”, “To:”, “Transport Type:“ fields</w:t>
       </w:r>
       <w:r>
         <w:rPr>
@@ -3626,19 +3612,122 @@
         </w:rPr>
         <w:t>n</w:t>
       </w:r>
-    </w:p>
-    <w:p>
-      <w:pPr>
-        <w:rPr>
-          <w:lang w:val="en-GB"/>
-        </w:rPr>
-      </w:pPr>
-    </w:p>
-    <w:p>
-      <w:pPr>
-        <w:rPr>
-          <w:rFonts w:asciiTheme="majorHAnsi" w:eastAsiaTheme="majorEastAsia" w:hAnsiTheme="majorHAnsi" w:cstheme="majorBidi"/>
-          <w:color w:val="0F4761" w:themeColor="accent1" w:themeShade="BF"/>
+      <w:r>
+        <w:rPr>
+          <w:b/>
+          <w:bCs/>
+          <w:lang w:val="en-GB"/>
+        </w:rPr>
+        <w:t xml:space="preserve"> (Observer Pattern)</w:t>
+      </w:r>
+    </w:p>
+    <w:p>
+      <w:pPr>
+        <w:rPr>
+          <w:lang w:val="en-GB"/>
+        </w:rPr>
+      </w:pPr>
+      <w:r>
+        <w:rPr>
+          <w:lang w:val="en-GB"/>
+        </w:rPr>
+        <w:t>We implemented</w:t>
+      </w:r>
+      <w:r>
+        <w:rPr>
+          <w:lang w:val="en-GB"/>
+        </w:rPr>
+        <w:t xml:space="preserve"> the Observer pattern through JavaFX components and data structures. The pattern is used to ensure that changes in the application's model or data are immediately </w:t>
+      </w:r>
+      <w:r>
+        <w:rPr>
+          <w:lang w:val="en-GB"/>
+        </w:rPr>
+        <w:t>applied</w:t>
+      </w:r>
+      <w:r>
+        <w:rPr>
+          <w:lang w:val="en-GB"/>
+        </w:rPr>
+        <w:t xml:space="preserve"> in the </w:t>
+      </w:r>
+      <w:r>
+        <w:rPr>
+          <w:lang w:val="en-GB"/>
+        </w:rPr>
+        <w:t>UI as well</w:t>
+      </w:r>
+      <w:r>
+        <w:rPr>
+          <w:lang w:val="en-GB"/>
+        </w:rPr>
+        <w:t>.</w:t>
+      </w:r>
+    </w:p>
+    <w:p>
+      <w:pPr>
+        <w:rPr>
+          <w:lang w:val="en-GB"/>
+        </w:rPr>
+      </w:pPr>
+      <w:r>
+        <w:rPr>
+          <w:lang w:val="en-GB"/>
+        </w:rPr>
+        <w:t xml:space="preserve">One example is the use of an ObservableList to store tour logs, which is bound to the UI component tourLogs. When a tour log is added, edited, or </w:t>
+      </w:r>
+      <w:r>
+        <w:rPr>
+          <w:lang w:val="en-GB"/>
+        </w:rPr>
+        <w:t>deleted</w:t>
+      </w:r>
+      <w:r>
+        <w:rPr>
+          <w:lang w:val="en-GB"/>
+        </w:rPr>
+        <w:t xml:space="preserve"> through the model (e.g. model.getTourLogs().remove(...) or model.editTourLog()), the UI is automatically updated without manual refresh logic. </w:t>
+      </w:r>
+    </w:p>
+    <w:p>
+      <w:pPr>
+        <w:rPr>
+          <w:lang w:val="en-GB"/>
+        </w:rPr>
+      </w:pPr>
+      <w:r>
+        <w:rPr>
+          <w:lang w:val="en-GB"/>
+        </w:rPr>
+        <w:t>Similarly, the use of a FilteredList&lt;TourLog&gt; in the onLogSearch(...) method applies dynamic filtering to the observable tour log list. The FilteredList observes changes in the original list and updates the view accordingly.</w:t>
+      </w:r>
+      <w:r>
+        <w:rPr>
+          <w:lang w:val="en-GB"/>
+        </w:rPr>
+        <w:t xml:space="preserve"> </w:t>
+      </w:r>
+    </w:p>
+    <w:p>
+      <w:pPr>
+        <w:rPr>
+          <w:b/>
+          <w:bCs/>
+          <w:lang w:val="en-GB"/>
+        </w:rPr>
+      </w:pPr>
+      <w:r>
+        <w:rPr>
+          <w:lang w:val="en-GB"/>
+        </w:rPr>
+        <w:t>We used the Observer pattern in a similar way for Tours as well.</w:t>
+      </w:r>
+    </w:p>
+    <w:p>
+      <w:pPr>
+        <w:pStyle w:val="berschrift3"/>
+        <w:rPr>
+          <w:rFonts w:asciiTheme="majorHAnsi" w:hAnsiTheme="majorHAnsi"/>
           <w:sz w:val="32"/>
           <w:szCs w:val="32"/>
           <w:lang w:val="en-GB"/>
@@ -7070,6 +7159,7 @@
   <w:style w:type="character" w:default="1" w:styleId="Absatz-Standardschriftart">
     <w:name w:val="Default Paragraph Font"/>
     <w:uiPriority w:val="1"/>
+    <w:semiHidden/>
     <w:unhideWhenUsed/>
   </w:style>
   <w:style w:type="table" w:default="1" w:styleId="NormaleTabelle">

</xml_diff>

<commit_message>
added time for niki
</commit_message>
<xml_diff>
--- a/Dokumente/Protokoll.docx
+++ b/Dokumente/Protokoll.docx
@@ -5593,6 +5593,18 @@
           <w:lang w:val="en-GB"/>
         </w:rPr>
         <w:t xml:space="preserve">Plachetzky Nicolai: </w:t>
+      </w:r>
+      <w:r>
+        <w:rPr>
+          <w:lang w:val="en-GB"/>
+        </w:rPr>
+        <w:t>28,5</w:t>
+      </w:r>
+      <w:r>
+        <w:rPr>
+          <w:lang w:val="en-GB"/>
+        </w:rPr>
+        <w:t>h</w:t>
       </w:r>
     </w:p>
     <w:p>

</xml_diff>